<commit_message>
Update quickReference in a few more places
 * fix precedent table in vs by
 * add owned in one more place in example
 * remove some a.out from examples
 * add link to gitter
</commit_message>
<xml_diff>
--- a/doc/rst/language/quickReference.docx
+++ b/doc/rst/language/quickReference.docx
@@ -1971,6 +1971,7 @@
         </w:rPr>
         <w:t xml:space="preserve">; </w:t>
       </w:r>
+      <w:proofErr w:type="gramStart"/>
       <w:r>
         <w:rPr>
           <w:rFonts w:ascii="Courier New" w:hAnsi="Courier New" w:cs="Courier New"/>
@@ -1997,27 +1998,26 @@
           <w:sz w:val="20"/>
           <w:szCs w:val="20"/>
         </w:rPr>
-        <w:t>./</w:t>
-      </w:r>
-      <w:proofErr w:type="spellStart"/>
-      <w:r>
-        <w:rPr>
-          <w:rFonts w:ascii="Garamond" w:hAnsi="Garamond" w:cs="Courier New"/>
-          <w:i/>
-          <w:sz w:val="20"/>
-          <w:szCs w:val="20"/>
-        </w:rPr>
-        <w:t>a.out</w:t>
-      </w:r>
-      <w:proofErr w:type="spellEnd"/>
-      <w:r>
-        <w:rPr>
-          <w:rFonts w:ascii="Garamond" w:hAnsi="Garamond" w:cs="Courier New"/>
-          <w:i/>
-          <w:sz w:val="20"/>
-          <w:szCs w:val="20"/>
-        </w:rPr>
-        <w:t xml:space="preserve"> </w:t>
+        <w:t>.</w:t>
+      </w:r>
+      <w:proofErr w:type="gramEnd"/>
+      <w:r>
+        <w:rPr>
+          <w:rFonts w:ascii="Garamond" w:hAnsi="Garamond" w:cs="Courier New"/>
+          <w:i/>
+          <w:sz w:val="20"/>
+          <w:szCs w:val="20"/>
+        </w:rPr>
+        <w:t>/</w:t>
+      </w:r>
+      <w:r>
+        <w:rPr>
+          <w:rFonts w:ascii="Garamond" w:hAnsi="Garamond" w:cs="Courier New"/>
+          <w:i/>
+          <w:sz w:val="20"/>
+          <w:szCs w:val="20"/>
+        </w:rPr>
+        <w:t xml:space="preserve">prog </w:t>
       </w:r>
       <w:r>
         <w:rPr>
@@ -3653,7 +3653,7 @@
                 <w:sz w:val="18"/>
                 <w:szCs w:val="18"/>
               </w:rPr>
-              <w:t>i</w:t>
+              <w:t>by # align</w:t>
             </w:r>
             <w:r>
               <w:rPr>
@@ -3661,7 +3661,7 @@
                 <w:sz w:val="18"/>
                 <w:szCs w:val="18"/>
               </w:rPr>
-              <w:t>n</w:t>
+              <w:t xml:space="preserve"> </w:t>
             </w:r>
           </w:p>
         </w:tc>
@@ -3684,7 +3684,7 @@
                 <w:sz w:val="20"/>
                 <w:szCs w:val="20"/>
               </w:rPr>
-              <w:t>loop expression</w:t>
+              <w:t>range stride, count, alignment</w:t>
             </w:r>
           </w:p>
         </w:tc>
@@ -3709,23 +3709,7 @@
                 <w:sz w:val="18"/>
                 <w:szCs w:val="18"/>
               </w:rPr>
-              <w:t>by</w:t>
-            </w:r>
-            <w:r>
-              <w:rPr>
-                <w:rFonts w:ascii="Courier New" w:hAnsi="Courier New" w:cs="Courier New"/>
-                <w:sz w:val="18"/>
-                <w:szCs w:val="18"/>
-              </w:rPr>
-              <w:t xml:space="preserve"> #</w:t>
-            </w:r>
-            <w:r>
-              <w:rPr>
-                <w:rFonts w:ascii="Courier New" w:hAnsi="Courier New" w:cs="Courier New"/>
-                <w:sz w:val="18"/>
-                <w:szCs w:val="18"/>
-              </w:rPr>
-              <w:t xml:space="preserve"> align</w:t>
+              <w:t>in</w:t>
             </w:r>
           </w:p>
         </w:tc>
@@ -3748,39 +3732,7 @@
                 <w:sz w:val="20"/>
                 <w:szCs w:val="20"/>
               </w:rPr>
-              <w:t xml:space="preserve">range </w:t>
-            </w:r>
-            <w:r>
-              <w:rPr>
-                <w:rFonts w:ascii="Garamond" w:hAnsi="Garamond" w:cs="Arial"/>
-                <w:sz w:val="20"/>
-                <w:szCs w:val="20"/>
-              </w:rPr>
-              <w:t>stride</w:t>
-            </w:r>
-            <w:r>
-              <w:rPr>
-                <w:rFonts w:ascii="Garamond" w:hAnsi="Garamond" w:cs="Arial"/>
-                <w:sz w:val="20"/>
-                <w:szCs w:val="20"/>
-              </w:rPr>
-              <w:t>,</w:t>
-            </w:r>
-            <w:r>
-              <w:rPr>
-                <w:rFonts w:ascii="Garamond" w:hAnsi="Garamond" w:cs="Arial"/>
-                <w:sz w:val="20"/>
-                <w:szCs w:val="20"/>
-              </w:rPr>
-              <w:t xml:space="preserve"> count</w:t>
-            </w:r>
-            <w:r>
-              <w:rPr>
-                <w:rFonts w:ascii="Garamond" w:hAnsi="Garamond" w:cs="Arial"/>
-                <w:sz w:val="20"/>
-                <w:szCs w:val="20"/>
-              </w:rPr>
-              <w:t>, alignment</w:t>
+              <w:t>loop expression</w:t>
             </w:r>
           </w:p>
         </w:tc>
@@ -6284,7 +6236,15 @@
                 <w:sz w:val="20"/>
                 <w:szCs w:val="20"/>
               </w:rPr>
-              <w:t>copied in</w:t>
+              <w:t>copy-initialized</w:t>
+            </w:r>
+            <w:r>
+              <w:rPr>
+                <w:rFonts w:ascii="Garamond" w:hAnsi="Garamond" w:cs="Arial"/>
+                <w:sz w:val="20"/>
+                <w:szCs w:val="20"/>
+              </w:rPr>
+              <w:t xml:space="preserve"> in</w:t>
             </w:r>
           </w:p>
         </w:tc>
@@ -8168,6 +8128,15 @@
           <w:sz w:val="18"/>
           <w:szCs w:val="18"/>
         </w:rPr>
+        <w:t xml:space="preserve">override </w:t>
+      </w:r>
+      <w:r>
+        <w:rPr>
+          <w:rFonts w:ascii="Courier New" w:hAnsi="Courier New" w:cs="Courier New"/>
+          <w:b/>
+          <w:sz w:val="18"/>
+          <w:szCs w:val="18"/>
+        </w:rPr>
         <w:t>proc</w:t>
       </w:r>
       <w:r>
@@ -8200,14 +8169,6 @@
       <w:proofErr w:type="gramEnd"/>
       <w:r>
         <w:rPr>
-          <w:rFonts w:ascii="Courier New" w:hAnsi="Courier New" w:cs="Courier New"/>
-          <w:sz w:val="18"/>
-          <w:szCs w:val="18"/>
-        </w:rPr>
-        <w:t xml:space="preserve">          </w:t>
-      </w:r>
-      <w:r>
-        <w:rPr>
           <w:rFonts w:ascii="Garamond" w:hAnsi="Garamond" w:cs="Courier New"/>
           <w:i/>
           <w:sz w:val="20"/>
@@ -8335,7 +8296,32 @@
           <w:sz w:val="18"/>
           <w:szCs w:val="18"/>
         </w:rPr>
-        <w:t xml:space="preserve"> Oval(r=1.</w:t>
+        <w:t xml:space="preserve"> </w:t>
+      </w:r>
+      <w:r>
+        <w:rPr>
+          <w:rFonts w:ascii="Courier New" w:hAnsi="Courier New" w:cs="Courier New"/>
+          <w:b/>
+          <w:sz w:val="18"/>
+          <w:szCs w:val="18"/>
+        </w:rPr>
+        <w:t>owned</w:t>
+      </w:r>
+      <w:r>
+        <w:rPr>
+          <w:rFonts w:ascii="Courier New" w:hAnsi="Courier New" w:cs="Courier New"/>
+          <w:sz w:val="18"/>
+          <w:szCs w:val="18"/>
+        </w:rPr>
+        <w:t xml:space="preserve"> </w:t>
+      </w:r>
+      <w:r>
+        <w:rPr>
+          <w:rFonts w:ascii="Courier New" w:hAnsi="Courier New" w:cs="Courier New"/>
+          <w:sz w:val="18"/>
+          <w:szCs w:val="18"/>
+        </w:rPr>
+        <w:t>Oval(r=</w:t>
       </w:r>
       <w:proofErr w:type="gramStart"/>
       <w:r>
@@ -8344,7 +8330,7 @@
           <w:sz w:val="18"/>
           <w:szCs w:val="18"/>
         </w:rPr>
-        <w:t>0,r</w:t>
+        <w:t>1,r</w:t>
       </w:r>
       <w:proofErr w:type="gramEnd"/>
       <w:r>
@@ -8353,7 +8339,15 @@
           <w:sz w:val="18"/>
           <w:szCs w:val="18"/>
         </w:rPr>
-        <w:t xml:space="preserve">2=2.0); </w:t>
+        <w:t>2=2);</w:t>
+      </w:r>
+      <w:r>
+        <w:rPr>
+          <w:rFonts w:ascii="Courier New" w:hAnsi="Courier New" w:cs="Courier New"/>
+          <w:sz w:val="18"/>
+          <w:szCs w:val="18"/>
+        </w:rPr>
+        <w:t xml:space="preserve"> </w:t>
       </w:r>
       <w:r>
         <w:rPr>
@@ -8917,7 +8911,39 @@
           <w:sz w:val="18"/>
           <w:szCs w:val="18"/>
         </w:rPr>
-        <w:t>pair = (“one”, 2.0</w:t>
+        <w:t>pair = (</w:t>
+      </w:r>
+      <w:r>
+        <w:rPr>
+          <w:rFonts w:ascii="Courier New" w:hAnsi="Courier New" w:cs="Courier New"/>
+          <w:sz w:val="18"/>
+          <w:szCs w:val="18"/>
+        </w:rPr>
+        <w:t>"</w:t>
+      </w:r>
+      <w:r>
+        <w:rPr>
+          <w:rFonts w:ascii="Courier New" w:hAnsi="Courier New" w:cs="Courier New"/>
+          <w:sz w:val="18"/>
+          <w:szCs w:val="18"/>
+        </w:rPr>
+        <w:t>one</w:t>
+      </w:r>
+      <w:r>
+        <w:rPr>
+          <w:rFonts w:ascii="Courier New" w:hAnsi="Courier New" w:cs="Courier New"/>
+          <w:sz w:val="18"/>
+          <w:szCs w:val="18"/>
+        </w:rPr>
+        <w:t>"</w:t>
+      </w:r>
+      <w:r>
+        <w:rPr>
+          <w:rFonts w:ascii="Courier New" w:hAnsi="Courier New" w:cs="Courier New"/>
+          <w:sz w:val="18"/>
+          <w:szCs w:val="18"/>
+        </w:rPr>
+        <w:t>, 2.0</w:t>
       </w:r>
       <w:proofErr w:type="gramStart"/>
       <w:r>
@@ -9059,6 +9085,15 @@
         </w:rPr>
         <w:t>tuple indexing</w:t>
       </w:r>
+      <w:r>
+        <w:rPr>
+          <w:rFonts w:ascii="Garamond" w:hAnsi="Garamond" w:cs="Courier New"/>
+          <w:i/>
+          <w:sz w:val="20"/>
+          <w:szCs w:val="20"/>
+        </w:rPr>
+        <w:t>, 1-based</w:t>
+      </w:r>
     </w:p>
     <w:p>
       <w:pPr>
@@ -11624,17 +11659,7 @@
           <w:sz w:val="18"/>
           <w:szCs w:val="20"/>
         </w:rPr>
-        <w:t>(1..n, squa</w:t>
-      </w:r>
-      <w:bookmarkStart w:id="0" w:name="_GoBack"/>
-      <w:bookmarkEnd w:id="0"/>
-      <w:r>
-        <w:rPr>
-          <w:rFonts w:ascii="Courier New" w:hAnsi="Courier New" w:cs="Courier New"/>
-          <w:sz w:val="18"/>
-          <w:szCs w:val="20"/>
-        </w:rPr>
-        <w:t>res(n)</w:t>
+        <w:t>(1..n, squares(n)</w:t>
       </w:r>
       <w:r>
         <w:rPr>
@@ -11708,6 +11733,23 @@
         </w:rPr>
         <w:t xml:space="preserve"> </w:t>
       </w:r>
+      <w:r>
+        <w:rPr>
+          <w:rFonts w:ascii="Courier New" w:hAnsi="Courier New" w:cs="Courier New"/>
+          <w:b/>
+          <w:sz w:val="18"/>
+          <w:szCs w:val="18"/>
+        </w:rPr>
+        <w:t>proc</w:t>
+      </w:r>
+      <w:r>
+        <w:rPr>
+          <w:rFonts w:ascii="Courier New" w:hAnsi="Courier New" w:cs="Courier New"/>
+          <w:sz w:val="18"/>
+          <w:szCs w:val="18"/>
+        </w:rPr>
+        <w:t xml:space="preserve"> </w:t>
+      </w:r>
       <w:proofErr w:type="spellStart"/>
       <w:r>
         <w:rPr>
@@ -11790,6 +11832,25 @@
         </w:rPr>
         <w:t>xtern</w:t>
       </w:r>
+      <w:r>
+        <w:rPr>
+          <w:rFonts w:ascii="Courier New" w:hAnsi="Courier New" w:cs="Courier New"/>
+          <w:sz w:val="18"/>
+          <w:szCs w:val="18"/>
+        </w:rPr>
+        <w:t xml:space="preserve"> </w:t>
+      </w:r>
+      <w:proofErr w:type="spellStart"/>
+      <w:r>
+        <w:rPr>
+          <w:rFonts w:ascii="Courier New" w:hAnsi="Courier New" w:cs="Courier New"/>
+          <w:b/>
+          <w:sz w:val="18"/>
+          <w:szCs w:val="18"/>
+        </w:rPr>
+        <w:t>var</w:t>
+      </w:r>
+      <w:proofErr w:type="spellEnd"/>
       <w:r>
         <w:rPr>
           <w:rFonts w:ascii="Courier New" w:hAnsi="Courier New" w:cs="Courier New"/>
@@ -12198,11 +12259,6 @@
     </w:p>
     <w:p>
       <w:pPr>
-        <w:pStyle w:val="Code"/>
-      </w:pPr>
-    </w:p>
-    <w:p>
-      <w:pPr>
         <w:pStyle w:val="Heading1"/>
       </w:pPr>
       <w:r>
@@ -12913,6 +12969,7 @@
         </w:rPr>
         <w:t xml:space="preserve"> </w:t>
       </w:r>
+      <w:proofErr w:type="gramStart"/>
       <w:r>
         <w:rPr>
           <w:rFonts w:ascii="Courier New" w:hAnsi="Courier New" w:cs="Courier New"/>
@@ -12930,19 +12987,27 @@
           <w:sz w:val="20"/>
           <w:szCs w:val="20"/>
         </w:rPr>
-        <w:t xml:space="preserve"> ./</w:t>
-      </w:r>
-      <w:proofErr w:type="spellStart"/>
-      <w:r>
-        <w:rPr>
-          <w:rFonts w:ascii="Garamond" w:hAnsi="Garamond" w:cs="Courier New"/>
-          <w:i/>
-          <w:sz w:val="20"/>
-          <w:szCs w:val="20"/>
-        </w:rPr>
-        <w:t>a.out</w:t>
-      </w:r>
-      <w:proofErr w:type="spellEnd"/>
+        <w:t xml:space="preserve"> .</w:t>
+      </w:r>
+      <w:proofErr w:type="gramEnd"/>
+      <w:r>
+        <w:rPr>
+          <w:rFonts w:ascii="Garamond" w:hAnsi="Garamond" w:cs="Courier New"/>
+          <w:i/>
+          <w:sz w:val="20"/>
+          <w:szCs w:val="20"/>
+        </w:rPr>
+        <w:t>/</w:t>
+      </w:r>
+      <w:r>
+        <w:rPr>
+          <w:rFonts w:ascii="Garamond" w:hAnsi="Garamond" w:cs="Courier New"/>
+          <w:i/>
+          <w:sz w:val="20"/>
+          <w:szCs w:val="20"/>
+        </w:rPr>
+        <w:t>prog</w:t>
+      </w:r>
       <w:r>
         <w:rPr>
           <w:rFonts w:ascii="Garamond" w:hAnsi="Garamond" w:cs="Courier New"/>
@@ -13799,6 +13864,7 @@
         </w:rPr>
         <w:t xml:space="preserve"> </w:t>
       </w:r>
+      <w:bookmarkStart w:id="0" w:name="_GoBack"/>
       <w:r>
         <w:rPr>
           <w:rFonts w:ascii="Courier New" w:hAnsi="Courier New" w:cs="Courier New"/>
@@ -13823,16 +13889,25 @@
         </w:rPr>
         <w:t>/bugs.html</w:t>
       </w:r>
-    </w:p>
-    <w:p>
-      <w:pPr>
+      <w:bookmarkEnd w:id="0"/>
+    </w:p>
+    <w:p>
+      <w:pPr>
+        <w:rPr>
+          <w:rFonts w:ascii="Courier New" w:hAnsi="Courier New" w:cs="Courier New"/>
+          <w:sz w:val="16"/>
+          <w:szCs w:val="18"/>
+        </w:rPr>
+      </w:pPr>
+      <w:r>
         <w:rPr>
           <w:rFonts w:ascii="Garamond" w:hAnsi="Garamond" w:cs="Arial"/>
           <w:b/>
           <w:sz w:val="20"/>
           <w:szCs w:val="20"/>
         </w:rPr>
-      </w:pPr>
+        <w:t>discussion</w:t>
+      </w:r>
       <w:r>
         <w:rPr>
           <w:rFonts w:ascii="Garamond" w:hAnsi="Garamond" w:cs="Arial"/>
@@ -13840,7 +13915,7 @@
           <w:sz w:val="20"/>
           <w:szCs w:val="20"/>
         </w:rPr>
-        <w:t>discussion</w:t>
+        <w:t>:</w:t>
       </w:r>
       <w:r>
         <w:rPr>
@@ -13849,24 +13924,50 @@
           <w:sz w:val="20"/>
           <w:szCs w:val="20"/>
         </w:rPr>
-        <w:t>:</w:t>
-      </w:r>
-      <w:r>
+        <w:t xml:space="preserve"> </w:t>
+      </w:r>
+      <w:r>
+        <w:rPr>
+          <w:rFonts w:ascii="Courier New" w:hAnsi="Courier New" w:cs="Courier New"/>
+          <w:sz w:val="16"/>
+          <w:szCs w:val="18"/>
+        </w:rPr>
+        <w:t>https://gitter.im/chapel-lang/chapel</w:t>
+      </w:r>
+    </w:p>
+    <w:p>
+      <w:pPr>
+        <w:ind w:firstLine="720"/>
         <w:rPr>
           <w:rFonts w:ascii="Garamond" w:hAnsi="Garamond" w:cs="Arial"/>
           <w:b/>
           <w:sz w:val="20"/>
           <w:szCs w:val="20"/>
         </w:rPr>
-        <w:t xml:space="preserve"> </w:t>
-      </w:r>
+      </w:pPr>
       <w:r>
         <w:rPr>
           <w:rFonts w:ascii="Courier New" w:hAnsi="Courier New" w:cs="Courier New"/>
           <w:sz w:val="16"/>
           <w:szCs w:val="18"/>
         </w:rPr>
+        <w:t xml:space="preserve">   </w:t>
+      </w:r>
+      <w:r>
+        <w:rPr>
+          <w:rFonts w:ascii="Courier New" w:hAnsi="Courier New" w:cs="Courier New"/>
+          <w:sz w:val="16"/>
+          <w:szCs w:val="18"/>
+        </w:rPr>
         <w:t>chapel-users@lists.sourceforge.net</w:t>
+      </w:r>
+      <w:r>
+        <w:rPr>
+          <w:rFonts w:ascii="Courier New" w:hAnsi="Courier New" w:cs="Courier New"/>
+          <w:sz w:val="16"/>
+          <w:szCs w:val="18"/>
+        </w:rPr>
+        <w:t xml:space="preserve"> </w:t>
       </w:r>
     </w:p>
     <w:sectPr>
@@ -15354,6 +15455,16 @@
       <w:szCs w:val="18"/>
     </w:rPr>
   </w:style>
+  <w:style w:type="character" w:styleId="UnresolvedMention">
+    <w:name w:val="Unresolved Mention"/>
+    <w:basedOn w:val="DefaultParagraphFont"/>
+    <w:uiPriority w:val="99"/>
+    <w:rsid w:val="00B21ACF"/>
+    <w:rPr>
+      <w:color w:val="605E5C"/>
+      <w:shd w:val="clear" w:color="auto" w:fill="E1DFDD"/>
+    </w:rPr>
+  </w:style>
 </w:styles>
 </file>
 
@@ -15645,7 +15756,7 @@
 </file>
 
 <file path=customXml/itemProps1.xml><?xml version="1.0" encoding="utf-8"?>
-<ds:datastoreItem xmlns:ds="http://schemas.openxmlformats.org/officeDocument/2006/customXml" ds:itemID="{2071D434-F052-1D41-B64E-85603971967F}">
+<ds:datastoreItem xmlns:ds="http://schemas.openxmlformats.org/officeDocument/2006/customXml" ds:itemID="{EB259E55-3B5E-D245-9FB7-E6FA2FE8BBC0}">
   <ds:schemaRefs>
     <ds:schemaRef ds:uri="http://schemas.openxmlformats.org/officeDocument/2006/bibliography"/>
   </ds:schemaRefs>

</xml_diff>

<commit_message>
Follow up on Michael's feedback
Signed-off-by: Vassily Litvinov <vasslitvinov@users.noreply.github.com>
</commit_message>
<xml_diff>
--- a/doc/rst/language/quickReference.docx
+++ b/doc/rst/language/quickReference.docx
@@ -8427,56 +8427,76 @@
       <w:r>
         <w:rPr>
           <w:rFonts w:ascii="Courier New" w:hAnsi="Courier New" w:cs="Courier New"/>
-          <w:sz w:val="18"/>
-          <w:szCs w:val="18"/>
-        </w:rPr>
-        <w:t xml:space="preserve">var c: Circle? = </w:t>
-      </w:r>
-      <w:proofErr w:type="gramStart"/>
-      <w:r>
-        <w:rPr>
-          <w:rFonts w:ascii="Courier New" w:hAnsi="Courier New" w:cs="Courier New"/>
-          <w:sz w:val="18"/>
-          <w:szCs w:val="18"/>
-        </w:rPr>
-        <w:t>nil;</w:t>
-      </w:r>
-      <w:r>
-        <w:rPr>
-          <w:rFonts w:ascii="Courier New" w:hAnsi="Courier New" w:cs="Courier New"/>
-          <w:sz w:val="18"/>
-          <w:szCs w:val="18"/>
-        </w:rPr>
-        <w:t xml:space="preserve">   </w:t>
-      </w:r>
-      <w:proofErr w:type="gramEnd"/>
-      <w:r>
-        <w:rPr>
-          <w:rFonts w:ascii="Courier New" w:hAnsi="Courier New" w:cs="Courier New"/>
-          <w:sz w:val="18"/>
-          <w:szCs w:val="18"/>
-        </w:rPr>
-        <w:t xml:space="preserve"> </w:t>
-      </w:r>
-      <w:r>
-        <w:rPr>
-          <w:rFonts w:ascii="Courier New" w:hAnsi="Courier New" w:cs="Courier New"/>
-          <w:sz w:val="18"/>
-          <w:szCs w:val="18"/>
-        </w:rPr>
-        <w:t xml:space="preserve"> </w:t>
-      </w:r>
-      <w:r>
-        <w:rPr>
-          <w:rFonts w:ascii="Courier New" w:hAnsi="Courier New" w:cs="Courier New"/>
-          <w:sz w:val="18"/>
-          <w:szCs w:val="18"/>
-        </w:rPr>
-        <w:t xml:space="preserve">  </w:t>
+          <w:b/>
+          <w:bCs/>
+          <w:sz w:val="18"/>
+          <w:szCs w:val="18"/>
+        </w:rPr>
+        <w:t>var</w:t>
+      </w:r>
+      <w:r>
+        <w:rPr>
+          <w:rFonts w:ascii="Courier New" w:hAnsi="Courier New" w:cs="Courier New"/>
+          <w:sz w:val="18"/>
+          <w:szCs w:val="18"/>
+        </w:rPr>
+        <w:t xml:space="preserve"> </w:t>
       </w:r>
       <w:proofErr w:type="spellStart"/>
       <w:r>
         <w:rPr>
+          <w:rFonts w:ascii="Courier New" w:hAnsi="Courier New" w:cs="Courier New"/>
+          <w:sz w:val="18"/>
+          <w:szCs w:val="18"/>
+        </w:rPr>
+        <w:t>n</w:t>
+      </w:r>
+      <w:r>
+        <w:rPr>
+          <w:rFonts w:ascii="Courier New" w:hAnsi="Courier New" w:cs="Courier New"/>
+          <w:sz w:val="18"/>
+          <w:szCs w:val="18"/>
+        </w:rPr>
+        <w:t>c</w:t>
+      </w:r>
+      <w:proofErr w:type="spellEnd"/>
+      <w:r>
+        <w:rPr>
+          <w:rFonts w:ascii="Courier New" w:hAnsi="Courier New" w:cs="Courier New"/>
+          <w:sz w:val="18"/>
+          <w:szCs w:val="18"/>
+        </w:rPr>
+        <w:t xml:space="preserve">: </w:t>
+      </w:r>
+      <w:r>
+        <w:rPr>
+          <w:rFonts w:ascii="Courier New" w:hAnsi="Courier New" w:cs="Courier New"/>
+          <w:b/>
+          <w:bCs/>
+          <w:sz w:val="18"/>
+          <w:szCs w:val="18"/>
+        </w:rPr>
+        <w:t>owned</w:t>
+      </w:r>
+      <w:r>
+        <w:rPr>
+          <w:rFonts w:ascii="Courier New" w:hAnsi="Courier New" w:cs="Courier New"/>
+          <w:sz w:val="18"/>
+          <w:szCs w:val="18"/>
+        </w:rPr>
+        <w:t xml:space="preserve"> </w:t>
+      </w:r>
+      <w:r>
+        <w:rPr>
+          <w:rFonts w:ascii="Courier New" w:hAnsi="Courier New" w:cs="Courier New"/>
+          <w:sz w:val="18"/>
+          <w:szCs w:val="18"/>
+        </w:rPr>
+        <w:t xml:space="preserve">Circle? = nil; </w:t>
+      </w:r>
+      <w:proofErr w:type="spellStart"/>
+      <w:r>
+        <w:rPr>
           <w:rFonts w:ascii="Garamond" w:hAnsi="Garamond" w:cs="Courier New"/>
           <w:i/>
           <w:sz w:val="20"/>
@@ -8519,44 +8539,25 @@
           <w:sz w:val="18"/>
           <w:szCs w:val="18"/>
         </w:rPr>
-        <w:t xml:space="preserve">                     </w:t>
-      </w:r>
-      <w:r>
-        <w:rPr>
-          <w:rFonts w:ascii="Courier New" w:hAnsi="Courier New" w:cs="Courier New"/>
-          <w:sz w:val="18"/>
-          <w:szCs w:val="18"/>
-        </w:rPr>
-        <w:t xml:space="preserve">      </w:t>
-      </w:r>
-      <w:r>
-        <w:rPr>
-          <w:rFonts w:ascii="Courier New" w:hAnsi="Courier New" w:cs="Courier New"/>
-          <w:sz w:val="18"/>
-          <w:szCs w:val="18"/>
-        </w:rPr>
-        <w:t xml:space="preserve"> </w:t>
-      </w:r>
-      <w:r>
-        <w:rPr>
-          <w:rFonts w:ascii="Garamond" w:hAnsi="Garamond" w:cs="Courier New"/>
-          <w:i/>
-          <w:sz w:val="20"/>
-          <w:szCs w:val="20"/>
-        </w:rPr>
-        <w:t xml:space="preserve">  </w:t>
-      </w:r>
-      <w:proofErr w:type="spellStart"/>
-      <w:r>
-        <w:rPr>
-          <w:rFonts w:ascii="Garamond" w:hAnsi="Garamond" w:cs="Courier New"/>
-          <w:i/>
-          <w:sz w:val="20"/>
-          <w:szCs w:val="20"/>
-        </w:rPr>
-        <w:t>to</w:t>
-      </w:r>
-      <w:proofErr w:type="spellEnd"/>
+        <w:t xml:space="preserve">                           </w:t>
+      </w:r>
+      <w:r>
+        <w:rPr>
+          <w:rFonts w:ascii="Courier New" w:hAnsi="Courier New" w:cs="Courier New"/>
+          <w:sz w:val="18"/>
+          <w:szCs w:val="18"/>
+        </w:rPr>
+        <w:t xml:space="preserve"> </w:t>
+      </w:r>
+      <w:r>
+        <w:rPr>
+          <w:rFonts w:ascii="Garamond" w:hAnsi="Garamond" w:cs="Courier New"/>
+          <w:i/>
+          <w:sz w:val="20"/>
+          <w:szCs w:val="20"/>
+        </w:rPr>
+        <w:t xml:space="preserve">  to</w:t>
+      </w:r>
       <w:r>
         <w:rPr>
           <w:rFonts w:ascii="Garamond" w:hAnsi="Garamond" w:cs="Courier New"/>
@@ -9898,16 +9899,14 @@
         </w:rPr>
         <w:t xml:space="preserve"> </w:t>
       </w:r>
-      <w:proofErr w:type="spellStart"/>
-      <w:r>
-        <w:rPr>
-          <w:rFonts w:ascii="Courier New" w:hAnsi="Courier New" w:cs="Courier New"/>
-          <w:sz w:val="18"/>
-          <w:szCs w:val="18"/>
-        </w:rPr>
-        <w:t>n_elements</w:t>
-      </w:r>
-      <w:proofErr w:type="spellEnd"/>
+      <w:r>
+        <w:rPr>
+          <w:rFonts w:ascii="Courier New" w:hAnsi="Courier New" w:cs="Courier New"/>
+          <w:sz w:val="18"/>
+          <w:szCs w:val="18"/>
+        </w:rPr>
+        <w:t>open</w:t>
+      </w:r>
       <w:r>
         <w:rPr>
           <w:rFonts w:ascii="Courier New" w:hAnsi="Courier New" w:cs="Courier New"/>
@@ -9956,6 +9955,14 @@
           <w:sz w:val="18"/>
           <w:szCs w:val="18"/>
         </w:rPr>
+        <w:t xml:space="preserve">      </w:t>
+      </w:r>
+      <w:r>
+        <w:rPr>
+          <w:rFonts w:ascii="Courier New" w:hAnsi="Courier New" w:cs="Courier New"/>
+          <w:sz w:val="18"/>
+          <w:szCs w:val="18"/>
+        </w:rPr>
         <w:t xml:space="preserve"> </w:t>
       </w:r>
       <w:r>
@@ -10014,6 +10021,7 @@
       <w:r>
         <w:rPr>
           <w:rFonts w:ascii="Courier New" w:hAnsi="Courier New" w:cs="Courier New"/>
+          <w:bCs/>
           <w:sz w:val="18"/>
           <w:szCs w:val="18"/>
         </w:rPr>
@@ -10024,20 +10032,11 @@
       <w:r>
         <w:rPr>
           <w:rFonts w:ascii="Courier New" w:hAnsi="Courier New" w:cs="Courier New"/>
-          <w:spacing w:val="-20"/>
-          <w:sz w:val="18"/>
-          <w:szCs w:val="18"/>
-        </w:rPr>
-        <w:t>rectangularDo</w:t>
-      </w:r>
-      <w:r>
-        <w:rPr>
-          <w:rFonts w:ascii="Courier New" w:hAnsi="Courier New" w:cs="Courier New"/>
-          <w:spacing w:val="-20"/>
-          <w:sz w:val="18"/>
-          <w:szCs w:val="18"/>
-        </w:rPr>
-        <w:t>m</w:t>
+          <w:bCs/>
+          <w:sz w:val="18"/>
+          <w:szCs w:val="18"/>
+        </w:rPr>
+        <w:t>rectangular</w:t>
       </w:r>
       <w:r>
         <w:rPr>
@@ -10710,24 +10709,6 @@
         </w:rPr>
         <w:t xml:space="preserve">    </w:t>
       </w:r>
-      <w:r>
-        <w:rPr>
-          <w:rFonts w:ascii="Garamond" w:hAnsi="Garamond" w:cs="Courier New"/>
-          <w:i/>
-          <w:sz w:val="20"/>
-          <w:szCs w:val="20"/>
-        </w:rPr>
-        <w:t>domain</w:t>
-      </w:r>
-      <w:r>
-        <w:rPr>
-          <w:rFonts w:ascii="Garamond" w:hAnsi="Garamond" w:cs="Courier New"/>
-          <w:i/>
-          <w:sz w:val="20"/>
-          <w:szCs w:val="20"/>
-        </w:rPr>
-        <w:t xml:space="preserve"> </w:t>
-      </w:r>
       <w:proofErr w:type="spellStart"/>
       <w:r>
         <w:rPr>
@@ -10736,7 +10717,16 @@
           <w:sz w:val="20"/>
           <w:szCs w:val="20"/>
         </w:rPr>
-        <w:t>distrib</w:t>
+        <w:t>d</w:t>
+      </w:r>
+      <w:r>
+        <w:rPr>
+          <w:rFonts w:ascii="Garamond" w:hAnsi="Garamond" w:cs="Courier New"/>
+          <w:i/>
+          <w:sz w:val="20"/>
+          <w:szCs w:val="20"/>
+        </w:rPr>
+        <w:t>istrib</w:t>
       </w:r>
       <w:proofErr w:type="spellEnd"/>
       <w:r>
@@ -10746,7 +10736,16 @@
           <w:sz w:val="20"/>
           <w:szCs w:val="20"/>
         </w:rPr>
-        <w:t>. w/</w:t>
+        <w:t>. d</w:t>
+      </w:r>
+      <w:r>
+        <w:rPr>
+          <w:rFonts w:ascii="Garamond" w:hAnsi="Garamond" w:cs="Courier New"/>
+          <w:i/>
+          <w:sz w:val="20"/>
+          <w:szCs w:val="20"/>
+        </w:rPr>
+        <w:t>omain w/</w:t>
       </w:r>
     </w:p>
     <w:p>
@@ -14287,6 +14286,14 @@
       <w:r>
         <w:rPr>
           <w:rFonts w:ascii="Courier New" w:hAnsi="Courier New" w:cs="Courier New"/>
+          <w:sz w:val="18"/>
+          <w:szCs w:val="18"/>
+        </w:rPr>
+        <w:tab/>
+      </w:r>
+      <w:r>
+        <w:rPr>
+          <w:rFonts w:ascii="Courier New" w:hAnsi="Courier New" w:cs="Courier New"/>
           <w:sz w:val="16"/>
           <w:szCs w:val="18"/>
         </w:rPr>
@@ -14358,7 +14365,22 @@
           <w:szCs w:val="18"/>
         </w:rPr>
         <w:br/>
-        <w:t xml:space="preserve">     </w:t>
+      </w:r>
+      <w:r>
+        <w:rPr>
+          <w:rFonts w:ascii="Courier New" w:hAnsi="Courier New" w:cs="Courier New"/>
+          <w:sz w:val="16"/>
+          <w:szCs w:val="18"/>
+        </w:rPr>
+        <w:t xml:space="preserve"> </w:t>
+      </w:r>
+      <w:r>
+        <w:rPr>
+          <w:rFonts w:ascii="Courier New" w:hAnsi="Courier New" w:cs="Courier New"/>
+          <w:sz w:val="16"/>
+          <w:szCs w:val="18"/>
+        </w:rPr>
+        <w:tab/>
       </w:r>
       <w:r>
         <w:rPr>

</xml_diff>

<commit_message>
updated try...catch statement in  Quick Reference sheet
Signed-off-by: lkmeta <lkmeta@users.noreply.github.com>
</commit_message>
<xml_diff>
--- a/doc/rst/language/quickReference.docx
+++ b/doc/rst/language/quickReference.docx
@@ -5510,7 +5510,6 @@
     </w:p>
     <w:p>
       <w:pPr>
-        <w:spacing w:line="360" w:lineRule="auto"/>
         <w:rPr>
           <w:rFonts w:ascii="Courier New" w:hAnsi="Courier New" w:cs="Courier New"/>
           <w:sz w:val="18"/>
@@ -5601,6 +5600,75 @@
           <w:sz w:val="18"/>
           <w:szCs w:val="18"/>
         </w:rPr>
+        <w:t>try</w:t>
+      </w:r>
+      <w:r>
+        <w:rPr>
+          <w:rFonts w:ascii="Courier New" w:hAnsi="Courier New" w:cs="Courier New"/>
+          <w:sz w:val="18"/>
+          <w:szCs w:val="18"/>
+        </w:rPr>
+        <w:t xml:space="preserve"> </w:t>
+      </w:r>
+      <w:proofErr w:type="gramStart"/>
+      <w:r>
+        <w:rPr>
+          <w:rFonts w:ascii="Courier New" w:hAnsi="Courier New" w:cs="Courier New"/>
+          <w:sz w:val="18"/>
+          <w:szCs w:val="18"/>
+        </w:rPr>
+        <w:t>{ …</w:t>
+      </w:r>
+      <w:proofErr w:type="gramEnd"/>
+      <w:r>
+        <w:rPr>
+          <w:rFonts w:ascii="Courier New" w:hAnsi="Courier New" w:cs="Courier New"/>
+          <w:sz w:val="18"/>
+          <w:szCs w:val="18"/>
+        </w:rPr>
+        <w:t xml:space="preserve"> } </w:t>
+      </w:r>
+      <w:r>
+        <w:rPr>
+          <w:rFonts w:ascii="Courier New" w:hAnsi="Courier New" w:cs="Courier New"/>
+          <w:b/>
+          <w:sz w:val="18"/>
+          <w:szCs w:val="18"/>
+        </w:rPr>
+        <w:t>catch</w:t>
+      </w:r>
+      <w:r>
+        <w:rPr>
+          <w:rFonts w:ascii="Courier New" w:hAnsi="Courier New" w:cs="Courier New"/>
+          <w:sz w:val="18"/>
+          <w:szCs w:val="18"/>
+        </w:rPr>
+        <w:t xml:space="preserve"> </w:t>
+      </w:r>
+      <w:r>
+        <w:rPr>
+          <w:rFonts w:ascii="Courier New" w:hAnsi="Courier New" w:cs="Courier New"/>
+          <w:sz w:val="18"/>
+          <w:szCs w:val="18"/>
+        </w:rPr>
+        <w:t>error { … }</w:t>
+      </w:r>
+    </w:p>
+    <w:p>
+      <w:pPr>
+        <w:rPr>
+          <w:rFonts w:ascii="Courier New" w:hAnsi="Courier New" w:cs="Courier New"/>
+          <w:sz w:val="18"/>
+          <w:szCs w:val="18"/>
+        </w:rPr>
+      </w:pPr>
+      <w:r>
+        <w:rPr>
+          <w:rFonts w:ascii="Courier New" w:hAnsi="Courier New" w:cs="Courier New"/>
+          <w:b/>
+          <w:sz w:val="18"/>
+          <w:szCs w:val="18"/>
+        </w:rPr>
         <w:t>label</w:t>
       </w:r>
       <w:r>
@@ -5849,25 +5917,7 @@
           <w:sz w:val="18"/>
           <w:szCs w:val="18"/>
         </w:rPr>
-        <w:t xml:space="preserve">, </w:t>
-      </w:r>
-      <w:proofErr w:type="spellStart"/>
-      <w:r>
-        <w:rPr>
-          <w:rFonts w:ascii="Courier New" w:hAnsi="Courier New" w:cs="Courier New"/>
-          <w:sz w:val="18"/>
-          <w:szCs w:val="18"/>
-        </w:rPr>
-        <w:t>i</w:t>
-      </w:r>
-      <w:proofErr w:type="spellEnd"/>
-      <w:r>
-        <w:rPr>
-          <w:rFonts w:ascii="Courier New" w:hAnsi="Courier New" w:cs="Courier New"/>
-          <w:sz w:val="18"/>
-          <w:szCs w:val="18"/>
-        </w:rPr>
-        <w:t xml:space="preserve">: </w:t>
+        <w:t xml:space="preserve">, i: </w:t>
       </w:r>
       <w:proofErr w:type="spellStart"/>
       <w:r>
@@ -8702,25 +8752,7 @@
           <w:sz w:val="18"/>
           <w:szCs w:val="18"/>
         </w:rPr>
-        <w:t xml:space="preserve"> </w:t>
-      </w:r>
-      <w:proofErr w:type="spellStart"/>
-      <w:r>
-        <w:rPr>
-          <w:rFonts w:ascii="Courier New" w:hAnsi="Courier New" w:cs="Courier New"/>
-          <w:sz w:val="18"/>
-          <w:szCs w:val="18"/>
-        </w:rPr>
-        <w:t>i</w:t>
-      </w:r>
-      <w:proofErr w:type="spellEnd"/>
-      <w:r>
-        <w:rPr>
-          <w:rFonts w:ascii="Courier New" w:hAnsi="Courier New" w:cs="Courier New"/>
-          <w:sz w:val="18"/>
-          <w:szCs w:val="18"/>
-        </w:rPr>
-        <w:t xml:space="preserve">: </w:t>
+        <w:t xml:space="preserve"> i: </w:t>
       </w:r>
       <w:proofErr w:type="gramStart"/>
       <w:r>

</xml_diff>

<commit_message>
Improved Chapel Quick Reference
Signed-off-by: Vassily Litvinov <vasslitvinov@users.noreply.github.com>
</commit_message>
<xml_diff>
--- a/doc/rst/language/quickReference.docx
+++ b/doc/rst/language/quickReference.docx
@@ -1,6 +1,6 @@
 
 <file path=word/document.xml><?xml version="1.0" encoding="utf-8"?>
-<w:document xmlns:wpc="http://schemas.microsoft.com/office/word/2010/wordprocessingCanvas" xmlns:cx="http://schemas.microsoft.com/office/drawing/2014/chartex" xmlns:cx1="http://schemas.microsoft.com/office/drawing/2015/9/8/chartex" xmlns:cx2="http://schemas.microsoft.com/office/drawing/2015/10/21/chartex" xmlns:cx3="http://schemas.microsoft.com/office/drawing/2016/5/9/chartex" xmlns:cx4="http://schemas.microsoft.com/office/drawing/2016/5/10/chartex" xmlns:cx5="http://schemas.microsoft.com/office/drawing/2016/5/11/chartex" xmlns:cx6="http://schemas.microsoft.com/office/drawing/2016/5/12/chartex" xmlns:cx7="http://schemas.microsoft.com/office/drawing/2016/5/13/chartex" xmlns:cx8="http://schemas.microsoft.com/office/drawing/2016/5/14/chartex" xmlns:mc="http://schemas.openxmlformats.org/markup-compatibility/2006" xmlns:aink="http://schemas.microsoft.com/office/drawing/2016/ink" xmlns:am3d="http://schemas.microsoft.com/office/drawing/2017/model3d" xmlns:o="urn:schemas-microsoft-com:office:office" xmlns:oel="http://schemas.microsoft.com/office/2019/extlst" xmlns:r="http://schemas.openxmlformats.org/officeDocument/2006/relationships" xmlns:m="http://schemas.openxmlformats.org/officeDocument/2006/math" xmlns:v="urn:schemas-microsoft-com:vml" xmlns:wp14="http://schemas.microsoft.com/office/word/2010/wordprocessingDrawing" xmlns:wp="http://schemas.openxmlformats.org/drawingml/2006/wordprocessingDrawing" xmlns:w10="urn:schemas-microsoft-com:office:word" xmlns:w="http://schemas.openxmlformats.org/wordprocessingml/2006/main" xmlns:w14="http://schemas.microsoft.com/office/word/2010/wordml" xmlns:w15="http://schemas.microsoft.com/office/word/2012/wordml" xmlns:w16cex="http://schemas.microsoft.com/office/word/2018/wordml/cex" xmlns:w16cid="http://schemas.microsoft.com/office/word/2016/wordml/cid" xmlns:w16="http://schemas.microsoft.com/office/word/2018/wordml" xmlns:w16sdtdh="http://schemas.microsoft.com/office/word/2020/wordml/sdtdatahash" xmlns:w16se="http://schemas.microsoft.com/office/word/2015/wordml/symex" xmlns:wpg="http://schemas.microsoft.com/office/word/2010/wordprocessingGroup" xmlns:wpi="http://schemas.microsoft.com/office/word/2010/wordprocessingInk" xmlns:wne="http://schemas.microsoft.com/office/word/2006/wordml" xmlns:wps="http://schemas.microsoft.com/office/word/2010/wordprocessingShape" mc:Ignorable="w14 w15 w16se w16cid w16 w16cex w16sdtdh wp14">
+<w:document xmlns:wpc="http://schemas.microsoft.com/office/word/2010/wordprocessingCanvas" xmlns:cx="http://schemas.microsoft.com/office/drawing/2014/chartex" xmlns:cx1="http://schemas.microsoft.com/office/drawing/2015/9/8/chartex" xmlns:cx2="http://schemas.microsoft.com/office/drawing/2015/10/21/chartex" xmlns:cx3="http://schemas.microsoft.com/office/drawing/2016/5/9/chartex" xmlns:cx4="http://schemas.microsoft.com/office/drawing/2016/5/10/chartex" xmlns:cx5="http://schemas.microsoft.com/office/drawing/2016/5/11/chartex" xmlns:cx6="http://schemas.microsoft.com/office/drawing/2016/5/12/chartex" xmlns:cx7="http://schemas.microsoft.com/office/drawing/2016/5/13/chartex" xmlns:cx8="http://schemas.microsoft.com/office/drawing/2016/5/14/chartex" xmlns:mc="http://schemas.openxmlformats.org/markup-compatibility/2006" xmlns:aink="http://schemas.microsoft.com/office/drawing/2016/ink" xmlns:am3d="http://schemas.microsoft.com/office/drawing/2017/model3d" xmlns:o="urn:schemas-microsoft-com:office:office" xmlns:r="http://schemas.openxmlformats.org/officeDocument/2006/relationships" xmlns:m="http://schemas.openxmlformats.org/officeDocument/2006/math" xmlns:v="urn:schemas-microsoft-com:vml" xmlns:wp14="http://schemas.microsoft.com/office/word/2010/wordprocessingDrawing" xmlns:wp="http://schemas.openxmlformats.org/drawingml/2006/wordprocessingDrawing" xmlns:w10="urn:schemas-microsoft-com:office:word" xmlns:w="http://schemas.openxmlformats.org/wordprocessingml/2006/main" xmlns:w14="http://schemas.microsoft.com/office/word/2010/wordml" xmlns:w15="http://schemas.microsoft.com/office/word/2012/wordml" xmlns:w16cex="http://schemas.microsoft.com/office/word/2018/wordml/cex" xmlns:w16cid="http://schemas.microsoft.com/office/word/2016/wordml/cid" xmlns:w16="http://schemas.microsoft.com/office/word/2018/wordml" xmlns:w16se="http://schemas.microsoft.com/office/word/2015/wordml/symex" xmlns:wpg="http://schemas.microsoft.com/office/word/2010/wordprocessingGroup" xmlns:wpi="http://schemas.microsoft.com/office/word/2010/wordprocessingInk" xmlns:wne="http://schemas.microsoft.com/office/word/2006/wordml" xmlns:wps="http://schemas.microsoft.com/office/word/2010/wordprocessingShape" mc:Ignorable="w14 w15 w16se w16cid w16 w16cex wp14">
   <w:body>
     <w:p>
       <w:pPr>
@@ -354,6 +354,8 @@
       <w:pPr>
         <w:rPr>
           <w:rFonts w:ascii="Courier New" w:hAnsi="Courier New" w:cs="Courier New"/>
+          <w:b/>
+          <w:bCs/>
           <w:sz w:val="18"/>
           <w:szCs w:val="18"/>
         </w:rPr>
@@ -380,18 +382,8 @@
           <w:sz w:val="18"/>
           <w:szCs w:val="18"/>
         </w:rPr>
-        <w:t xml:space="preserve">hello, </w:t>
-      </w:r>
-      <w:proofErr w:type="gramStart"/>
-      <w:r>
-        <w:rPr>
-          <w:rFonts w:ascii="Courier New" w:hAnsi="Courier New" w:cs="Courier New"/>
-          <w:sz w:val="18"/>
-          <w:szCs w:val="18"/>
-        </w:rPr>
-        <w:t>world</w:t>
-      </w:r>
-      <w:proofErr w:type="gramEnd"/>
+        <w:t>hello, world</w:t>
+      </w:r>
     </w:p>
     <w:p>
       <w:pPr>
@@ -2646,25 +2638,47 @@
                 <w:sz w:val="20"/>
                 <w:szCs w:val="20"/>
               </w:rPr>
-              <w:t xml:space="preserve">member access, </w:t>
+              <w:t>member access</w:t>
             </w:r>
-            <w:proofErr w:type="gramStart"/>
             <w:r>
               <w:rPr>
                 <w:rFonts w:ascii="Garamond" w:hAnsi="Garamond" w:cs="Arial"/>
                 <w:sz w:val="20"/>
                 <w:szCs w:val="20"/>
               </w:rPr>
-              <w:t>call</w:t>
+              <w:t>;</w:t>
             </w:r>
-            <w:proofErr w:type="gramEnd"/>
             <w:r>
               <w:rPr>
                 <w:rFonts w:ascii="Garamond" w:hAnsi="Garamond" w:cs="Arial"/>
                 <w:sz w:val="20"/>
                 <w:szCs w:val="20"/>
               </w:rPr>
-              <w:t xml:space="preserve"> and index</w:t>
+              <w:t xml:space="preserve"> call</w:t>
+            </w:r>
+            <w:r>
+              <w:rPr>
+                <w:rFonts w:ascii="Garamond" w:hAnsi="Garamond" w:cs="Arial"/>
+                <w:sz w:val="20"/>
+                <w:szCs w:val="20"/>
+              </w:rPr>
+              <w:t xml:space="preserve"> </w:t>
+            </w:r>
+            <w:r>
+              <w:rPr>
+                <w:rFonts w:ascii="Garamond" w:hAnsi="Garamond" w:cs="Arial"/>
+                <w:sz w:val="20"/>
+                <w:szCs w:val="20"/>
+              </w:rPr>
+              <w:t>or</w:t>
+            </w:r>
+            <w:r>
+              <w:rPr>
+                <w:rFonts w:ascii="Garamond" w:hAnsi="Garamond" w:cs="Arial"/>
+                <w:sz w:val="20"/>
+                <w:szCs w:val="20"/>
+              </w:rPr>
+              <w:t xml:space="preserve"> index</w:t>
             </w:r>
           </w:p>
         </w:tc>
@@ -2738,7 +2752,7 @@
                 <w:sz w:val="20"/>
                 <w:szCs w:val="20"/>
               </w:rPr>
-              <w:t>constructor call</w:t>
+              <w:t>creation of a new instance</w:t>
             </w:r>
           </w:p>
         </w:tc>
@@ -3775,7 +3789,23 @@
                 <w:sz w:val="20"/>
                 <w:szCs w:val="20"/>
               </w:rPr>
-              <w:t>loop expression</w:t>
+              <w:t xml:space="preserve">used in </w:t>
+            </w:r>
+            <w:r>
+              <w:rPr>
+                <w:rFonts w:ascii="Garamond" w:hAnsi="Garamond" w:cs="Arial"/>
+                <w:sz w:val="20"/>
+                <w:szCs w:val="20"/>
+              </w:rPr>
+              <w:t>loo</w:t>
+            </w:r>
+            <w:r>
+              <w:rPr>
+                <w:rFonts w:ascii="Garamond" w:hAnsi="Garamond" w:cs="Arial"/>
+                <w:sz w:val="20"/>
+                <w:szCs w:val="20"/>
+              </w:rPr>
+              <w:t>p headers</w:t>
             </w:r>
           </w:p>
         </w:tc>
@@ -3813,6 +3843,15 @@
               </w:rPr>
               <w:t>f</w:t>
             </w:r>
+            <w:r>
+              <w:rPr>
+                <w:rFonts w:ascii="Courier New" w:hAnsi="Courier New" w:cs="Courier New"/>
+                <w:sz w:val="18"/>
+                <w:szCs w:val="18"/>
+              </w:rPr>
+              <w:br/>
+              <w:t>for</w:t>
+            </w:r>
           </w:p>
           <w:p>
             <w:pPr>
@@ -3838,24 +3877,41 @@
                 <w:sz w:val="18"/>
                 <w:szCs w:val="18"/>
               </w:rPr>
-              <w:t xml:space="preserve"> [</w:t>
+              <w:t xml:space="preserve"> </w:t>
             </w:r>
-          </w:p>
-          <w:p>
-            <w:pPr>
+            <w:r>
+              <w:rPr>
+                <w:rFonts w:ascii="Garamond" w:hAnsi="Garamond" w:cs="Courier New"/>
+                <w:b w:val="0"/>
+                <w:i/>
+                <w:sz w:val="18"/>
+                <w:szCs w:val="18"/>
+              </w:rPr>
+              <w:t>and</w:t>
+            </w:r>
+            <w:r>
               <w:rPr>
                 <w:rFonts w:ascii="Courier New" w:hAnsi="Courier New" w:cs="Courier New"/>
                 <w:sz w:val="18"/>
                 <w:szCs w:val="18"/>
               </w:rPr>
-            </w:pPr>
+              <w:t xml:space="preserve"> </w:t>
+            </w:r>
             <w:r>
               <w:rPr>
                 <w:rFonts w:ascii="Courier New" w:hAnsi="Courier New" w:cs="Courier New"/>
                 <w:sz w:val="18"/>
                 <w:szCs w:val="18"/>
               </w:rPr>
-              <w:t>for</w:t>
+              <w:t>[</w:t>
+            </w:r>
+            <w:r>
+              <w:rPr>
+                <w:rFonts w:ascii="Courier New" w:hAnsi="Courier New" w:cs="Courier New"/>
+                <w:sz w:val="18"/>
+                <w:szCs w:val="18"/>
+              </w:rPr>
+              <w:t>]</w:t>
             </w:r>
           </w:p>
         </w:tc>
@@ -3920,23 +3976,7 @@
                 <w:sz w:val="20"/>
                 <w:szCs w:val="20"/>
               </w:rPr>
-              <w:t>parallel iterator</w:t>
-            </w:r>
-            <w:r>
-              <w:rPr>
-                <w:rFonts w:ascii="Garamond" w:hAnsi="Garamond" w:cs="Arial"/>
-                <w:sz w:val="20"/>
-                <w:szCs w:val="20"/>
-              </w:rPr>
-              <w:t xml:space="preserve"> expression</w:t>
-            </w:r>
-            <w:r>
-              <w:rPr>
-                <w:rFonts w:ascii="Garamond" w:hAnsi="Garamond" w:cs="Arial"/>
-                <w:sz w:val="20"/>
-                <w:szCs w:val="20"/>
-              </w:rPr>
-              <w:t>,</w:t>
+              <w:t>serial loop expression,</w:t>
             </w:r>
           </w:p>
           <w:p>
@@ -3954,7 +3994,7 @@
                 <w:sz w:val="20"/>
                 <w:szCs w:val="20"/>
               </w:rPr>
-              <w:t>serial iterator</w:t>
+              <w:t xml:space="preserve">parallel </w:t>
             </w:r>
             <w:r>
               <w:rPr>
@@ -3962,7 +4002,23 @@
                 <w:sz w:val="20"/>
                 <w:szCs w:val="20"/>
               </w:rPr>
+              <w:t>loop</w:t>
+            </w:r>
+            <w:r>
+              <w:rPr>
+                <w:rFonts w:ascii="Garamond" w:hAnsi="Garamond" w:cs="Arial"/>
+                <w:sz w:val="20"/>
+                <w:szCs w:val="20"/>
+              </w:rPr>
               <w:t xml:space="preserve"> expression</w:t>
+            </w:r>
+            <w:r>
+              <w:rPr>
+                <w:rFonts w:ascii="Garamond" w:hAnsi="Garamond" w:cs="Arial"/>
+                <w:sz w:val="20"/>
+                <w:szCs w:val="20"/>
+              </w:rPr>
+              <w:t>s</w:t>
             </w:r>
           </w:p>
         </w:tc>
@@ -4044,10 +4100,11 @@
       <w:r>
         <w:rPr>
           <w:rFonts w:ascii="Garamond" w:hAnsi="Garamond" w:cs="Arial"/>
-          <w:sz w:val="16"/>
-          <w:szCs w:val="20"/>
-        </w:rPr>
-        <w:t>L</w:t>
+          <w:b/>
+          <w:sz w:val="18"/>
+          <w:szCs w:val="22"/>
+        </w:rPr>
+        <w:t xml:space="preserve"> </w:t>
       </w:r>
       <w:r>
         <w:rPr>
@@ -4055,6 +4112,14 @@
           <w:sz w:val="16"/>
           <w:szCs w:val="20"/>
         </w:rPr>
+        <w:t>l</w:t>
+      </w:r>
+      <w:r>
+        <w:rPr>
+          <w:rFonts w:ascii="Garamond" w:hAnsi="Garamond" w:cs="Arial"/>
+          <w:sz w:val="16"/>
+          <w:szCs w:val="20"/>
+        </w:rPr>
         <w:t>eft-associative except where indicated</w:t>
       </w:r>
     </w:p>
@@ -5351,6 +5416,41 @@
           <w:sz w:val="18"/>
           <w:szCs w:val="18"/>
         </w:rPr>
+        <w:t>do</w:t>
+      </w:r>
+      <w:r>
+        <w:rPr>
+          <w:rFonts w:ascii="Courier New" w:hAnsi="Courier New" w:cs="Courier New"/>
+          <w:sz w:val="18"/>
+          <w:szCs w:val="18"/>
+        </w:rPr>
+        <w:t xml:space="preserve"> </w:t>
+      </w:r>
+      <w:proofErr w:type="gramStart"/>
+      <w:r>
+        <w:rPr>
+          <w:rFonts w:ascii="Courier New" w:hAnsi="Courier New" w:cs="Courier New"/>
+          <w:sz w:val="18"/>
+          <w:szCs w:val="18"/>
+        </w:rPr>
+        <w:t>{ …</w:t>
+      </w:r>
+      <w:proofErr w:type="gramEnd"/>
+      <w:r>
+        <w:rPr>
+          <w:rFonts w:ascii="Courier New" w:hAnsi="Courier New" w:cs="Courier New"/>
+          <w:sz w:val="18"/>
+          <w:szCs w:val="18"/>
+        </w:rPr>
+        <w:t xml:space="preserve"> } </w:t>
+      </w:r>
+      <w:r>
+        <w:rPr>
+          <w:rFonts w:ascii="Courier New" w:hAnsi="Courier New" w:cs="Courier New"/>
+          <w:b/>
+          <w:sz w:val="18"/>
+          <w:szCs w:val="18"/>
+        </w:rPr>
         <w:t>while</w:t>
       </w:r>
       <w:r>
@@ -5359,12 +5459,190 @@
           <w:sz w:val="18"/>
           <w:szCs w:val="18"/>
         </w:rPr>
+        <w:t xml:space="preserve"> condition;</w:t>
+      </w:r>
+      <w:r>
+        <w:rPr>
+          <w:rFonts w:ascii="Garamond" w:hAnsi="Garamond" w:cs="Courier New"/>
+          <w:i/>
+          <w:iCs/>
+          <w:sz w:val="20"/>
+          <w:szCs w:val="20"/>
+        </w:rPr>
+        <w:t xml:space="preserve"> </w:t>
+      </w:r>
+    </w:p>
+    <w:p>
+      <w:pPr>
+        <w:rPr>
+          <w:rFonts w:ascii="Courier New" w:hAnsi="Courier New" w:cs="Courier New"/>
+          <w:sz w:val="18"/>
+          <w:szCs w:val="18"/>
+        </w:rPr>
+      </w:pPr>
+      <w:r>
+        <w:rPr>
+          <w:rFonts w:ascii="Courier New" w:hAnsi="Courier New" w:cs="Courier New"/>
+          <w:b/>
+          <w:sz w:val="18"/>
+          <w:szCs w:val="18"/>
+        </w:rPr>
+        <w:t>while</w:t>
+      </w:r>
+      <w:r>
+        <w:rPr>
+          <w:rFonts w:ascii="Courier New" w:hAnsi="Courier New" w:cs="Courier New"/>
+          <w:sz w:val="18"/>
+          <w:szCs w:val="18"/>
+        </w:rPr>
         <w:t xml:space="preserve"> condition </w:t>
       </w:r>
-      <w:r>
-        <w:rPr>
-          <w:rFonts w:ascii="Courier New" w:hAnsi="Courier New" w:cs="Courier New"/>
-          <w:b/>
+      <w:proofErr w:type="gramStart"/>
+      <w:r>
+        <w:rPr>
+          <w:rFonts w:ascii="Courier New" w:hAnsi="Courier New" w:cs="Courier New"/>
+          <w:sz w:val="18"/>
+          <w:szCs w:val="18"/>
+        </w:rPr>
+        <w:t>{ …</w:t>
+      </w:r>
+      <w:proofErr w:type="gramEnd"/>
+      <w:r>
+        <w:rPr>
+          <w:rFonts w:ascii="Courier New" w:hAnsi="Courier New" w:cs="Courier New"/>
+          <w:sz w:val="18"/>
+          <w:szCs w:val="18"/>
+        </w:rPr>
+        <w:t xml:space="preserve"> }</w:t>
+      </w:r>
+      <w:r>
+        <w:rPr>
+          <w:rFonts w:ascii="Courier New" w:hAnsi="Courier New" w:cs="Courier New"/>
+          <w:sz w:val="18"/>
+          <w:szCs w:val="18"/>
+        </w:rPr>
+        <w:t xml:space="preserve">    </w:t>
+      </w:r>
+      <w:r>
+        <w:rPr>
+          <w:rFonts w:ascii="Courier New" w:hAnsi="Courier New" w:cs="Courier New"/>
+          <w:sz w:val="18"/>
+          <w:szCs w:val="18"/>
+        </w:rPr>
+        <w:t xml:space="preserve">  </w:t>
+      </w:r>
+      <w:r>
+        <w:rPr>
+          <w:rFonts w:ascii="Garamond" w:hAnsi="Garamond" w:cs="Courier New"/>
+          <w:i/>
+          <w:iCs/>
+          <w:sz w:val="20"/>
+          <w:szCs w:val="20"/>
+        </w:rPr>
+        <w:t xml:space="preserve">single-statement forms: </w:t>
+      </w:r>
+    </w:p>
+    <w:p>
+      <w:pPr>
+        <w:rPr>
+          <w:rFonts w:ascii="Courier New" w:hAnsi="Courier New" w:cs="Courier New"/>
+          <w:sz w:val="18"/>
+          <w:szCs w:val="18"/>
+        </w:rPr>
+      </w:pPr>
+      <w:r>
+        <w:rPr>
+          <w:rFonts w:ascii="Courier New" w:hAnsi="Courier New" w:cs="Courier New"/>
+          <w:b/>
+          <w:sz w:val="18"/>
+          <w:szCs w:val="18"/>
+        </w:rPr>
+        <w:t>for</w:t>
+      </w:r>
+      <w:r>
+        <w:rPr>
+          <w:rFonts w:ascii="Courier New" w:hAnsi="Courier New" w:cs="Courier New"/>
+          <w:sz w:val="18"/>
+          <w:szCs w:val="18"/>
+        </w:rPr>
+        <w:t xml:space="preserve"> index </w:t>
+      </w:r>
+      <w:r>
+        <w:rPr>
+          <w:rFonts w:ascii="Courier New" w:hAnsi="Courier New" w:cs="Courier New"/>
+          <w:b/>
+          <w:sz w:val="18"/>
+          <w:szCs w:val="18"/>
+        </w:rPr>
+        <w:t>in</w:t>
+      </w:r>
+      <w:r>
+        <w:rPr>
+          <w:rFonts w:ascii="Courier New" w:hAnsi="Courier New" w:cs="Courier New"/>
+          <w:sz w:val="18"/>
+          <w:szCs w:val="18"/>
+        </w:rPr>
+        <w:t xml:space="preserve"> </w:t>
+      </w:r>
+      <w:proofErr w:type="spellStart"/>
+      <w:r>
+        <w:rPr>
+          <w:rFonts w:ascii="Courier New" w:hAnsi="Courier New" w:cs="Courier New"/>
+          <w:sz w:val="18"/>
+          <w:szCs w:val="18"/>
+        </w:rPr>
+        <w:t>iterable</w:t>
+      </w:r>
+      <w:proofErr w:type="spellEnd"/>
+      <w:r>
+        <w:rPr>
+          <w:rFonts w:ascii="Courier New" w:hAnsi="Courier New" w:cs="Courier New"/>
+          <w:sz w:val="18"/>
+          <w:szCs w:val="18"/>
+        </w:rPr>
+        <w:t xml:space="preserve"> </w:t>
+      </w:r>
+      <w:proofErr w:type="gramStart"/>
+      <w:r>
+        <w:rPr>
+          <w:rFonts w:ascii="Courier New" w:hAnsi="Courier New" w:cs="Courier New"/>
+          <w:sz w:val="18"/>
+          <w:szCs w:val="18"/>
+        </w:rPr>
+        <w:t>{ …</w:t>
+      </w:r>
+      <w:proofErr w:type="gramEnd"/>
+      <w:r>
+        <w:rPr>
+          <w:rFonts w:ascii="Courier New" w:hAnsi="Courier New" w:cs="Courier New"/>
+          <w:sz w:val="18"/>
+          <w:szCs w:val="18"/>
+        </w:rPr>
+        <w:t xml:space="preserve"> }</w:t>
+      </w:r>
+      <w:r>
+        <w:rPr>
+          <w:rFonts w:ascii="Courier New" w:hAnsi="Courier New" w:cs="Courier New"/>
+          <w:sz w:val="18"/>
+          <w:szCs w:val="18"/>
+        </w:rPr>
+        <w:t xml:space="preserve">   </w:t>
+      </w:r>
+      <w:r>
+        <w:rPr>
+          <w:rFonts w:ascii="Garamond" w:hAnsi="Garamond" w:cs="Courier New"/>
+          <w:i/>
+          <w:iCs/>
+          <w:sz w:val="20"/>
+          <w:szCs w:val="20"/>
+        </w:rPr>
+        <w:t xml:space="preserve">... </w:t>
+      </w:r>
+      <w:r>
+        <w:rPr>
+          <w:rFonts w:ascii="Courier New" w:hAnsi="Courier New" w:cs="Courier New"/>
+          <w:b/>
+          <w:bCs/>
           <w:sz w:val="18"/>
           <w:szCs w:val="18"/>
         </w:rPr>
@@ -5373,11 +5651,14 @@
       <w:r>
         <w:rPr>
           <w:rFonts w:ascii="Courier New" w:hAnsi="Courier New" w:cs="Courier New"/>
-          <w:sz w:val="18"/>
-          <w:szCs w:val="18"/>
-        </w:rPr>
-        <w:t xml:space="preserve"> </w:t>
-      </w:r>
+          <w:b/>
+          <w:bCs/>
+          <w:sz w:val="10"/>
+          <w:szCs w:val="10"/>
+        </w:rPr>
+        <w:t xml:space="preserve"> </w:t>
+      </w:r>
+      <w:proofErr w:type="spellStart"/>
       <w:proofErr w:type="gramStart"/>
       <w:r>
         <w:rPr>
@@ -5385,113 +5666,33 @@
           <w:sz w:val="18"/>
           <w:szCs w:val="18"/>
         </w:rPr>
-        <w:t>…;</w:t>
+        <w:t>stmt</w:t>
+      </w:r>
+      <w:proofErr w:type="spellEnd"/>
+      <w:r>
+        <w:rPr>
+          <w:rFonts w:ascii="Courier New" w:hAnsi="Courier New" w:cs="Courier New"/>
+          <w:sz w:val="18"/>
+          <w:szCs w:val="18"/>
+        </w:rPr>
+        <w:t>(</w:t>
       </w:r>
       <w:proofErr w:type="gramEnd"/>
-    </w:p>
-    <w:p>
-      <w:pPr>
-        <w:rPr>
-          <w:rFonts w:ascii="Courier New" w:hAnsi="Courier New" w:cs="Courier New"/>
-          <w:sz w:val="18"/>
-          <w:szCs w:val="18"/>
-        </w:rPr>
-      </w:pPr>
-      <w:r>
-        <w:rPr>
-          <w:rFonts w:ascii="Courier New" w:hAnsi="Courier New" w:cs="Courier New"/>
-          <w:b/>
-          <w:sz w:val="18"/>
-          <w:szCs w:val="18"/>
-        </w:rPr>
-        <w:t>while</w:t>
-      </w:r>
-      <w:r>
-        <w:rPr>
-          <w:rFonts w:ascii="Courier New" w:hAnsi="Courier New" w:cs="Courier New"/>
-          <w:sz w:val="18"/>
-          <w:szCs w:val="18"/>
-        </w:rPr>
-        <w:t xml:space="preserve"> condition </w:t>
-      </w:r>
-      <w:proofErr w:type="gramStart"/>
-      <w:r>
-        <w:rPr>
-          <w:rFonts w:ascii="Courier New" w:hAnsi="Courier New" w:cs="Courier New"/>
-          <w:sz w:val="18"/>
-          <w:szCs w:val="18"/>
-        </w:rPr>
-        <w:t>{ …</w:t>
-      </w:r>
-      <w:proofErr w:type="gramEnd"/>
-      <w:r>
-        <w:rPr>
-          <w:rFonts w:ascii="Courier New" w:hAnsi="Courier New" w:cs="Courier New"/>
-          <w:sz w:val="18"/>
-          <w:szCs w:val="18"/>
-        </w:rPr>
-        <w:t xml:space="preserve"> }</w:t>
-      </w:r>
-    </w:p>
-    <w:p>
-      <w:pPr>
-        <w:rPr>
-          <w:rFonts w:ascii="Courier New" w:hAnsi="Courier New" w:cs="Courier New"/>
-          <w:sz w:val="18"/>
-          <w:szCs w:val="18"/>
-        </w:rPr>
-      </w:pPr>
-      <w:r>
-        <w:rPr>
-          <w:rFonts w:ascii="Courier New" w:hAnsi="Courier New" w:cs="Courier New"/>
-          <w:b/>
-          <w:sz w:val="18"/>
-          <w:szCs w:val="18"/>
-        </w:rPr>
-        <w:t>do</w:t>
-      </w:r>
-      <w:r>
-        <w:rPr>
-          <w:rFonts w:ascii="Courier New" w:hAnsi="Courier New" w:cs="Courier New"/>
-          <w:sz w:val="18"/>
-          <w:szCs w:val="18"/>
-        </w:rPr>
-        <w:t xml:space="preserve"> </w:t>
-      </w:r>
-      <w:proofErr w:type="gramStart"/>
-      <w:r>
-        <w:rPr>
-          <w:rFonts w:ascii="Courier New" w:hAnsi="Courier New" w:cs="Courier New"/>
-          <w:sz w:val="18"/>
-          <w:szCs w:val="18"/>
-        </w:rPr>
-        <w:t>{ …</w:t>
-      </w:r>
-      <w:proofErr w:type="gramEnd"/>
-      <w:r>
-        <w:rPr>
-          <w:rFonts w:ascii="Courier New" w:hAnsi="Courier New" w:cs="Courier New"/>
-          <w:sz w:val="18"/>
-          <w:szCs w:val="18"/>
-        </w:rPr>
-        <w:t xml:space="preserve"> } </w:t>
-      </w:r>
-      <w:r>
-        <w:rPr>
-          <w:rFonts w:ascii="Courier New" w:hAnsi="Courier New" w:cs="Courier New"/>
-          <w:b/>
-          <w:sz w:val="18"/>
-          <w:szCs w:val="18"/>
-        </w:rPr>
-        <w:t>while</w:t>
-      </w:r>
-      <w:r>
-        <w:rPr>
-          <w:rFonts w:ascii="Courier New" w:hAnsi="Courier New" w:cs="Courier New"/>
-          <w:sz w:val="18"/>
-          <w:szCs w:val="18"/>
-        </w:rPr>
-        <w:t xml:space="preserve"> condition;</w:t>
+      <w:r>
+        <w:rPr>
+          <w:rFonts w:ascii="Courier New" w:hAnsi="Courier New" w:cs="Courier New"/>
+          <w:sz w:val="18"/>
+          <w:szCs w:val="18"/>
+        </w:rPr>
+        <w:t>)</w:t>
+      </w:r>
+      <w:r>
+        <w:rPr>
+          <w:rFonts w:ascii="Courier New" w:hAnsi="Courier New" w:cs="Courier New"/>
+          <w:sz w:val="18"/>
+          <w:szCs w:val="18"/>
+        </w:rPr>
+        <w:t>;</w:t>
       </w:r>
     </w:p>
     <w:p>
@@ -5514,6 +5715,15 @@
       <w:r>
         <w:rPr>
           <w:rFonts w:ascii="Courier New" w:hAnsi="Courier New" w:cs="Courier New"/>
+          <w:b/>
+          <w:sz w:val="18"/>
+          <w:szCs w:val="18"/>
+        </w:rPr>
+        <w:t>each</w:t>
+      </w:r>
+      <w:r>
+        <w:rPr>
+          <w:rFonts w:ascii="Courier New" w:hAnsi="Courier New" w:cs="Courier New"/>
           <w:sz w:val="18"/>
           <w:szCs w:val="18"/>
         </w:rPr>
@@ -5534,94 +5744,18 @@
           <w:sz w:val="18"/>
           <w:szCs w:val="18"/>
         </w:rPr>
-        <w:t xml:space="preserve"> aggregate</w:t>
-      </w:r>
-      <w:r>
-        <w:rPr>
-          <w:rFonts w:ascii="Courier New" w:hAnsi="Courier New" w:cs="Courier New"/>
-          <w:sz w:val="18"/>
-          <w:szCs w:val="18"/>
-        </w:rPr>
-        <w:t xml:space="preserve"> </w:t>
-      </w:r>
-      <w:r>
-        <w:rPr>
-          <w:rFonts w:ascii="Courier New" w:hAnsi="Courier New" w:cs="Courier New"/>
-          <w:b/>
-          <w:sz w:val="18"/>
-          <w:szCs w:val="18"/>
-        </w:rPr>
-        <w:t>do</w:t>
-      </w:r>
-      <w:r>
-        <w:rPr>
-          <w:rFonts w:ascii="Courier New" w:hAnsi="Courier New" w:cs="Courier New"/>
-          <w:sz w:val="18"/>
-          <w:szCs w:val="18"/>
-        </w:rPr>
-        <w:t xml:space="preserve"> </w:t>
-      </w:r>
-      <w:proofErr w:type="gramStart"/>
-      <w:r>
-        <w:rPr>
-          <w:rFonts w:ascii="Courier New" w:hAnsi="Courier New" w:cs="Courier New"/>
-          <w:sz w:val="18"/>
-          <w:szCs w:val="18"/>
-        </w:rPr>
-        <w:t>…;</w:t>
-      </w:r>
-      <w:proofErr w:type="gramEnd"/>
-    </w:p>
-    <w:p>
-      <w:pPr>
-        <w:rPr>
-          <w:rFonts w:ascii="Courier New" w:hAnsi="Courier New" w:cs="Courier New"/>
-          <w:sz w:val="18"/>
-          <w:szCs w:val="18"/>
-        </w:rPr>
-      </w:pPr>
-      <w:r>
-        <w:rPr>
-          <w:rFonts w:ascii="Courier New" w:hAnsi="Courier New" w:cs="Courier New"/>
-          <w:b/>
-          <w:sz w:val="18"/>
-          <w:szCs w:val="18"/>
-        </w:rPr>
-        <w:t>for</w:t>
-      </w:r>
-      <w:r>
-        <w:rPr>
-          <w:rFonts w:ascii="Courier New" w:hAnsi="Courier New" w:cs="Courier New"/>
-          <w:sz w:val="18"/>
-          <w:szCs w:val="18"/>
-        </w:rPr>
-        <w:t xml:space="preserve"> index </w:t>
-      </w:r>
-      <w:r>
-        <w:rPr>
-          <w:rFonts w:ascii="Courier New" w:hAnsi="Courier New" w:cs="Courier New"/>
-          <w:b/>
-          <w:sz w:val="18"/>
-          <w:szCs w:val="18"/>
-        </w:rPr>
-        <w:t>in</w:t>
-      </w:r>
-      <w:r>
-        <w:rPr>
-          <w:rFonts w:ascii="Courier New" w:hAnsi="Courier New" w:cs="Courier New"/>
-          <w:sz w:val="18"/>
-          <w:szCs w:val="18"/>
-        </w:rPr>
-        <w:t xml:space="preserve"> </w:t>
-      </w:r>
-      <w:r>
-        <w:rPr>
-          <w:rFonts w:ascii="Courier New" w:hAnsi="Courier New" w:cs="Courier New"/>
-          <w:sz w:val="18"/>
-          <w:szCs w:val="18"/>
-        </w:rPr>
-        <w:t>aggregate</w:t>
-      </w:r>
+        <w:t xml:space="preserve"> </w:t>
+      </w:r>
+      <w:proofErr w:type="spellStart"/>
+      <w:r>
+        <w:rPr>
+          <w:rFonts w:ascii="Courier New" w:hAnsi="Courier New" w:cs="Courier New"/>
+          <w:sz w:val="18"/>
+          <w:szCs w:val="18"/>
+        </w:rPr>
+        <w:t>iterable</w:t>
+      </w:r>
+      <w:proofErr w:type="spellEnd"/>
       <w:r>
         <w:rPr>
           <w:rFonts w:ascii="Courier New" w:hAnsi="Courier New" w:cs="Courier New"/>
@@ -6578,11 +6712,6 @@
           <w:tcPr>
             <w:cnfStyle w:val="001000000000" w:firstRow="0" w:lastRow="0" w:firstColumn="1" w:lastColumn="0" w:oddVBand="0" w:evenVBand="0" w:oddHBand="0" w:evenHBand="0" w:firstRowFirstColumn="0" w:firstRowLastColumn="0" w:lastRowFirstColumn="0" w:lastRowLastColumn="0"/>
             <w:tcW w:w="1278" w:type="dxa"/>
-            <w:tcBorders>
-              <w:top w:val="none" w:sz="0" w:space="0" w:color="auto"/>
-              <w:left w:val="none" w:sz="0" w:space="0" w:color="auto"/>
-              <w:bottom w:val="none" w:sz="0" w:space="0" w:color="auto"/>
-            </w:tcBorders>
           </w:tcPr>
           <w:p>
             <w:pPr>
@@ -6600,18 +6729,13 @@
                 <w:sz w:val="18"/>
                 <w:szCs w:val="18"/>
               </w:rPr>
-              <w:t>const</w:t>
+              <w:t>const in</w:t>
             </w:r>
           </w:p>
         </w:tc>
         <w:tc>
           <w:tcPr>
             <w:tcW w:w="3258" w:type="dxa"/>
-            <w:tcBorders>
-              <w:top w:val="none" w:sz="0" w:space="0" w:color="auto"/>
-              <w:bottom w:val="none" w:sz="0" w:space="0" w:color="auto"/>
-              <w:right w:val="none" w:sz="0" w:space="0" w:color="auto"/>
-            </w:tcBorders>
           </w:tcPr>
           <w:p>
             <w:pPr>
@@ -6628,7 +6752,7 @@
                 <w:sz w:val="20"/>
                 <w:szCs w:val="20"/>
               </w:rPr>
-              <w:t>pa</w:t>
+              <w:t>copied in</w:t>
             </w:r>
             <w:r>
               <w:rPr>
@@ -6636,7 +6760,7 @@
                 <w:sz w:val="20"/>
                 <w:szCs w:val="20"/>
               </w:rPr>
-              <w:t>ssed by value or reference,</w:t>
+              <w:t>,</w:t>
             </w:r>
             <w:r>
               <w:rPr>
@@ -6679,7 +6803,7 @@
                 <w:sz w:val="18"/>
                 <w:szCs w:val="18"/>
               </w:rPr>
-              <w:t>const in</w:t>
+              <w:t>const ref</w:t>
             </w:r>
           </w:p>
         </w:tc>
@@ -6702,7 +6826,7 @@
                 <w:sz w:val="20"/>
                 <w:szCs w:val="20"/>
               </w:rPr>
-              <w:t>copied in</w:t>
+              <w:t>passed by reference</w:t>
             </w:r>
             <w:r>
               <w:rPr>
@@ -6739,40 +6863,29 @@
           <w:tcPr>
             <w:cnfStyle w:val="001000000000" w:firstRow="0" w:lastRow="0" w:firstColumn="1" w:lastColumn="0" w:oddVBand="0" w:evenVBand="0" w:oddHBand="0" w:evenHBand="0" w:firstRowFirstColumn="0" w:firstRowLastColumn="0" w:lastRowFirstColumn="0" w:lastRowLastColumn="0"/>
             <w:tcW w:w="1278" w:type="dxa"/>
-            <w:tcBorders>
-              <w:top w:val="none" w:sz="0" w:space="0" w:color="auto"/>
-              <w:left w:val="none" w:sz="0" w:space="0" w:color="auto"/>
-              <w:bottom w:val="none" w:sz="0" w:space="0" w:color="auto"/>
-            </w:tcBorders>
           </w:tcPr>
           <w:p>
             <w:pPr>
+              <w:rPr>
+                <w:rFonts w:ascii="Courier New" w:hAnsi="Courier New" w:cs="Courier New"/>
+                <w:sz w:val="18"/>
+                <w:szCs w:val="18"/>
+              </w:rPr>
+            </w:pPr>
+            <w:r>
               <w:rPr>
                 <w:rFonts w:ascii="Courier New" w:hAnsi="Courier New" w:cs="Courier New"/>
                 <w:b w:val="0"/>
                 <w:sz w:val="18"/>
                 <w:szCs w:val="18"/>
               </w:rPr>
-            </w:pPr>
-            <w:r>
-              <w:rPr>
-                <w:rFonts w:ascii="Courier New" w:hAnsi="Courier New" w:cs="Courier New"/>
-                <w:b w:val="0"/>
-                <w:sz w:val="18"/>
-                <w:szCs w:val="18"/>
-              </w:rPr>
-              <w:t>const ref</w:t>
+              <w:t>const</w:t>
             </w:r>
           </w:p>
         </w:tc>
         <w:tc>
           <w:tcPr>
             <w:tcW w:w="3258" w:type="dxa"/>
-            <w:tcBorders>
-              <w:top w:val="none" w:sz="0" w:space="0" w:color="auto"/>
-              <w:bottom w:val="none" w:sz="0" w:space="0" w:color="auto"/>
-              <w:right w:val="none" w:sz="0" w:space="0" w:color="auto"/>
-            </w:tcBorders>
           </w:tcPr>
           <w:p>
             <w:pPr>
@@ -6789,7 +6902,7 @@
                 <w:sz w:val="20"/>
                 <w:szCs w:val="20"/>
               </w:rPr>
-              <w:t>passed by reference</w:t>
+              <w:t xml:space="preserve">passed </w:t>
             </w:r>
             <w:r>
               <w:rPr>
@@ -6797,7 +6910,7 @@
                 <w:sz w:val="20"/>
                 <w:szCs w:val="20"/>
               </w:rPr>
-              <w:t>,</w:t>
+              <w:t>by value or by reference</w:t>
             </w:r>
             <w:r>
               <w:rPr>
@@ -6805,7 +6918,7 @@
                 <w:sz w:val="20"/>
                 <w:szCs w:val="20"/>
               </w:rPr>
-              <w:br/>
+              <w:t>;</w:t>
             </w:r>
             <w:r>
               <w:rPr>
@@ -6813,7 +6926,7 @@
                 <w:sz w:val="20"/>
                 <w:szCs w:val="20"/>
               </w:rPr>
-              <w:t>with local modifications disabled</w:t>
+              <w:t xml:space="preserve"> caller and callee modifications are disallowed</w:t>
             </w:r>
           </w:p>
         </w:tc>
@@ -6845,7 +6958,7 @@
                 <w:sz w:val="20"/>
                 <w:szCs w:val="20"/>
               </w:rPr>
-              <w:t>blank</w:t>
+              <w:t>default</w:t>
             </w:r>
           </w:p>
         </w:tc>
@@ -6908,6 +7021,14 @@
                 <w:sz w:val="20"/>
                 <w:szCs w:val="20"/>
               </w:rPr>
+              <w:br/>
+            </w:r>
+            <w:r>
+              <w:rPr>
+                <w:rFonts w:ascii="Garamond" w:hAnsi="Garamond" w:cs="Arial"/>
+                <w:sz w:val="20"/>
+                <w:szCs w:val="20"/>
+              </w:rPr>
               <w:t xml:space="preserve">like </w:t>
             </w:r>
             <w:r>
@@ -6924,15 +7045,7 @@
                 <w:sz w:val="20"/>
                 <w:szCs w:val="20"/>
               </w:rPr>
-              <w:t xml:space="preserve"> for</w:t>
-            </w:r>
-            <w:r>
-              <w:rPr>
-                <w:rFonts w:ascii="Garamond" w:hAnsi="Garamond" w:cs="Arial"/>
-                <w:sz w:val="20"/>
-                <w:szCs w:val="20"/>
-              </w:rPr>
-              <w:t xml:space="preserve"> syncs and atomics</w:t>
+              <w:t xml:space="preserve"> for syncs and atomics</w:t>
             </w:r>
           </w:p>
         </w:tc>
@@ -7441,7 +7554,16 @@
           <w:sz w:val="20"/>
           <w:szCs w:val="20"/>
         </w:rPr>
-        <w:t>record instance</w:t>
+        <w:t xml:space="preserve">record </w:t>
+      </w:r>
+      <w:r>
+        <w:rPr>
+          <w:rFonts w:ascii="Garamond" w:hAnsi="Garamond" w:cs="Courier New"/>
+          <w:i/>
+          <w:sz w:val="20"/>
+          <w:szCs w:val="20"/>
+        </w:rPr>
+        <w:t>variable</w:t>
       </w:r>
     </w:p>
     <w:p>
@@ -7522,7 +7644,7 @@
         <w:rPr>
           <w:rFonts w:ascii="Garamond" w:hAnsi="Garamond" w:cs="Courier New"/>
           <w:i/>
-          <w:sz w:val="20"/>
+          <w:sz w:val="16"/>
           <w:szCs w:val="20"/>
         </w:rPr>
       </w:pPr>
@@ -7586,24 +7708,31 @@
         </w:rPr>
         <w:t>assignment</w:t>
       </w:r>
-    </w:p>
-    <w:p>
-      <w:pPr>
-        <w:rPr>
-          <w:rFonts w:ascii="Garamond" w:hAnsi="Garamond" w:cs="Courier New"/>
-          <w:i/>
-          <w:sz w:val="16"/>
-          <w:szCs w:val="20"/>
-        </w:rPr>
-      </w:pPr>
-      <w:r>
-        <w:rPr>
-          <w:rFonts w:ascii="Garamond" w:hAnsi="Garamond" w:cs="Courier New"/>
-          <w:i/>
-          <w:sz w:val="16"/>
-          <w:szCs w:val="20"/>
-        </w:rPr>
-        <w:t xml:space="preserve"> </w:t>
+      <w:r>
+        <w:rPr>
+          <w:rFonts w:ascii="Garamond" w:hAnsi="Garamond" w:cs="Courier New"/>
+          <w:i/>
+          <w:sz w:val="20"/>
+          <w:szCs w:val="20"/>
+        </w:rPr>
+        <w:br/>
+      </w:r>
+      <w:r>
+        <w:rPr>
+          <w:rFonts w:ascii="Courier New" w:hAnsi="Courier New" w:cs="Courier New"/>
+          <w:sz w:val="18"/>
+          <w:szCs w:val="18"/>
+        </w:rPr>
+        <w:t xml:space="preserve">                              </w:t>
+      </w:r>
+      <w:r>
+        <w:rPr>
+          <w:rFonts w:ascii="Garamond" w:hAnsi="Garamond" w:cs="Courier New"/>
+          <w:i/>
+          <w:sz w:val="20"/>
+          <w:szCs w:val="22"/>
+        </w:rPr>
+        <w:t>of a new instance</w:t>
       </w:r>
     </w:p>
     <w:p>
@@ -11157,6 +11286,9 @@
       <w:r>
         <w:t>Data Parallelism</w:t>
       </w:r>
+      <w:r>
+        <w:t xml:space="preserve"> and Task Intents</w:t>
+      </w:r>
     </w:p>
     <w:p>
       <w:pPr>
@@ -11563,16 +11695,51 @@
           <w:sz w:val="18"/>
           <w:szCs w:val="18"/>
         </w:rPr>
-        <w:t xml:space="preserve">A = 1.0;                     </w:t>
-      </w:r>
-      <w:r>
-        <w:rPr>
-          <w:rFonts w:ascii="Garamond" w:hAnsi="Garamond" w:cs="Courier New"/>
-          <w:i/>
-          <w:sz w:val="20"/>
-          <w:szCs w:val="20"/>
-        </w:rPr>
-        <w:t>array</w:t>
+        <w:t>A = 1.0</w:t>
+      </w:r>
+      <w:r>
+        <w:rPr>
+          <w:rFonts w:ascii="Courier New" w:hAnsi="Courier New" w:cs="Courier New"/>
+          <w:sz w:val="18"/>
+          <w:szCs w:val="18"/>
+        </w:rPr>
+        <w:t xml:space="preserve"> + </w:t>
+      </w:r>
+      <w:proofErr w:type="gramStart"/>
+      <w:r>
+        <w:rPr>
+          <w:rFonts w:ascii="Courier New" w:hAnsi="Courier New" w:cs="Courier New"/>
+          <w:sz w:val="18"/>
+          <w:szCs w:val="18"/>
+        </w:rPr>
+        <w:t>B</w:t>
+      </w:r>
+      <w:r>
+        <w:rPr>
+          <w:rFonts w:ascii="Courier New" w:hAnsi="Courier New" w:cs="Courier New"/>
+          <w:sz w:val="18"/>
+          <w:szCs w:val="18"/>
+        </w:rPr>
+        <w:t xml:space="preserve">;   </w:t>
+      </w:r>
+      <w:proofErr w:type="gramEnd"/>
+      <w:r>
+        <w:rPr>
+          <w:rFonts w:ascii="Garamond" w:hAnsi="Garamond" w:cs="Courier New"/>
+          <w:i/>
+          <w:sz w:val="20"/>
+          <w:szCs w:val="20"/>
+        </w:rPr>
+        <w:t>promoted addition and a</w:t>
+      </w:r>
+      <w:r>
+        <w:rPr>
+          <w:rFonts w:ascii="Garamond" w:hAnsi="Garamond" w:cs="Courier New"/>
+          <w:i/>
+          <w:sz w:val="20"/>
+          <w:szCs w:val="20"/>
+        </w:rPr>
+        <w:t>rray</w:t>
       </w:r>
       <w:r>
         <w:rPr>
@@ -11582,6 +11749,454 @@
           <w:szCs w:val="20"/>
         </w:rPr>
         <w:t xml:space="preserve"> assignment</w:t>
+      </w:r>
+    </w:p>
+    <w:p>
+      <w:pPr>
+        <w:rPr>
+          <w:rFonts w:ascii="Garamond" w:hAnsi="Garamond" w:cs="Courier New"/>
+          <w:i/>
+          <w:sz w:val="20"/>
+          <w:szCs w:val="20"/>
+        </w:rPr>
+      </w:pPr>
+      <w:r>
+        <w:rPr>
+          <w:rFonts w:ascii="Courier New" w:hAnsi="Courier New" w:cs="Courier New"/>
+          <w:b/>
+          <w:bCs/>
+          <w:iCs/>
+          <w:sz w:val="18"/>
+          <w:szCs w:val="18"/>
+        </w:rPr>
+        <w:t>var</w:t>
+      </w:r>
+      <w:r>
+        <w:rPr>
+          <w:rFonts w:ascii="Courier New" w:hAnsi="Courier New" w:cs="Courier New"/>
+          <w:iCs/>
+          <w:sz w:val="18"/>
+          <w:szCs w:val="18"/>
+        </w:rPr>
+        <w:t xml:space="preserve"> </w:t>
+      </w:r>
+      <w:proofErr w:type="spellStart"/>
+      <w:r>
+        <w:rPr>
+          <w:rFonts w:ascii="Courier New" w:hAnsi="Courier New" w:cs="Courier New"/>
+          <w:iCs/>
+          <w:sz w:val="18"/>
+          <w:szCs w:val="18"/>
+        </w:rPr>
+        <w:t>sum</w:t>
+      </w:r>
+      <w:r>
+        <w:rPr>
+          <w:rFonts w:ascii="Courier New" w:hAnsi="Courier New" w:cs="Courier New"/>
+          <w:iCs/>
+          <w:sz w:val="18"/>
+          <w:szCs w:val="18"/>
+        </w:rPr>
+        <w:t>F</w:t>
+      </w:r>
+      <w:proofErr w:type="spellEnd"/>
+      <w:r>
+        <w:rPr>
+          <w:rFonts w:ascii="Courier New" w:hAnsi="Courier New" w:cs="Courier New"/>
+          <w:iCs/>
+          <w:sz w:val="18"/>
+          <w:szCs w:val="18"/>
+        </w:rPr>
+        <w:t xml:space="preserve"> = 0.0</w:t>
+      </w:r>
+      <w:r>
+        <w:rPr>
+          <w:rFonts w:ascii="Courier New" w:hAnsi="Courier New" w:cs="Courier New"/>
+          <w:iCs/>
+          <w:sz w:val="18"/>
+          <w:szCs w:val="18"/>
+        </w:rPr>
+        <w:t xml:space="preserve">, factor = 3, racy = </w:t>
+      </w:r>
+      <w:proofErr w:type="gramStart"/>
+      <w:r>
+        <w:rPr>
+          <w:rFonts w:ascii="Courier New" w:hAnsi="Courier New" w:cs="Courier New"/>
+          <w:iCs/>
+          <w:sz w:val="18"/>
+          <w:szCs w:val="18"/>
+        </w:rPr>
+        <w:t>0</w:t>
+      </w:r>
+      <w:r>
+        <w:rPr>
+          <w:rFonts w:ascii="Courier New" w:hAnsi="Courier New" w:cs="Courier New"/>
+          <w:iCs/>
+          <w:sz w:val="18"/>
+          <w:szCs w:val="18"/>
+        </w:rPr>
+        <w:t>;</w:t>
+      </w:r>
+      <w:proofErr w:type="gramEnd"/>
+      <w:r>
+        <w:rPr>
+          <w:rFonts w:ascii="Garamond" w:hAnsi="Garamond" w:cs="Courier New"/>
+          <w:i/>
+          <w:sz w:val="20"/>
+          <w:szCs w:val="20"/>
+        </w:rPr>
+        <w:t xml:space="preserve">   </w:t>
+      </w:r>
+    </w:p>
+    <w:p>
+      <w:pPr>
+        <w:rPr>
+          <w:rFonts w:ascii="Courier New" w:hAnsi="Courier New" w:cs="Courier New"/>
+          <w:iCs/>
+          <w:sz w:val="18"/>
+          <w:szCs w:val="18"/>
+        </w:rPr>
+      </w:pPr>
+      <w:proofErr w:type="spellStart"/>
+      <w:r>
+        <w:rPr>
+          <w:rFonts w:ascii="Courier New" w:hAnsi="Courier New" w:cs="Courier New"/>
+          <w:b/>
+          <w:bCs/>
+          <w:iCs/>
+          <w:sz w:val="18"/>
+          <w:szCs w:val="18"/>
+        </w:rPr>
+        <w:t>forall</w:t>
+      </w:r>
+      <w:proofErr w:type="spellEnd"/>
+      <w:r>
+        <w:rPr>
+          <w:rFonts w:ascii="Courier New" w:hAnsi="Courier New" w:cs="Courier New"/>
+          <w:iCs/>
+          <w:sz w:val="18"/>
+          <w:szCs w:val="18"/>
+        </w:rPr>
+        <w:t xml:space="preserve"> a </w:t>
+      </w:r>
+      <w:r>
+        <w:rPr>
+          <w:rFonts w:ascii="Courier New" w:hAnsi="Courier New" w:cs="Courier New"/>
+          <w:b/>
+          <w:bCs/>
+          <w:iCs/>
+          <w:sz w:val="18"/>
+          <w:szCs w:val="18"/>
+        </w:rPr>
+        <w:t>in</w:t>
+      </w:r>
+      <w:r>
+        <w:rPr>
+          <w:rFonts w:ascii="Courier New" w:hAnsi="Courier New" w:cs="Courier New"/>
+          <w:iCs/>
+          <w:sz w:val="18"/>
+          <w:szCs w:val="18"/>
+        </w:rPr>
+        <w:t xml:space="preserve"> A </w:t>
+      </w:r>
+      <w:r>
+        <w:rPr>
+          <w:rFonts w:ascii="Courier New" w:hAnsi="Courier New" w:cs="Courier New"/>
+          <w:b/>
+          <w:bCs/>
+          <w:iCs/>
+          <w:sz w:val="18"/>
+          <w:szCs w:val="18"/>
+        </w:rPr>
+        <w:t>with</w:t>
+      </w:r>
+      <w:r>
+        <w:rPr>
+          <w:rFonts w:ascii="Courier New" w:hAnsi="Courier New" w:cs="Courier New"/>
+          <w:iCs/>
+          <w:sz w:val="18"/>
+          <w:szCs w:val="18"/>
+        </w:rPr>
+        <w:t xml:space="preserve"> (</w:t>
+      </w:r>
+      <w:r>
+        <w:rPr>
+          <w:rFonts w:ascii="Courier New" w:hAnsi="Courier New" w:cs="Courier New"/>
+          <w:b/>
+          <w:bCs/>
+          <w:iCs/>
+          <w:sz w:val="18"/>
+          <w:szCs w:val="18"/>
+        </w:rPr>
+        <w:t>const in</w:t>
+      </w:r>
+      <w:r>
+        <w:rPr>
+          <w:rFonts w:ascii="Courier New" w:hAnsi="Courier New" w:cs="Courier New"/>
+          <w:iCs/>
+          <w:sz w:val="18"/>
+          <w:szCs w:val="18"/>
+        </w:rPr>
+        <w:t xml:space="preserve"> factor,</w:t>
+      </w:r>
+    </w:p>
+    <w:p>
+      <w:pPr>
+        <w:rPr>
+          <w:rFonts w:ascii="Garamond" w:hAnsi="Garamond" w:cs="Courier New"/>
+          <w:i/>
+          <w:sz w:val="20"/>
+          <w:szCs w:val="20"/>
+        </w:rPr>
+      </w:pPr>
+      <w:r>
+        <w:rPr>
+          <w:rFonts w:ascii="Courier New" w:hAnsi="Courier New" w:cs="Courier New"/>
+          <w:iCs/>
+          <w:sz w:val="18"/>
+          <w:szCs w:val="18"/>
+        </w:rPr>
+        <w:t xml:space="preserve">  </w:t>
+      </w:r>
+      <w:r>
+        <w:rPr>
+          <w:rFonts w:ascii="Courier New" w:hAnsi="Courier New" w:cs="Courier New"/>
+          <w:iCs/>
+          <w:sz w:val="18"/>
+          <w:szCs w:val="18"/>
+        </w:rPr>
+        <w:t xml:space="preserve">+ </w:t>
+      </w:r>
+      <w:r>
+        <w:rPr>
+          <w:rFonts w:ascii="Courier New" w:hAnsi="Courier New" w:cs="Courier New"/>
+          <w:b/>
+          <w:bCs/>
+          <w:iCs/>
+          <w:sz w:val="18"/>
+          <w:szCs w:val="18"/>
+        </w:rPr>
+        <w:t>reduce</w:t>
+      </w:r>
+      <w:r>
+        <w:rPr>
+          <w:rFonts w:ascii="Courier New" w:hAnsi="Courier New" w:cs="Courier New"/>
+          <w:iCs/>
+          <w:sz w:val="18"/>
+          <w:szCs w:val="18"/>
+        </w:rPr>
+        <w:t xml:space="preserve"> </w:t>
+      </w:r>
+      <w:proofErr w:type="spellStart"/>
+      <w:r>
+        <w:rPr>
+          <w:rFonts w:ascii="Courier New" w:hAnsi="Courier New" w:cs="Courier New"/>
+          <w:iCs/>
+          <w:sz w:val="18"/>
+          <w:szCs w:val="18"/>
+        </w:rPr>
+        <w:t>sum</w:t>
+      </w:r>
+      <w:r>
+        <w:rPr>
+          <w:rFonts w:ascii="Courier New" w:hAnsi="Courier New" w:cs="Courier New"/>
+          <w:iCs/>
+          <w:sz w:val="18"/>
+          <w:szCs w:val="18"/>
+        </w:rPr>
+        <w:t>F</w:t>
+      </w:r>
+      <w:proofErr w:type="spellEnd"/>
+      <w:r>
+        <w:rPr>
+          <w:rFonts w:ascii="Courier New" w:hAnsi="Courier New" w:cs="Courier New"/>
+          <w:iCs/>
+          <w:sz w:val="18"/>
+          <w:szCs w:val="18"/>
+        </w:rPr>
+        <w:t xml:space="preserve">, </w:t>
+      </w:r>
+      <w:r>
+        <w:rPr>
+          <w:rFonts w:ascii="Courier New" w:hAnsi="Courier New" w:cs="Courier New"/>
+          <w:b/>
+          <w:bCs/>
+          <w:iCs/>
+          <w:sz w:val="18"/>
+          <w:szCs w:val="18"/>
+        </w:rPr>
+        <w:t>ref</w:t>
+      </w:r>
+      <w:r>
+        <w:rPr>
+          <w:rFonts w:ascii="Courier New" w:hAnsi="Courier New" w:cs="Courier New"/>
+          <w:iCs/>
+          <w:sz w:val="18"/>
+          <w:szCs w:val="18"/>
+        </w:rPr>
+        <w:t xml:space="preserve"> </w:t>
+      </w:r>
+      <w:proofErr w:type="gramStart"/>
+      <w:r>
+        <w:rPr>
+          <w:rFonts w:ascii="Courier New" w:hAnsi="Courier New" w:cs="Courier New"/>
+          <w:iCs/>
+          <w:sz w:val="18"/>
+          <w:szCs w:val="18"/>
+        </w:rPr>
+        <w:t>racy</w:t>
+      </w:r>
+      <w:r>
+        <w:rPr>
+          <w:rFonts w:ascii="Courier New" w:hAnsi="Courier New" w:cs="Courier New"/>
+          <w:iCs/>
+          <w:sz w:val="18"/>
+          <w:szCs w:val="18"/>
+        </w:rPr>
+        <w:t>)</w:t>
+      </w:r>
+      <w:r>
+        <w:rPr>
+          <w:rFonts w:ascii="Courier New" w:hAnsi="Courier New" w:cs="Courier New"/>
+          <w:iCs/>
+          <w:sz w:val="18"/>
+          <w:szCs w:val="18"/>
+        </w:rPr>
+        <w:t xml:space="preserve">   </w:t>
+      </w:r>
+      <w:proofErr w:type="gramEnd"/>
+      <w:r>
+        <w:rPr>
+          <w:rFonts w:ascii="Courier New" w:hAnsi="Courier New" w:cs="Courier New"/>
+          <w:iCs/>
+          <w:sz w:val="18"/>
+          <w:szCs w:val="18"/>
+        </w:rPr>
+        <w:t xml:space="preserve">   </w:t>
+      </w:r>
+      <w:r>
+        <w:rPr>
+          <w:rFonts w:ascii="Garamond" w:hAnsi="Garamond" w:cs="Courier New"/>
+          <w:i/>
+          <w:sz w:val="20"/>
+          <w:szCs w:val="20"/>
+        </w:rPr>
+        <w:t xml:space="preserve"> task intent</w:t>
+      </w:r>
+      <w:r>
+        <w:rPr>
+          <w:rFonts w:ascii="Garamond" w:hAnsi="Garamond" w:cs="Courier New"/>
+          <w:i/>
+          <w:sz w:val="20"/>
+          <w:szCs w:val="20"/>
+        </w:rPr>
+        <w:t>s</w:t>
+      </w:r>
+    </w:p>
+    <w:p>
+      <w:pPr>
+        <w:rPr>
+          <w:rFonts w:ascii="Garamond" w:hAnsi="Garamond" w:cs="Courier New"/>
+          <w:i/>
+          <w:sz w:val="20"/>
+          <w:szCs w:val="20"/>
+        </w:rPr>
+      </w:pPr>
+      <w:proofErr w:type="gramStart"/>
+      <w:r>
+        <w:rPr>
+          <w:rFonts w:ascii="Courier New" w:hAnsi="Courier New" w:cs="Courier New"/>
+          <w:iCs/>
+          <w:sz w:val="18"/>
+          <w:szCs w:val="18"/>
+        </w:rPr>
+        <w:t xml:space="preserve">{ </w:t>
+      </w:r>
+      <w:proofErr w:type="spellStart"/>
+      <w:r>
+        <w:rPr>
+          <w:rFonts w:ascii="Courier New" w:hAnsi="Courier New" w:cs="Courier New"/>
+          <w:iCs/>
+          <w:sz w:val="18"/>
+          <w:szCs w:val="18"/>
+        </w:rPr>
+        <w:t>sum</w:t>
+      </w:r>
+      <w:r>
+        <w:rPr>
+          <w:rFonts w:ascii="Courier New" w:hAnsi="Courier New" w:cs="Courier New"/>
+          <w:iCs/>
+          <w:sz w:val="18"/>
+          <w:szCs w:val="18"/>
+        </w:rPr>
+        <w:t>F</w:t>
+      </w:r>
+      <w:proofErr w:type="spellEnd"/>
+      <w:proofErr w:type="gramEnd"/>
+      <w:r>
+        <w:rPr>
+          <w:rFonts w:ascii="Courier New" w:hAnsi="Courier New" w:cs="Courier New"/>
+          <w:iCs/>
+          <w:sz w:val="18"/>
+          <w:szCs w:val="18"/>
+        </w:rPr>
+        <w:t xml:space="preserve"> </w:t>
+      </w:r>
+      <w:r>
+        <w:rPr>
+          <w:rFonts w:ascii="Courier New" w:hAnsi="Courier New" w:cs="Courier New"/>
+          <w:b/>
+          <w:bCs/>
+          <w:iCs/>
+          <w:sz w:val="18"/>
+          <w:szCs w:val="18"/>
+        </w:rPr>
+        <w:t>reduce=</w:t>
+      </w:r>
+      <w:r>
+        <w:rPr>
+          <w:rFonts w:ascii="Courier New" w:hAnsi="Courier New" w:cs="Courier New"/>
+          <w:iCs/>
+          <w:sz w:val="18"/>
+          <w:szCs w:val="18"/>
+        </w:rPr>
+        <w:t xml:space="preserve"> a * factor;</w:t>
+      </w:r>
+      <w:r>
+        <w:rPr>
+          <w:rFonts w:ascii="Courier New" w:hAnsi="Courier New" w:cs="Courier New"/>
+          <w:iCs/>
+          <w:sz w:val="18"/>
+          <w:szCs w:val="18"/>
+        </w:rPr>
+        <w:t xml:space="preserve"> </w:t>
+      </w:r>
+      <w:r>
+        <w:rPr>
+          <w:rFonts w:ascii="Courier New" w:hAnsi="Courier New" w:cs="Courier New"/>
+          <w:iCs/>
+          <w:sz w:val="18"/>
+          <w:szCs w:val="18"/>
+        </w:rPr>
+        <w:t xml:space="preserve">racy += 1; </w:t>
+      </w:r>
+      <w:r>
+        <w:rPr>
+          <w:rFonts w:ascii="Courier New" w:hAnsi="Courier New" w:cs="Courier New"/>
+          <w:iCs/>
+          <w:sz w:val="18"/>
+          <w:szCs w:val="18"/>
+        </w:rPr>
+        <w:t>}</w:t>
+      </w:r>
+      <w:r>
+        <w:rPr>
+          <w:rFonts w:ascii="Garamond" w:hAnsi="Garamond" w:cs="Courier New"/>
+          <w:i/>
+          <w:sz w:val="20"/>
+          <w:szCs w:val="20"/>
+        </w:rPr>
+        <w:t xml:space="preserve"> </w:t>
       </w:r>
     </w:p>
     <w:p>
@@ -12304,7 +12919,25 @@
           <w:sz w:val="18"/>
           <w:szCs w:val="18"/>
         </w:rPr>
-        <w:t xml:space="preserve"> …; </w:t>
+        <w:t xml:space="preserve"> </w:t>
+      </w:r>
+      <w:proofErr w:type="gramStart"/>
+      <w:r>
+        <w:rPr>
+          <w:rFonts w:ascii="Courier New" w:hAnsi="Courier New" w:cs="Courier New"/>
+          <w:sz w:val="18"/>
+          <w:szCs w:val="18"/>
+        </w:rPr>
+        <w:t>…;</w:t>
+      </w:r>
+      <w:proofErr w:type="gramEnd"/>
+      <w:r>
+        <w:rPr>
+          <w:rFonts w:ascii="Courier New" w:hAnsi="Courier New" w:cs="Courier New"/>
+          <w:sz w:val="18"/>
+          <w:szCs w:val="18"/>
+        </w:rPr>
+        <w:t xml:space="preserve"> </w:t>
       </w:r>
       <w:r>
         <w:rPr>
@@ -12322,19 +12955,8 @@
           <w:sz w:val="20"/>
           <w:szCs w:val="20"/>
         </w:rPr>
-        <w:t xml:space="preserve">over </w:t>
-      </w:r>
-      <w:proofErr w:type="gramStart"/>
-      <w:r>
-        <w:rPr>
-          <w:rFonts w:ascii="Garamond" w:hAnsi="Garamond" w:cs="Courier New"/>
-          <w:i/>
-          <w:sz w:val="20"/>
-          <w:szCs w:val="20"/>
-        </w:rPr>
-        <w:t>iterator</w:t>
-      </w:r>
-      <w:proofErr w:type="gramEnd"/>
+        <w:t>over iterator</w:t>
+      </w:r>
     </w:p>
     <w:p>
       <w:pPr>
@@ -12594,6 +13216,32 @@
       <w:r>
         <w:rPr>
           <w:rFonts w:ascii="Courier New" w:hAnsi="Courier New" w:cs="Courier New"/>
+          <w:sz w:val="18"/>
+          <w:szCs w:val="18"/>
+        </w:rPr>
+        <w:t>"</w:t>
+      </w:r>
+      <w:proofErr w:type="spellStart"/>
+      <w:r>
+        <w:rPr>
+          <w:rFonts w:ascii="Courier New" w:hAnsi="Courier New" w:cs="Courier New"/>
+          <w:sz w:val="18"/>
+          <w:szCs w:val="18"/>
+        </w:rPr>
+        <w:t>C_name</w:t>
+      </w:r>
+      <w:proofErr w:type="spellEnd"/>
+      <w:r>
+        <w:rPr>
+          <w:rFonts w:ascii="Courier New" w:hAnsi="Courier New" w:cs="Courier New"/>
+          <w:sz w:val="18"/>
+          <w:szCs w:val="18"/>
+        </w:rPr>
+        <w:t xml:space="preserve">" </w:t>
+      </w:r>
+      <w:r>
+        <w:rPr>
+          <w:rFonts w:ascii="Courier New" w:hAnsi="Courier New" w:cs="Courier New"/>
           <w:b/>
           <w:sz w:val="18"/>
           <w:szCs w:val="18"/>
@@ -12845,7 +13493,23 @@
           <w:sz w:val="18"/>
           <w:szCs w:val="18"/>
         </w:rPr>
-        <w:t xml:space="preserve"> aggregate </w:t>
+        <w:t xml:space="preserve"> </w:t>
+      </w:r>
+      <w:r>
+        <w:rPr>
+          <w:rFonts w:ascii="Courier New" w:hAnsi="Courier New" w:cs="Courier New"/>
+          <w:sz w:val="18"/>
+          <w:szCs w:val="18"/>
+        </w:rPr>
+        <w:t>iterable</w:t>
+      </w:r>
+      <w:r>
+        <w:rPr>
+          <w:rFonts w:ascii="Courier New" w:hAnsi="Courier New" w:cs="Courier New"/>
+          <w:sz w:val="18"/>
+          <w:szCs w:val="18"/>
+        </w:rPr>
+        <w:t xml:space="preserve"> </w:t>
       </w:r>
       <w:r>
         <w:rPr>
@@ -12874,7 +13538,6 @@
         <w:t>i</w:t>
       </w:r>
       <w:proofErr w:type="spellEnd"/>
-      <w:proofErr w:type="gramStart"/>
       <w:r>
         <w:rPr>
           <w:rFonts w:ascii="Courier New" w:hAnsi="Courier New" w:cs="Courier New"/>
@@ -12883,7 +13546,6 @@
         </w:rPr>
         <w:t>);</w:t>
       </w:r>
-      <w:proofErr w:type="gramEnd"/>
     </w:p>
     <w:p>
       <w:pPr>
@@ -13552,23 +14214,7 @@
           <w:sz w:val="18"/>
           <w:szCs w:val="18"/>
         </w:rPr>
-        <w:t>uce</w:t>
-      </w:r>
-      <w:r>
-        <w:rPr>
-          <w:rFonts w:ascii="Courier New" w:hAnsi="Courier New" w:cs="Courier New"/>
-          <w:sz w:val="18"/>
-          <w:szCs w:val="18"/>
-        </w:rPr>
-        <w:t>2</w:t>
-      </w:r>
-      <w:r>
-        <w:rPr>
-          <w:rFonts w:ascii="Courier New" w:hAnsi="Courier New" w:cs="Courier New"/>
-          <w:sz w:val="18"/>
-          <w:szCs w:val="18"/>
-        </w:rPr>
-        <w:t>());</w:t>
+        <w:t>uce2());</w:t>
       </w:r>
     </w:p>
     <w:p>
@@ -14496,7 +15142,7 @@
         <w:pStyle w:val="Heading1"/>
       </w:pPr>
       <w:r>
-        <w:t>More Information</w:t>
+        <w:t>User Resources</w:t>
       </w:r>
     </w:p>
     <w:p>
@@ -14507,131 +15153,6 @@
           <w:szCs w:val="18"/>
         </w:rPr>
       </w:pPr>
-      <w:r>
-        <w:rPr>
-          <w:rFonts w:ascii="Garamond" w:hAnsi="Garamond" w:cs="Arial"/>
-          <w:b/>
-          <w:sz w:val="20"/>
-          <w:szCs w:val="20"/>
-        </w:rPr>
-        <w:t>www</w:t>
-      </w:r>
-      <w:r>
-        <w:rPr>
-          <w:rFonts w:ascii="Garamond" w:hAnsi="Garamond" w:cs="Arial"/>
-          <w:b/>
-          <w:sz w:val="20"/>
-          <w:szCs w:val="20"/>
-        </w:rPr>
-        <w:t>:</w:t>
-      </w:r>
-      <w:r>
-        <w:rPr>
-          <w:rFonts w:ascii="Courier New" w:hAnsi="Courier New" w:cs="Courier New"/>
-          <w:sz w:val="18"/>
-          <w:szCs w:val="18"/>
-        </w:rPr>
-        <w:t xml:space="preserve"> </w:t>
-      </w:r>
-      <w:r>
-        <w:rPr>
-          <w:rFonts w:ascii="Courier New" w:hAnsi="Courier New" w:cs="Courier New"/>
-          <w:sz w:val="18"/>
-          <w:szCs w:val="18"/>
-        </w:rPr>
-        <w:tab/>
-      </w:r>
-      <w:r>
-        <w:rPr>
-          <w:rFonts w:ascii="Courier New" w:hAnsi="Courier New" w:cs="Courier New"/>
-          <w:sz w:val="16"/>
-          <w:szCs w:val="18"/>
-        </w:rPr>
-        <w:t>http</w:t>
-      </w:r>
-      <w:r>
-        <w:rPr>
-          <w:rFonts w:ascii="Courier New" w:hAnsi="Courier New" w:cs="Courier New"/>
-          <w:sz w:val="16"/>
-          <w:szCs w:val="18"/>
-        </w:rPr>
-        <w:t>s</w:t>
-      </w:r>
-      <w:r>
-        <w:rPr>
-          <w:rFonts w:ascii="Courier New" w:hAnsi="Courier New" w:cs="Courier New"/>
-          <w:sz w:val="16"/>
-          <w:szCs w:val="18"/>
-        </w:rPr>
-        <w:t>://</w:t>
-      </w:r>
-      <w:r>
-        <w:rPr>
-          <w:rFonts w:ascii="Courier New" w:hAnsi="Courier New" w:cs="Courier New"/>
-          <w:sz w:val="16"/>
-          <w:szCs w:val="18"/>
-        </w:rPr>
-        <w:t>chapel-lang.org</w:t>
-      </w:r>
-    </w:p>
-    <w:p>
-      <w:pPr>
-        <w:rPr>
-          <w:rFonts w:ascii="Courier New" w:hAnsi="Courier New" w:cs="Courier New"/>
-          <w:sz w:val="16"/>
-          <w:szCs w:val="18"/>
-        </w:rPr>
-      </w:pPr>
-      <w:r>
-        <w:rPr>
-          <w:rFonts w:ascii="Garamond" w:hAnsi="Garamond" w:cs="Arial"/>
-          <w:b/>
-          <w:sz w:val="20"/>
-          <w:szCs w:val="20"/>
-        </w:rPr>
-        <w:t>user resources</w:t>
-      </w:r>
-      <w:r>
-        <w:rPr>
-          <w:rFonts w:ascii="Garamond" w:hAnsi="Garamond" w:cs="Arial"/>
-          <w:b/>
-          <w:sz w:val="20"/>
-          <w:szCs w:val="20"/>
-        </w:rPr>
-        <w:t>:</w:t>
-      </w:r>
-      <w:r>
-        <w:rPr>
-          <w:rFonts w:ascii="Courier New" w:hAnsi="Courier New" w:cs="Courier New"/>
-          <w:sz w:val="18"/>
-          <w:szCs w:val="18"/>
-        </w:rPr>
-        <w:t xml:space="preserve"> </w:t>
-      </w:r>
-      <w:r>
-        <w:rPr>
-          <w:rFonts w:ascii="Courier New" w:hAnsi="Courier New" w:cs="Courier New"/>
-          <w:sz w:val="18"/>
-          <w:szCs w:val="18"/>
-        </w:rPr>
-        <w:br/>
-      </w:r>
-      <w:r>
-        <w:rPr>
-          <w:rFonts w:ascii="Courier New" w:hAnsi="Courier New" w:cs="Courier New"/>
-          <w:sz w:val="16"/>
-          <w:szCs w:val="18"/>
-        </w:rPr>
-        <w:t xml:space="preserve"> </w:t>
-      </w:r>
-      <w:r>
-        <w:rPr>
-          <w:rFonts w:ascii="Courier New" w:hAnsi="Courier New" w:cs="Courier New"/>
-          <w:sz w:val="16"/>
-          <w:szCs w:val="18"/>
-        </w:rPr>
-        <w:tab/>
-      </w:r>
       <w:r>
         <w:rPr>
           <w:rFonts w:ascii="Courier New" w:hAnsi="Courier New" w:cs="Courier New"/>
@@ -14653,7 +15174,7 @@
 </file>
 
 <file path=word/endnotes.xml><?xml version="1.0" encoding="utf-8"?>
-<w:endnotes xmlns:wpc="http://schemas.microsoft.com/office/word/2010/wordprocessingCanvas" xmlns:cx="http://schemas.microsoft.com/office/drawing/2014/chartex" xmlns:cx1="http://schemas.microsoft.com/office/drawing/2015/9/8/chartex" xmlns:cx2="http://schemas.microsoft.com/office/drawing/2015/10/21/chartex" xmlns:cx3="http://schemas.microsoft.com/office/drawing/2016/5/9/chartex" xmlns:cx4="http://schemas.microsoft.com/office/drawing/2016/5/10/chartex" xmlns:cx5="http://schemas.microsoft.com/office/drawing/2016/5/11/chartex" xmlns:cx6="http://schemas.microsoft.com/office/drawing/2016/5/12/chartex" xmlns:cx7="http://schemas.microsoft.com/office/drawing/2016/5/13/chartex" xmlns:cx8="http://schemas.microsoft.com/office/drawing/2016/5/14/chartex" xmlns:mc="http://schemas.openxmlformats.org/markup-compatibility/2006" xmlns:aink="http://schemas.microsoft.com/office/drawing/2016/ink" xmlns:am3d="http://schemas.microsoft.com/office/drawing/2017/model3d" xmlns:o="urn:schemas-microsoft-com:office:office" xmlns:oel="http://schemas.microsoft.com/office/2019/extlst" xmlns:r="http://schemas.openxmlformats.org/officeDocument/2006/relationships" xmlns:m="http://schemas.openxmlformats.org/officeDocument/2006/math" xmlns:v="urn:schemas-microsoft-com:vml" xmlns:wp14="http://schemas.microsoft.com/office/word/2010/wordprocessingDrawing" xmlns:wp="http://schemas.openxmlformats.org/drawingml/2006/wordprocessingDrawing" xmlns:w10="urn:schemas-microsoft-com:office:word" xmlns:w="http://schemas.openxmlformats.org/wordprocessingml/2006/main" xmlns:w14="http://schemas.microsoft.com/office/word/2010/wordml" xmlns:w15="http://schemas.microsoft.com/office/word/2012/wordml" xmlns:w16cex="http://schemas.microsoft.com/office/word/2018/wordml/cex" xmlns:w16cid="http://schemas.microsoft.com/office/word/2016/wordml/cid" xmlns:w16="http://schemas.microsoft.com/office/word/2018/wordml" xmlns:w16sdtdh="http://schemas.microsoft.com/office/word/2020/wordml/sdtdatahash" xmlns:w16se="http://schemas.microsoft.com/office/word/2015/wordml/symex" xmlns:wpg="http://schemas.microsoft.com/office/word/2010/wordprocessingGroup" xmlns:wpi="http://schemas.microsoft.com/office/word/2010/wordprocessingInk" xmlns:wne="http://schemas.microsoft.com/office/word/2006/wordml" xmlns:wps="http://schemas.microsoft.com/office/word/2010/wordprocessingShape" mc:Ignorable="w14 w15 w16se w16cid w16 w16cex w16sdtdh wp14">
+<w:endnotes xmlns:wpc="http://schemas.microsoft.com/office/word/2010/wordprocessingCanvas" xmlns:cx="http://schemas.microsoft.com/office/drawing/2014/chartex" xmlns:cx1="http://schemas.microsoft.com/office/drawing/2015/9/8/chartex" xmlns:cx2="http://schemas.microsoft.com/office/drawing/2015/10/21/chartex" xmlns:cx3="http://schemas.microsoft.com/office/drawing/2016/5/9/chartex" xmlns:cx4="http://schemas.microsoft.com/office/drawing/2016/5/10/chartex" xmlns:cx5="http://schemas.microsoft.com/office/drawing/2016/5/11/chartex" xmlns:cx6="http://schemas.microsoft.com/office/drawing/2016/5/12/chartex" xmlns:cx7="http://schemas.microsoft.com/office/drawing/2016/5/13/chartex" xmlns:cx8="http://schemas.microsoft.com/office/drawing/2016/5/14/chartex" xmlns:mc="http://schemas.openxmlformats.org/markup-compatibility/2006" xmlns:aink="http://schemas.microsoft.com/office/drawing/2016/ink" xmlns:am3d="http://schemas.microsoft.com/office/drawing/2017/model3d" xmlns:o="urn:schemas-microsoft-com:office:office" xmlns:r="http://schemas.openxmlformats.org/officeDocument/2006/relationships" xmlns:m="http://schemas.openxmlformats.org/officeDocument/2006/math" xmlns:v="urn:schemas-microsoft-com:vml" xmlns:wp14="http://schemas.microsoft.com/office/word/2010/wordprocessingDrawing" xmlns:wp="http://schemas.openxmlformats.org/drawingml/2006/wordprocessingDrawing" xmlns:w10="urn:schemas-microsoft-com:office:word" xmlns:w="http://schemas.openxmlformats.org/wordprocessingml/2006/main" xmlns:w14="http://schemas.microsoft.com/office/word/2010/wordml" xmlns:w15="http://schemas.microsoft.com/office/word/2012/wordml" xmlns:w16cex="http://schemas.microsoft.com/office/word/2018/wordml/cex" xmlns:w16cid="http://schemas.microsoft.com/office/word/2016/wordml/cid" xmlns:w16="http://schemas.microsoft.com/office/word/2018/wordml" xmlns:w16se="http://schemas.microsoft.com/office/word/2015/wordml/symex" xmlns:wpg="http://schemas.microsoft.com/office/word/2010/wordprocessingGroup" xmlns:wpi="http://schemas.microsoft.com/office/word/2010/wordprocessingInk" xmlns:wne="http://schemas.microsoft.com/office/word/2006/wordml" xmlns:wps="http://schemas.microsoft.com/office/word/2010/wordprocessingShape" mc:Ignorable="w14 w15 w16se w16cid w16 w16cex wp14">
   <w:endnote w:type="separator" w:id="-1">
     <w:p>
       <w:r>
@@ -14672,7 +15193,7 @@
 </file>
 
 <file path=word/footnotes.xml><?xml version="1.0" encoding="utf-8"?>
-<w:footnotes xmlns:wpc="http://schemas.microsoft.com/office/word/2010/wordprocessingCanvas" xmlns:cx="http://schemas.microsoft.com/office/drawing/2014/chartex" xmlns:cx1="http://schemas.microsoft.com/office/drawing/2015/9/8/chartex" xmlns:cx2="http://schemas.microsoft.com/office/drawing/2015/10/21/chartex" xmlns:cx3="http://schemas.microsoft.com/office/drawing/2016/5/9/chartex" xmlns:cx4="http://schemas.microsoft.com/office/drawing/2016/5/10/chartex" xmlns:cx5="http://schemas.microsoft.com/office/drawing/2016/5/11/chartex" xmlns:cx6="http://schemas.microsoft.com/office/drawing/2016/5/12/chartex" xmlns:cx7="http://schemas.microsoft.com/office/drawing/2016/5/13/chartex" xmlns:cx8="http://schemas.microsoft.com/office/drawing/2016/5/14/chartex" xmlns:mc="http://schemas.openxmlformats.org/markup-compatibility/2006" xmlns:aink="http://schemas.microsoft.com/office/drawing/2016/ink" xmlns:am3d="http://schemas.microsoft.com/office/drawing/2017/model3d" xmlns:o="urn:schemas-microsoft-com:office:office" xmlns:oel="http://schemas.microsoft.com/office/2019/extlst" xmlns:r="http://schemas.openxmlformats.org/officeDocument/2006/relationships" xmlns:m="http://schemas.openxmlformats.org/officeDocument/2006/math" xmlns:v="urn:schemas-microsoft-com:vml" xmlns:wp14="http://schemas.microsoft.com/office/word/2010/wordprocessingDrawing" xmlns:wp="http://schemas.openxmlformats.org/drawingml/2006/wordprocessingDrawing" xmlns:w10="urn:schemas-microsoft-com:office:word" xmlns:w="http://schemas.openxmlformats.org/wordprocessingml/2006/main" xmlns:w14="http://schemas.microsoft.com/office/word/2010/wordml" xmlns:w15="http://schemas.microsoft.com/office/word/2012/wordml" xmlns:w16cex="http://schemas.microsoft.com/office/word/2018/wordml/cex" xmlns:w16cid="http://schemas.microsoft.com/office/word/2016/wordml/cid" xmlns:w16="http://schemas.microsoft.com/office/word/2018/wordml" xmlns:w16sdtdh="http://schemas.microsoft.com/office/word/2020/wordml/sdtdatahash" xmlns:w16se="http://schemas.microsoft.com/office/word/2015/wordml/symex" xmlns:wpg="http://schemas.microsoft.com/office/word/2010/wordprocessingGroup" xmlns:wpi="http://schemas.microsoft.com/office/word/2010/wordprocessingInk" xmlns:wne="http://schemas.microsoft.com/office/word/2006/wordml" xmlns:wps="http://schemas.microsoft.com/office/word/2010/wordprocessingShape" mc:Ignorable="w14 w15 w16se w16cid w16 w16cex w16sdtdh wp14">
+<w:footnotes xmlns:wpc="http://schemas.microsoft.com/office/word/2010/wordprocessingCanvas" xmlns:cx="http://schemas.microsoft.com/office/drawing/2014/chartex" xmlns:cx1="http://schemas.microsoft.com/office/drawing/2015/9/8/chartex" xmlns:cx2="http://schemas.microsoft.com/office/drawing/2015/10/21/chartex" xmlns:cx3="http://schemas.microsoft.com/office/drawing/2016/5/9/chartex" xmlns:cx4="http://schemas.microsoft.com/office/drawing/2016/5/10/chartex" xmlns:cx5="http://schemas.microsoft.com/office/drawing/2016/5/11/chartex" xmlns:cx6="http://schemas.microsoft.com/office/drawing/2016/5/12/chartex" xmlns:cx7="http://schemas.microsoft.com/office/drawing/2016/5/13/chartex" xmlns:cx8="http://schemas.microsoft.com/office/drawing/2016/5/14/chartex" xmlns:mc="http://schemas.openxmlformats.org/markup-compatibility/2006" xmlns:aink="http://schemas.microsoft.com/office/drawing/2016/ink" xmlns:am3d="http://schemas.microsoft.com/office/drawing/2017/model3d" xmlns:o="urn:schemas-microsoft-com:office:office" xmlns:r="http://schemas.openxmlformats.org/officeDocument/2006/relationships" xmlns:m="http://schemas.openxmlformats.org/officeDocument/2006/math" xmlns:v="urn:schemas-microsoft-com:vml" xmlns:wp14="http://schemas.microsoft.com/office/word/2010/wordprocessingDrawing" xmlns:wp="http://schemas.openxmlformats.org/drawingml/2006/wordprocessingDrawing" xmlns:w10="urn:schemas-microsoft-com:office:word" xmlns:w="http://schemas.openxmlformats.org/wordprocessingml/2006/main" xmlns:w14="http://schemas.microsoft.com/office/word/2010/wordml" xmlns:w15="http://schemas.microsoft.com/office/word/2012/wordml" xmlns:w16cex="http://schemas.microsoft.com/office/word/2018/wordml/cex" xmlns:w16cid="http://schemas.microsoft.com/office/word/2016/wordml/cid" xmlns:w16="http://schemas.microsoft.com/office/word/2018/wordml" xmlns:w16se="http://schemas.microsoft.com/office/word/2015/wordml/symex" xmlns:wpg="http://schemas.microsoft.com/office/word/2010/wordprocessingGroup" xmlns:wpi="http://schemas.microsoft.com/office/word/2010/wordprocessingInk" xmlns:wne="http://schemas.microsoft.com/office/word/2006/wordml" xmlns:wps="http://schemas.microsoft.com/office/word/2010/wordprocessingShape" mc:Ignorable="w14 w15 w16se w16cid w16 w16cex wp14">
   <w:footnote w:type="separator" w:id="-1">
     <w:p>
       <w:r>
@@ -14691,7 +15212,7 @@
 </file>
 
 <file path=word/header1.xml><?xml version="1.0" encoding="utf-8"?>
-<w:hdr xmlns:wpc="http://schemas.microsoft.com/office/word/2010/wordprocessingCanvas" xmlns:cx="http://schemas.microsoft.com/office/drawing/2014/chartex" xmlns:cx1="http://schemas.microsoft.com/office/drawing/2015/9/8/chartex" xmlns:cx2="http://schemas.microsoft.com/office/drawing/2015/10/21/chartex" xmlns:cx3="http://schemas.microsoft.com/office/drawing/2016/5/9/chartex" xmlns:cx4="http://schemas.microsoft.com/office/drawing/2016/5/10/chartex" xmlns:cx5="http://schemas.microsoft.com/office/drawing/2016/5/11/chartex" xmlns:cx6="http://schemas.microsoft.com/office/drawing/2016/5/12/chartex" xmlns:cx7="http://schemas.microsoft.com/office/drawing/2016/5/13/chartex" xmlns:cx8="http://schemas.microsoft.com/office/drawing/2016/5/14/chartex" xmlns:mc="http://schemas.openxmlformats.org/markup-compatibility/2006" xmlns:aink="http://schemas.microsoft.com/office/drawing/2016/ink" xmlns:am3d="http://schemas.microsoft.com/office/drawing/2017/model3d" xmlns:o="urn:schemas-microsoft-com:office:office" xmlns:oel="http://schemas.microsoft.com/office/2019/extlst" xmlns:r="http://schemas.openxmlformats.org/officeDocument/2006/relationships" xmlns:m="http://schemas.openxmlformats.org/officeDocument/2006/math" xmlns:v="urn:schemas-microsoft-com:vml" xmlns:wp14="http://schemas.microsoft.com/office/word/2010/wordprocessingDrawing" xmlns:wp="http://schemas.openxmlformats.org/drawingml/2006/wordprocessingDrawing" xmlns:w10="urn:schemas-microsoft-com:office:word" xmlns:w="http://schemas.openxmlformats.org/wordprocessingml/2006/main" xmlns:w14="http://schemas.microsoft.com/office/word/2010/wordml" xmlns:w15="http://schemas.microsoft.com/office/word/2012/wordml" xmlns:w16cex="http://schemas.microsoft.com/office/word/2018/wordml/cex" xmlns:w16cid="http://schemas.microsoft.com/office/word/2016/wordml/cid" xmlns:w16="http://schemas.microsoft.com/office/word/2018/wordml" xmlns:w16sdtdh="http://schemas.microsoft.com/office/word/2020/wordml/sdtdatahash" xmlns:w16se="http://schemas.microsoft.com/office/word/2015/wordml/symex" xmlns:wpg="http://schemas.microsoft.com/office/word/2010/wordprocessingGroup" xmlns:wpi="http://schemas.microsoft.com/office/word/2010/wordprocessingInk" xmlns:wne="http://schemas.microsoft.com/office/word/2006/wordml" xmlns:wps="http://schemas.microsoft.com/office/word/2010/wordprocessingShape" mc:Ignorable="w14 w15 w16se w16cid w16 w16cex w16sdtdh wp14">
+<w:hdr xmlns:wpc="http://schemas.microsoft.com/office/word/2010/wordprocessingCanvas" xmlns:cx="http://schemas.microsoft.com/office/drawing/2014/chartex" xmlns:cx1="http://schemas.microsoft.com/office/drawing/2015/9/8/chartex" xmlns:cx2="http://schemas.microsoft.com/office/drawing/2015/10/21/chartex" xmlns:cx3="http://schemas.microsoft.com/office/drawing/2016/5/9/chartex" xmlns:cx4="http://schemas.microsoft.com/office/drawing/2016/5/10/chartex" xmlns:cx5="http://schemas.microsoft.com/office/drawing/2016/5/11/chartex" xmlns:cx6="http://schemas.microsoft.com/office/drawing/2016/5/12/chartex" xmlns:cx7="http://schemas.microsoft.com/office/drawing/2016/5/13/chartex" xmlns:cx8="http://schemas.microsoft.com/office/drawing/2016/5/14/chartex" xmlns:mc="http://schemas.openxmlformats.org/markup-compatibility/2006" xmlns:aink="http://schemas.microsoft.com/office/drawing/2016/ink" xmlns:am3d="http://schemas.microsoft.com/office/drawing/2017/model3d" xmlns:o="urn:schemas-microsoft-com:office:office" xmlns:r="http://schemas.openxmlformats.org/officeDocument/2006/relationships" xmlns:m="http://schemas.openxmlformats.org/officeDocument/2006/math" xmlns:v="urn:schemas-microsoft-com:vml" xmlns:wp14="http://schemas.microsoft.com/office/word/2010/wordprocessingDrawing" xmlns:wp="http://schemas.openxmlformats.org/drawingml/2006/wordprocessingDrawing" xmlns:w10="urn:schemas-microsoft-com:office:word" xmlns:w="http://schemas.openxmlformats.org/wordprocessingml/2006/main" xmlns:w14="http://schemas.microsoft.com/office/word/2010/wordml" xmlns:w15="http://schemas.microsoft.com/office/word/2012/wordml" xmlns:w16cex="http://schemas.microsoft.com/office/word/2018/wordml/cex" xmlns:w16cid="http://schemas.microsoft.com/office/word/2016/wordml/cid" xmlns:w16="http://schemas.microsoft.com/office/word/2018/wordml" xmlns:w16se="http://schemas.microsoft.com/office/word/2015/wordml/symex" xmlns:wpg="http://schemas.microsoft.com/office/word/2010/wordprocessingGroup" xmlns:wpi="http://schemas.microsoft.com/office/word/2010/wordprocessingInk" xmlns:wne="http://schemas.microsoft.com/office/word/2006/wordml" xmlns:wps="http://schemas.microsoft.com/office/word/2010/wordprocessingShape" mc:Ignorable="w14 w15 w16se w16cid w16 w16cex wp14">
   <w:p>
     <w:pPr>
       <w:pStyle w:val="Header"/>
@@ -14751,7 +15272,7 @@
 </file>
 
 <file path=word/numbering.xml><?xml version="1.0" encoding="utf-8"?>
-<w:numbering xmlns:wpc="http://schemas.microsoft.com/office/word/2010/wordprocessingCanvas" xmlns:cx="http://schemas.microsoft.com/office/drawing/2014/chartex" xmlns:cx1="http://schemas.microsoft.com/office/drawing/2015/9/8/chartex" xmlns:cx2="http://schemas.microsoft.com/office/drawing/2015/10/21/chartex" xmlns:cx3="http://schemas.microsoft.com/office/drawing/2016/5/9/chartex" xmlns:cx4="http://schemas.microsoft.com/office/drawing/2016/5/10/chartex" xmlns:cx5="http://schemas.microsoft.com/office/drawing/2016/5/11/chartex" xmlns:cx6="http://schemas.microsoft.com/office/drawing/2016/5/12/chartex" xmlns:cx7="http://schemas.microsoft.com/office/drawing/2016/5/13/chartex" xmlns:cx8="http://schemas.microsoft.com/office/drawing/2016/5/14/chartex" xmlns:mc="http://schemas.openxmlformats.org/markup-compatibility/2006" xmlns:aink="http://schemas.microsoft.com/office/drawing/2016/ink" xmlns:am3d="http://schemas.microsoft.com/office/drawing/2017/model3d" xmlns:o="urn:schemas-microsoft-com:office:office" xmlns:oel="http://schemas.microsoft.com/office/2019/extlst" xmlns:r="http://schemas.openxmlformats.org/officeDocument/2006/relationships" xmlns:m="http://schemas.openxmlformats.org/officeDocument/2006/math" xmlns:v="urn:schemas-microsoft-com:vml" xmlns:wp14="http://schemas.microsoft.com/office/word/2010/wordprocessingDrawing" xmlns:wp="http://schemas.openxmlformats.org/drawingml/2006/wordprocessingDrawing" xmlns:w10="urn:schemas-microsoft-com:office:word" xmlns:w="http://schemas.openxmlformats.org/wordprocessingml/2006/main" xmlns:w14="http://schemas.microsoft.com/office/word/2010/wordml" xmlns:w15="http://schemas.microsoft.com/office/word/2012/wordml" xmlns:w16cex="http://schemas.microsoft.com/office/word/2018/wordml/cex" xmlns:w16cid="http://schemas.microsoft.com/office/word/2016/wordml/cid" xmlns:w16="http://schemas.microsoft.com/office/word/2018/wordml" xmlns:w16sdtdh="http://schemas.microsoft.com/office/word/2020/wordml/sdtdatahash" xmlns:w16se="http://schemas.microsoft.com/office/word/2015/wordml/symex" xmlns:wpg="http://schemas.microsoft.com/office/word/2010/wordprocessingGroup" xmlns:wpi="http://schemas.microsoft.com/office/word/2010/wordprocessingInk" xmlns:wne="http://schemas.microsoft.com/office/word/2006/wordml" xmlns:wps="http://schemas.microsoft.com/office/word/2010/wordprocessingShape" mc:Ignorable="w14 w15 w16se w16cid w16 w16cex w16sdtdh wp14">
+<w:numbering xmlns:wpc="http://schemas.microsoft.com/office/word/2010/wordprocessingCanvas" xmlns:cx="http://schemas.microsoft.com/office/drawing/2014/chartex" xmlns:cx1="http://schemas.microsoft.com/office/drawing/2015/9/8/chartex" xmlns:cx2="http://schemas.microsoft.com/office/drawing/2015/10/21/chartex" xmlns:cx3="http://schemas.microsoft.com/office/drawing/2016/5/9/chartex" xmlns:cx4="http://schemas.microsoft.com/office/drawing/2016/5/10/chartex" xmlns:cx5="http://schemas.microsoft.com/office/drawing/2016/5/11/chartex" xmlns:cx6="http://schemas.microsoft.com/office/drawing/2016/5/12/chartex" xmlns:cx7="http://schemas.microsoft.com/office/drawing/2016/5/13/chartex" xmlns:cx8="http://schemas.microsoft.com/office/drawing/2016/5/14/chartex" xmlns:mc="http://schemas.openxmlformats.org/markup-compatibility/2006" xmlns:aink="http://schemas.microsoft.com/office/drawing/2016/ink" xmlns:am3d="http://schemas.microsoft.com/office/drawing/2017/model3d" xmlns:o="urn:schemas-microsoft-com:office:office" xmlns:r="http://schemas.openxmlformats.org/officeDocument/2006/relationships" xmlns:m="http://schemas.openxmlformats.org/officeDocument/2006/math" xmlns:v="urn:schemas-microsoft-com:vml" xmlns:wp14="http://schemas.microsoft.com/office/word/2010/wordprocessingDrawing" xmlns:wp="http://schemas.openxmlformats.org/drawingml/2006/wordprocessingDrawing" xmlns:w10="urn:schemas-microsoft-com:office:word" xmlns:w="http://schemas.openxmlformats.org/wordprocessingml/2006/main" xmlns:w14="http://schemas.microsoft.com/office/word/2010/wordml" xmlns:w15="http://schemas.microsoft.com/office/word/2012/wordml" xmlns:w16cex="http://schemas.microsoft.com/office/word/2018/wordml/cex" xmlns:w16cid="http://schemas.microsoft.com/office/word/2016/wordml/cid" xmlns:w16="http://schemas.microsoft.com/office/word/2018/wordml" xmlns:w16se="http://schemas.microsoft.com/office/word/2015/wordml/symex" xmlns:wpg="http://schemas.microsoft.com/office/word/2010/wordprocessingGroup" xmlns:wpi="http://schemas.microsoft.com/office/word/2010/wordprocessingInk" xmlns:wne="http://schemas.microsoft.com/office/word/2006/wordml" xmlns:wps="http://schemas.microsoft.com/office/word/2010/wordprocessingShape" mc:Ignorable="w14 w15 w16se w16cid w16 w16cex wp14">
   <w:abstractNum w:abstractNumId="0" w15:restartNumberingAfterBreak="0">
     <w:nsid w:val="269A0CC7"/>
     <w:multiLevelType w:val="hybridMultilevel"/>
@@ -15177,23 +15698,23 @@
       </w:rPr>
     </w:lvl>
   </w:abstractNum>
-  <w:num w:numId="1" w16cid:durableId="1007827836">
+  <w:num w:numId="1">
     <w:abstractNumId w:val="3"/>
   </w:num>
-  <w:num w:numId="2" w16cid:durableId="1172144119">
+  <w:num w:numId="2">
     <w:abstractNumId w:val="1"/>
   </w:num>
-  <w:num w:numId="3" w16cid:durableId="18822554">
+  <w:num w:numId="3">
     <w:abstractNumId w:val="0"/>
   </w:num>
-  <w:num w:numId="4" w16cid:durableId="790324317">
+  <w:num w:numId="4">
     <w:abstractNumId w:val="2"/>
   </w:num>
 </w:numbering>
 </file>
 
 <file path=word/styles.xml><?xml version="1.0" encoding="utf-8"?>
-<w:styles xmlns:mc="http://schemas.openxmlformats.org/markup-compatibility/2006" xmlns:r="http://schemas.openxmlformats.org/officeDocument/2006/relationships" xmlns:w="http://schemas.openxmlformats.org/wordprocessingml/2006/main" xmlns:w14="http://schemas.microsoft.com/office/word/2010/wordml" xmlns:w15="http://schemas.microsoft.com/office/word/2012/wordml" xmlns:w16cex="http://schemas.microsoft.com/office/word/2018/wordml/cex" xmlns:w16cid="http://schemas.microsoft.com/office/word/2016/wordml/cid" xmlns:w16="http://schemas.microsoft.com/office/word/2018/wordml" xmlns:w16sdtdh="http://schemas.microsoft.com/office/word/2020/wordml/sdtdatahash" xmlns:w16se="http://schemas.microsoft.com/office/word/2015/wordml/symex" mc:Ignorable="w14 w15 w16se w16cid w16 w16cex w16sdtdh">
+<w:styles xmlns:mc="http://schemas.openxmlformats.org/markup-compatibility/2006" xmlns:r="http://schemas.openxmlformats.org/officeDocument/2006/relationships" xmlns:w="http://schemas.openxmlformats.org/wordprocessingml/2006/main" xmlns:w14="http://schemas.microsoft.com/office/word/2010/wordml" xmlns:w15="http://schemas.microsoft.com/office/word/2012/wordml" xmlns:w16cex="http://schemas.microsoft.com/office/word/2018/wordml/cex" xmlns:w16cid="http://schemas.microsoft.com/office/word/2016/wordml/cid" xmlns:w16="http://schemas.microsoft.com/office/word/2018/wordml" xmlns:w16se="http://schemas.microsoft.com/office/word/2015/wordml/symex" mc:Ignorable="w14 w15 w16se w16cid w16 w16cex">
   <w:docDefaults>
     <w:rPrDefault>
       <w:rPr>

</xml_diff>

<commit_message>
use 'dmapped new' syntax in quick reference guide
Signed-off-by: Jeremiah Corrado <jeremiah.corrado@hpe.com>
</commit_message>
<xml_diff>
--- a/doc/rst/language/quickReference.docx
+++ b/doc/rst/language/quickReference.docx
@@ -1,6 +1,6 @@
 
 <file path=word/document.xml><?xml version="1.0" encoding="utf-8"?>
-<w:document xmlns:wpc="http://schemas.microsoft.com/office/word/2010/wordprocessingCanvas" xmlns:cx="http://schemas.microsoft.com/office/drawing/2014/chartex" xmlns:cx1="http://schemas.microsoft.com/office/drawing/2015/9/8/chartex" xmlns:cx2="http://schemas.microsoft.com/office/drawing/2015/10/21/chartex" xmlns:cx3="http://schemas.microsoft.com/office/drawing/2016/5/9/chartex" xmlns:cx4="http://schemas.microsoft.com/office/drawing/2016/5/10/chartex" xmlns:cx5="http://schemas.microsoft.com/office/drawing/2016/5/11/chartex" xmlns:cx6="http://schemas.microsoft.com/office/drawing/2016/5/12/chartex" xmlns:cx7="http://schemas.microsoft.com/office/drawing/2016/5/13/chartex" xmlns:cx8="http://schemas.microsoft.com/office/drawing/2016/5/14/chartex" xmlns:mc="http://schemas.openxmlformats.org/markup-compatibility/2006" xmlns:aink="http://schemas.microsoft.com/office/drawing/2016/ink" xmlns:am3d="http://schemas.microsoft.com/office/drawing/2017/model3d" xmlns:o="urn:schemas-microsoft-com:office:office" xmlns:r="http://schemas.openxmlformats.org/officeDocument/2006/relationships" xmlns:m="http://schemas.openxmlformats.org/officeDocument/2006/math" xmlns:v="urn:schemas-microsoft-com:vml" xmlns:wp14="http://schemas.microsoft.com/office/word/2010/wordprocessingDrawing" xmlns:wp="http://schemas.openxmlformats.org/drawingml/2006/wordprocessingDrawing" xmlns:w10="urn:schemas-microsoft-com:office:word" xmlns:w="http://schemas.openxmlformats.org/wordprocessingml/2006/main" xmlns:w14="http://schemas.microsoft.com/office/word/2010/wordml" xmlns:w15="http://schemas.microsoft.com/office/word/2012/wordml" xmlns:w16cex="http://schemas.microsoft.com/office/word/2018/wordml/cex" xmlns:w16cid="http://schemas.microsoft.com/office/word/2016/wordml/cid" xmlns:w16="http://schemas.microsoft.com/office/word/2018/wordml" xmlns:w16se="http://schemas.microsoft.com/office/word/2015/wordml/symex" xmlns:wpg="http://schemas.microsoft.com/office/word/2010/wordprocessingGroup" xmlns:wpi="http://schemas.microsoft.com/office/word/2010/wordprocessingInk" xmlns:wne="http://schemas.microsoft.com/office/word/2006/wordml" xmlns:wps="http://schemas.microsoft.com/office/word/2010/wordprocessingShape" mc:Ignorable="w14 w15 w16se w16cid w16 w16cex wp14">
+<w:document xmlns:wpc="http://schemas.microsoft.com/office/word/2010/wordprocessingCanvas" xmlns:cx="http://schemas.microsoft.com/office/drawing/2014/chartex" xmlns:cx1="http://schemas.microsoft.com/office/drawing/2015/9/8/chartex" xmlns:cx2="http://schemas.microsoft.com/office/drawing/2015/10/21/chartex" xmlns:cx3="http://schemas.microsoft.com/office/drawing/2016/5/9/chartex" xmlns:cx4="http://schemas.microsoft.com/office/drawing/2016/5/10/chartex" xmlns:cx5="http://schemas.microsoft.com/office/drawing/2016/5/11/chartex" xmlns:cx6="http://schemas.microsoft.com/office/drawing/2016/5/12/chartex" xmlns:cx7="http://schemas.microsoft.com/office/drawing/2016/5/13/chartex" xmlns:cx8="http://schemas.microsoft.com/office/drawing/2016/5/14/chartex" xmlns:mc="http://schemas.openxmlformats.org/markup-compatibility/2006" xmlns:aink="http://schemas.microsoft.com/office/drawing/2016/ink" xmlns:am3d="http://schemas.microsoft.com/office/drawing/2017/model3d" xmlns:o="urn:schemas-microsoft-com:office:office" xmlns:oel="http://schemas.microsoft.com/office/2019/extlst" xmlns:r="http://schemas.openxmlformats.org/officeDocument/2006/relationships" xmlns:m="http://schemas.openxmlformats.org/officeDocument/2006/math" xmlns:v="urn:schemas-microsoft-com:vml" xmlns:wp14="http://schemas.microsoft.com/office/word/2010/wordprocessingDrawing" xmlns:wp="http://schemas.openxmlformats.org/drawingml/2006/wordprocessingDrawing" xmlns:w10="urn:schemas-microsoft-com:office:word" xmlns:w="http://schemas.openxmlformats.org/wordprocessingml/2006/main" xmlns:w14="http://schemas.microsoft.com/office/word/2010/wordml" xmlns:w15="http://schemas.microsoft.com/office/word/2012/wordml" xmlns:w16cex="http://schemas.microsoft.com/office/word/2018/wordml/cex" xmlns:w16cid="http://schemas.microsoft.com/office/word/2016/wordml/cid" xmlns:w16="http://schemas.microsoft.com/office/word/2018/wordml" xmlns:w16sdtdh="http://schemas.microsoft.com/office/word/2020/wordml/sdtdatahash" xmlns:w16se="http://schemas.microsoft.com/office/word/2015/wordml/symex" xmlns:wpg="http://schemas.microsoft.com/office/word/2010/wordprocessingGroup" xmlns:wpi="http://schemas.microsoft.com/office/word/2010/wordprocessingInk" xmlns:wne="http://schemas.microsoft.com/office/word/2006/wordml" xmlns:wps="http://schemas.microsoft.com/office/word/2010/wordprocessingShape" mc:Ignorable="w14 w15 w16se w16cid w16 w16cex w16sdtdh wp14">
   <w:body>
     <w:p>
       <w:pPr>
@@ -3876,15 +3876,7 @@
                 <w:sz w:val="18"/>
                 <w:szCs w:val="18"/>
               </w:rPr>
-              <w:t xml:space="preserve"> </w:t>
-            </w:r>
-            <w:r>
-              <w:rPr>
-                <w:rFonts w:ascii="Courier New" w:hAnsi="Courier New" w:cs="Courier New"/>
-                <w:sz w:val="18"/>
-                <w:szCs w:val="18"/>
-              </w:rPr>
-              <w:t>foreach</w:t>
+              <w:t xml:space="preserve"> foreach</w:t>
             </w:r>
           </w:p>
           <w:p>
@@ -5714,6 +5706,7 @@
         </w:rPr>
         <w:t xml:space="preserve">... </w:t>
       </w:r>
+      <w:proofErr w:type="spellStart"/>
       <w:r>
         <w:rPr>
           <w:rFonts w:ascii="Courier New" w:hAnsi="Courier New" w:cs="Courier New"/>
@@ -5724,6 +5717,7 @@
         </w:rPr>
         <w:t>do</w:t>
       </w:r>
+      <w:proofErr w:type="spellEnd"/>
       <w:r>
         <w:rPr>
           <w:rFonts w:ascii="Courier New" w:hAnsi="Courier New" w:cs="Courier New"/>
@@ -9467,51 +9461,259 @@
           <w:sz w:val="18"/>
           <w:szCs w:val="18"/>
         </w:rPr>
+        <w:t xml:space="preserve"> coord: 2*</w:t>
+      </w:r>
+      <w:proofErr w:type="gramStart"/>
+      <w:r>
+        <w:rPr>
+          <w:rFonts w:ascii="Courier New" w:hAnsi="Courier New" w:cs="Courier New"/>
+          <w:b/>
+          <w:sz w:val="18"/>
+          <w:szCs w:val="18"/>
+        </w:rPr>
+        <w:t>int</w:t>
+      </w:r>
+      <w:r>
+        <w:rPr>
+          <w:rFonts w:ascii="Courier New" w:hAnsi="Courier New" w:cs="Courier New"/>
+          <w:sz w:val="18"/>
+          <w:szCs w:val="18"/>
+        </w:rPr>
+        <w:t>;</w:t>
+      </w:r>
+      <w:r>
+        <w:rPr>
+          <w:rFonts w:ascii="Courier New" w:hAnsi="Courier New" w:cs="Courier New"/>
+          <w:sz w:val="18"/>
+          <w:szCs w:val="18"/>
+        </w:rPr>
+        <w:t xml:space="preserve">   </w:t>
+      </w:r>
+      <w:proofErr w:type="gramEnd"/>
+      <w:r>
+        <w:rPr>
+          <w:rFonts w:ascii="Courier New" w:hAnsi="Courier New" w:cs="Courier New"/>
+          <w:sz w:val="18"/>
+          <w:szCs w:val="18"/>
+        </w:rPr>
+        <w:t xml:space="preserve">     </w:t>
+      </w:r>
+      <w:r>
+        <w:rPr>
+          <w:rFonts w:ascii="Courier New" w:hAnsi="Courier New" w:cs="Courier New"/>
+          <w:sz w:val="18"/>
+          <w:szCs w:val="18"/>
+        </w:rPr>
+        <w:t xml:space="preserve"> </w:t>
+      </w:r>
+      <w:r>
+        <w:rPr>
+          <w:rFonts w:ascii="Courier New" w:hAnsi="Courier New" w:cs="Courier New"/>
+          <w:sz w:val="18"/>
+          <w:szCs w:val="18"/>
+        </w:rPr>
+        <w:t xml:space="preserve"> </w:t>
+      </w:r>
+      <w:r>
+        <w:rPr>
+          <w:rFonts w:ascii="Garamond" w:hAnsi="Garamond" w:cs="Courier New"/>
+          <w:i/>
+          <w:sz w:val="20"/>
+          <w:szCs w:val="20"/>
+        </w:rPr>
+        <w:t>homogeneous tuple</w:t>
+      </w:r>
+    </w:p>
+    <w:p>
+      <w:pPr>
+        <w:rPr>
+          <w:rFonts w:ascii="Garamond" w:hAnsi="Garamond" w:cs="Courier New"/>
+          <w:i/>
+          <w:sz w:val="20"/>
+          <w:szCs w:val="20"/>
+        </w:rPr>
+      </w:pPr>
+      <w:r>
+        <w:rPr>
+          <w:rFonts w:ascii="Courier New" w:hAnsi="Courier New" w:cs="Courier New"/>
+          <w:sz w:val="18"/>
+          <w:szCs w:val="18"/>
+        </w:rPr>
+        <w:t>pair = (</w:t>
+      </w:r>
+      <w:r>
+        <w:rPr>
+          <w:rFonts w:ascii="Courier New" w:hAnsi="Courier New" w:cs="Courier New"/>
+          <w:sz w:val="18"/>
+          <w:szCs w:val="18"/>
+        </w:rPr>
+        <w:t>"</w:t>
+      </w:r>
+      <w:r>
+        <w:rPr>
+          <w:rFonts w:ascii="Courier New" w:hAnsi="Courier New" w:cs="Courier New"/>
+          <w:sz w:val="18"/>
+          <w:szCs w:val="18"/>
+        </w:rPr>
+        <w:t>one</w:t>
+      </w:r>
+      <w:r>
+        <w:rPr>
+          <w:rFonts w:ascii="Courier New" w:hAnsi="Courier New" w:cs="Courier New"/>
+          <w:sz w:val="18"/>
+          <w:szCs w:val="18"/>
+        </w:rPr>
+        <w:t>"</w:t>
+      </w:r>
+      <w:r>
+        <w:rPr>
+          <w:rFonts w:ascii="Courier New" w:hAnsi="Courier New" w:cs="Courier New"/>
+          <w:sz w:val="18"/>
+          <w:szCs w:val="18"/>
+        </w:rPr>
+        <w:t>, 2.0</w:t>
+      </w:r>
+      <w:proofErr w:type="gramStart"/>
+      <w:r>
+        <w:rPr>
+          <w:rFonts w:ascii="Courier New" w:hAnsi="Courier New" w:cs="Courier New"/>
+          <w:sz w:val="18"/>
+          <w:szCs w:val="18"/>
+        </w:rPr>
+        <w:t xml:space="preserve">);   </w:t>
+      </w:r>
+      <w:proofErr w:type="gramEnd"/>
+      <w:r>
+        <w:rPr>
+          <w:rFonts w:ascii="Courier New" w:hAnsi="Courier New" w:cs="Courier New"/>
+          <w:sz w:val="18"/>
+          <w:szCs w:val="18"/>
+        </w:rPr>
+        <w:t xml:space="preserve">  </w:t>
+      </w:r>
+      <w:r>
+        <w:rPr>
+          <w:rFonts w:ascii="Courier New" w:hAnsi="Courier New" w:cs="Courier New"/>
+          <w:sz w:val="18"/>
+          <w:szCs w:val="18"/>
+        </w:rPr>
+        <w:t xml:space="preserve"> </w:t>
+      </w:r>
+      <w:r>
+        <w:rPr>
+          <w:rFonts w:ascii="Courier New" w:hAnsi="Courier New" w:cs="Courier New"/>
+          <w:sz w:val="18"/>
+          <w:szCs w:val="18"/>
+        </w:rPr>
+        <w:t xml:space="preserve"> </w:t>
+      </w:r>
+      <w:r>
+        <w:rPr>
+          <w:rFonts w:ascii="Garamond" w:hAnsi="Garamond" w:cs="Courier New"/>
+          <w:i/>
+          <w:sz w:val="20"/>
+          <w:szCs w:val="20"/>
+        </w:rPr>
+        <w:t>tuple assignment</w:t>
+      </w:r>
+    </w:p>
+    <w:p>
+      <w:pPr>
+        <w:rPr>
+          <w:rFonts w:ascii="Garamond" w:hAnsi="Garamond" w:cs="Courier New"/>
+          <w:i/>
+          <w:sz w:val="20"/>
+          <w:szCs w:val="20"/>
+        </w:rPr>
+      </w:pPr>
+      <w:r>
+        <w:rPr>
+          <w:rFonts w:ascii="Courier New" w:hAnsi="Courier New" w:cs="Courier New"/>
+          <w:b/>
+          <w:sz w:val="18"/>
+          <w:szCs w:val="18"/>
+        </w:rPr>
+        <w:t>var</w:t>
+      </w:r>
+      <w:r>
+        <w:rPr>
+          <w:rFonts w:ascii="Courier New" w:hAnsi="Courier New" w:cs="Courier New"/>
+          <w:sz w:val="18"/>
+          <w:szCs w:val="18"/>
+        </w:rPr>
+        <w:t xml:space="preserve"> (s, r) = </w:t>
+      </w:r>
+      <w:proofErr w:type="gramStart"/>
+      <w:r>
+        <w:rPr>
+          <w:rFonts w:ascii="Courier New" w:hAnsi="Courier New" w:cs="Courier New"/>
+          <w:sz w:val="18"/>
+          <w:szCs w:val="18"/>
+        </w:rPr>
+        <w:t xml:space="preserve">pair;   </w:t>
+      </w:r>
+      <w:proofErr w:type="gramEnd"/>
+      <w:r>
+        <w:rPr>
+          <w:rFonts w:ascii="Courier New" w:hAnsi="Courier New" w:cs="Courier New"/>
+          <w:sz w:val="18"/>
+          <w:szCs w:val="18"/>
+        </w:rPr>
+        <w:t xml:space="preserve"> </w:t>
+      </w:r>
+      <w:r>
+        <w:rPr>
+          <w:rFonts w:ascii="Courier New" w:hAnsi="Courier New" w:cs="Courier New"/>
+          <w:sz w:val="18"/>
+          <w:szCs w:val="18"/>
+        </w:rPr>
+        <w:t xml:space="preserve">   </w:t>
+      </w:r>
+      <w:r>
+        <w:rPr>
+          <w:rFonts w:ascii="Courier New" w:hAnsi="Courier New" w:cs="Courier New"/>
+          <w:sz w:val="18"/>
+          <w:szCs w:val="18"/>
+        </w:rPr>
+        <w:t xml:space="preserve"> </w:t>
+      </w:r>
+      <w:r>
+        <w:rPr>
+          <w:rFonts w:ascii="Courier New" w:hAnsi="Courier New" w:cs="Courier New"/>
+          <w:sz w:val="18"/>
+          <w:szCs w:val="18"/>
+        </w:rPr>
         <w:t xml:space="preserve"> </w:t>
       </w:r>
       <w:proofErr w:type="spellStart"/>
       <w:r>
         <w:rPr>
-          <w:rFonts w:ascii="Courier New" w:hAnsi="Courier New" w:cs="Courier New"/>
-          <w:sz w:val="18"/>
-          <w:szCs w:val="18"/>
-        </w:rPr>
-        <w:t>coord</w:t>
+          <w:rFonts w:ascii="Garamond" w:hAnsi="Garamond" w:cs="Courier New"/>
+          <w:i/>
+          <w:sz w:val="20"/>
+          <w:szCs w:val="20"/>
+        </w:rPr>
+        <w:t>destructuring</w:t>
       </w:r>
       <w:proofErr w:type="spellEnd"/>
-      <w:r>
-        <w:rPr>
-          <w:rFonts w:ascii="Courier New" w:hAnsi="Courier New" w:cs="Courier New"/>
-          <w:sz w:val="18"/>
-          <w:szCs w:val="18"/>
-        </w:rPr>
-        <w:t>: 2*</w:t>
-      </w:r>
+    </w:p>
+    <w:p>
+      <w:pPr>
+        <w:rPr>
+          <w:rFonts w:ascii="Garamond" w:hAnsi="Garamond" w:cs="Courier New"/>
+          <w:i/>
+          <w:sz w:val="20"/>
+          <w:szCs w:val="20"/>
+        </w:rPr>
+      </w:pPr>
       <w:proofErr w:type="gramStart"/>
       <w:r>
         <w:rPr>
           <w:rFonts w:ascii="Courier New" w:hAnsi="Courier New" w:cs="Courier New"/>
-          <w:b/>
-          <w:sz w:val="18"/>
-          <w:szCs w:val="18"/>
-        </w:rPr>
-        <w:t>int</w:t>
-      </w:r>
-      <w:r>
-        <w:rPr>
-          <w:rFonts w:ascii="Courier New" w:hAnsi="Courier New" w:cs="Courier New"/>
-          <w:sz w:val="18"/>
-          <w:szCs w:val="18"/>
-        </w:rPr>
-        <w:t>;</w:t>
-      </w:r>
-      <w:r>
-        <w:rPr>
-          <w:rFonts w:ascii="Courier New" w:hAnsi="Courier New" w:cs="Courier New"/>
-          <w:sz w:val="18"/>
-          <w:szCs w:val="18"/>
-        </w:rPr>
-        <w:t xml:space="preserve">   </w:t>
+          <w:sz w:val="18"/>
+          <w:szCs w:val="18"/>
+        </w:rPr>
+        <w:t>coord(</w:t>
       </w:r>
       <w:proofErr w:type="gramEnd"/>
       <w:r>
@@ -9520,216 +9722,100 @@
           <w:sz w:val="18"/>
           <w:szCs w:val="18"/>
         </w:rPr>
-        <w:t xml:space="preserve">     </w:t>
-      </w:r>
-      <w:r>
-        <w:rPr>
-          <w:rFonts w:ascii="Courier New" w:hAnsi="Courier New" w:cs="Courier New"/>
-          <w:sz w:val="18"/>
-          <w:szCs w:val="18"/>
-        </w:rPr>
-        <w:t xml:space="preserve"> </w:t>
-      </w:r>
-      <w:r>
-        <w:rPr>
-          <w:rFonts w:ascii="Courier New" w:hAnsi="Courier New" w:cs="Courier New"/>
-          <w:sz w:val="18"/>
-          <w:szCs w:val="18"/>
-        </w:rPr>
-        <w:t xml:space="preserve"> </w:t>
-      </w:r>
-      <w:r>
-        <w:rPr>
-          <w:rFonts w:ascii="Garamond" w:hAnsi="Garamond" w:cs="Courier New"/>
-          <w:i/>
-          <w:sz w:val="20"/>
-          <w:szCs w:val="20"/>
-        </w:rPr>
-        <w:t>homogeneous tuple</w:t>
-      </w:r>
-    </w:p>
-    <w:p>
-      <w:pPr>
-        <w:rPr>
-          <w:rFonts w:ascii="Garamond" w:hAnsi="Garamond" w:cs="Courier New"/>
-          <w:i/>
-          <w:sz w:val="20"/>
-          <w:szCs w:val="20"/>
-        </w:rPr>
-      </w:pPr>
-      <w:r>
-        <w:rPr>
-          <w:rFonts w:ascii="Courier New" w:hAnsi="Courier New" w:cs="Courier New"/>
-          <w:sz w:val="18"/>
-          <w:szCs w:val="18"/>
-        </w:rPr>
-        <w:t>pair = (</w:t>
-      </w:r>
-      <w:r>
-        <w:rPr>
-          <w:rFonts w:ascii="Courier New" w:hAnsi="Courier New" w:cs="Courier New"/>
-          <w:sz w:val="18"/>
-          <w:szCs w:val="18"/>
-        </w:rPr>
-        <w:t>"</w:t>
-      </w:r>
-      <w:r>
-        <w:rPr>
-          <w:rFonts w:ascii="Courier New" w:hAnsi="Courier New" w:cs="Courier New"/>
-          <w:sz w:val="18"/>
-          <w:szCs w:val="18"/>
-        </w:rPr>
-        <w:t>one</w:t>
-      </w:r>
-      <w:r>
-        <w:rPr>
-          <w:rFonts w:ascii="Courier New" w:hAnsi="Courier New" w:cs="Courier New"/>
-          <w:sz w:val="18"/>
-          <w:szCs w:val="18"/>
-        </w:rPr>
-        <w:t>"</w:t>
-      </w:r>
-      <w:r>
-        <w:rPr>
-          <w:rFonts w:ascii="Courier New" w:hAnsi="Courier New" w:cs="Courier New"/>
-          <w:sz w:val="18"/>
-          <w:szCs w:val="18"/>
-        </w:rPr>
-        <w:t>, 2.0</w:t>
-      </w:r>
-      <w:proofErr w:type="gramStart"/>
-      <w:r>
-        <w:rPr>
-          <w:rFonts w:ascii="Courier New" w:hAnsi="Courier New" w:cs="Courier New"/>
-          <w:sz w:val="18"/>
-          <w:szCs w:val="18"/>
-        </w:rPr>
-        <w:t xml:space="preserve">);   </w:t>
-      </w:r>
-      <w:proofErr w:type="gramEnd"/>
-      <w:r>
-        <w:rPr>
-          <w:rFonts w:ascii="Courier New" w:hAnsi="Courier New" w:cs="Courier New"/>
-          <w:sz w:val="18"/>
-          <w:szCs w:val="18"/>
-        </w:rPr>
-        <w:t xml:space="preserve">  </w:t>
-      </w:r>
-      <w:r>
-        <w:rPr>
-          <w:rFonts w:ascii="Courier New" w:hAnsi="Courier New" w:cs="Courier New"/>
-          <w:sz w:val="18"/>
-          <w:szCs w:val="18"/>
-        </w:rPr>
-        <w:t xml:space="preserve"> </w:t>
-      </w:r>
-      <w:r>
-        <w:rPr>
-          <w:rFonts w:ascii="Courier New" w:hAnsi="Courier New" w:cs="Courier New"/>
-          <w:sz w:val="18"/>
-          <w:szCs w:val="18"/>
-        </w:rPr>
-        <w:t xml:space="preserve"> </w:t>
-      </w:r>
-      <w:r>
-        <w:rPr>
-          <w:rFonts w:ascii="Garamond" w:hAnsi="Garamond" w:cs="Courier New"/>
-          <w:i/>
-          <w:sz w:val="20"/>
-          <w:szCs w:val="20"/>
-        </w:rPr>
-        <w:t>tuple assignment</w:t>
-      </w:r>
-    </w:p>
-    <w:p>
-      <w:pPr>
-        <w:rPr>
-          <w:rFonts w:ascii="Garamond" w:hAnsi="Garamond" w:cs="Courier New"/>
-          <w:i/>
-          <w:sz w:val="20"/>
-          <w:szCs w:val="20"/>
-        </w:rPr>
-      </w:pPr>
-      <w:r>
-        <w:rPr>
-          <w:rFonts w:ascii="Courier New" w:hAnsi="Courier New" w:cs="Courier New"/>
-          <w:b/>
-          <w:sz w:val="18"/>
-          <w:szCs w:val="18"/>
-        </w:rPr>
-        <w:t>var</w:t>
-      </w:r>
-      <w:r>
-        <w:rPr>
-          <w:rFonts w:ascii="Courier New" w:hAnsi="Courier New" w:cs="Courier New"/>
-          <w:sz w:val="18"/>
-          <w:szCs w:val="18"/>
-        </w:rPr>
-        <w:t xml:space="preserve"> (s, r) = </w:t>
-      </w:r>
-      <w:proofErr w:type="gramStart"/>
-      <w:r>
-        <w:rPr>
-          <w:rFonts w:ascii="Courier New" w:hAnsi="Courier New" w:cs="Courier New"/>
-          <w:sz w:val="18"/>
-          <w:szCs w:val="18"/>
-        </w:rPr>
-        <w:t xml:space="preserve">pair;   </w:t>
-      </w:r>
-      <w:proofErr w:type="gramEnd"/>
-      <w:r>
-        <w:rPr>
-          <w:rFonts w:ascii="Courier New" w:hAnsi="Courier New" w:cs="Courier New"/>
-          <w:sz w:val="18"/>
-          <w:szCs w:val="18"/>
-        </w:rPr>
-        <w:t xml:space="preserve"> </w:t>
-      </w:r>
-      <w:r>
-        <w:rPr>
-          <w:rFonts w:ascii="Courier New" w:hAnsi="Courier New" w:cs="Courier New"/>
-          <w:sz w:val="18"/>
-          <w:szCs w:val="18"/>
-        </w:rPr>
-        <w:t xml:space="preserve">   </w:t>
-      </w:r>
-      <w:r>
-        <w:rPr>
-          <w:rFonts w:ascii="Courier New" w:hAnsi="Courier New" w:cs="Courier New"/>
-          <w:sz w:val="18"/>
-          <w:szCs w:val="18"/>
-        </w:rPr>
-        <w:t xml:space="preserve"> </w:t>
-      </w:r>
-      <w:r>
-        <w:rPr>
-          <w:rFonts w:ascii="Courier New" w:hAnsi="Courier New" w:cs="Courier New"/>
-          <w:sz w:val="18"/>
-          <w:szCs w:val="18"/>
-        </w:rPr>
-        <w:t xml:space="preserve"> </w:t>
-      </w:r>
+        <w:t>0</w:t>
+      </w:r>
+      <w:r>
+        <w:rPr>
+          <w:rFonts w:ascii="Courier New" w:hAnsi="Courier New" w:cs="Courier New"/>
+          <w:sz w:val="18"/>
+          <w:szCs w:val="18"/>
+        </w:rPr>
+        <w:t xml:space="preserve">) = 1;            </w:t>
+      </w:r>
+      <w:r>
+        <w:rPr>
+          <w:rFonts w:ascii="Courier New" w:hAnsi="Courier New" w:cs="Courier New"/>
+          <w:sz w:val="18"/>
+          <w:szCs w:val="18"/>
+        </w:rPr>
+        <w:t xml:space="preserve"> </w:t>
+      </w:r>
+      <w:r>
+        <w:rPr>
+          <w:rFonts w:ascii="Courier New" w:hAnsi="Courier New" w:cs="Courier New"/>
+          <w:sz w:val="18"/>
+          <w:szCs w:val="18"/>
+        </w:rPr>
+        <w:t xml:space="preserve"> </w:t>
+      </w:r>
+      <w:r>
+        <w:rPr>
+          <w:rFonts w:ascii="Garamond" w:hAnsi="Garamond" w:cs="Courier New"/>
+          <w:i/>
+          <w:sz w:val="20"/>
+          <w:szCs w:val="20"/>
+        </w:rPr>
+        <w:t>tuple indexing</w:t>
+      </w:r>
+      <w:r>
+        <w:rPr>
+          <w:rFonts w:ascii="Garamond" w:hAnsi="Garamond" w:cs="Courier New"/>
+          <w:i/>
+          <w:sz w:val="20"/>
+          <w:szCs w:val="20"/>
+        </w:rPr>
+        <w:t>, 0</w:t>
+      </w:r>
+      <w:r>
+        <w:rPr>
+          <w:rFonts w:ascii="Garamond" w:hAnsi="Garamond" w:cs="Courier New"/>
+          <w:i/>
+          <w:sz w:val="20"/>
+          <w:szCs w:val="20"/>
+        </w:rPr>
+        <w:t>-based</w:t>
+      </w:r>
+    </w:p>
+    <w:p>
+      <w:pPr>
+        <w:pStyle w:val="Code"/>
+      </w:pPr>
+    </w:p>
+    <w:p>
+      <w:pPr>
+        <w:pStyle w:val="Heading1"/>
+      </w:pPr>
+      <w:r>
+        <w:t>Enumerated Types</w:t>
+      </w:r>
+    </w:p>
+    <w:p>
+      <w:pPr>
+        <w:rPr>
+          <w:rFonts w:ascii="Courier New" w:hAnsi="Courier New" w:cs="Courier New"/>
+          <w:sz w:val="18"/>
+          <w:szCs w:val="18"/>
+        </w:rPr>
+      </w:pPr>
       <w:proofErr w:type="spellStart"/>
       <w:r>
         <w:rPr>
-          <w:rFonts w:ascii="Garamond" w:hAnsi="Garamond" w:cs="Courier New"/>
-          <w:i/>
-          <w:sz w:val="20"/>
-          <w:szCs w:val="20"/>
-        </w:rPr>
-        <w:t>destructuring</w:t>
+          <w:rFonts w:ascii="Courier New" w:hAnsi="Courier New" w:cs="Courier New"/>
+          <w:b/>
+          <w:sz w:val="18"/>
+          <w:szCs w:val="18"/>
+        </w:rPr>
+        <w:t>enum</w:t>
       </w:r>
       <w:proofErr w:type="spellEnd"/>
-    </w:p>
-    <w:p>
-      <w:pPr>
-        <w:rPr>
-          <w:rFonts w:ascii="Garamond" w:hAnsi="Garamond" w:cs="Courier New"/>
-          <w:i/>
-          <w:sz w:val="20"/>
-          <w:szCs w:val="20"/>
-        </w:rPr>
-      </w:pPr>
+      <w:r>
+        <w:rPr>
+          <w:rFonts w:ascii="Courier New" w:hAnsi="Courier New" w:cs="Courier New"/>
+          <w:sz w:val="18"/>
+          <w:szCs w:val="18"/>
+        </w:rPr>
+        <w:t xml:space="preserve"> day {</w:t>
+      </w:r>
       <w:proofErr w:type="spellStart"/>
       <w:proofErr w:type="gramStart"/>
       <w:r>
@@ -9738,7 +9824,16 @@
           <w:sz w:val="18"/>
           <w:szCs w:val="18"/>
         </w:rPr>
-        <w:t>coord</w:t>
+        <w:t>sun,mon</w:t>
+      </w:r>
+      <w:proofErr w:type="gramEnd"/>
+      <w:r>
+        <w:rPr>
+          <w:rFonts w:ascii="Courier New" w:hAnsi="Courier New" w:cs="Courier New"/>
+          <w:sz w:val="18"/>
+          <w:szCs w:val="18"/>
+        </w:rPr>
+        <w:t>,tue,wed,thu,fri,sat</w:t>
       </w:r>
       <w:proofErr w:type="spellEnd"/>
       <w:r>
@@ -9747,108 +9842,33 @@
           <w:sz w:val="18"/>
           <w:szCs w:val="18"/>
         </w:rPr>
-        <w:t>(</w:t>
-      </w:r>
-      <w:proofErr w:type="gramEnd"/>
-      <w:r>
-        <w:rPr>
-          <w:rFonts w:ascii="Courier New" w:hAnsi="Courier New" w:cs="Courier New"/>
-          <w:sz w:val="18"/>
-          <w:szCs w:val="18"/>
-        </w:rPr>
-        <w:t>0</w:t>
-      </w:r>
-      <w:r>
-        <w:rPr>
-          <w:rFonts w:ascii="Courier New" w:hAnsi="Courier New" w:cs="Courier New"/>
-          <w:sz w:val="18"/>
-          <w:szCs w:val="18"/>
-        </w:rPr>
-        <w:t xml:space="preserve">) = 1;            </w:t>
-      </w:r>
-      <w:r>
-        <w:rPr>
-          <w:rFonts w:ascii="Courier New" w:hAnsi="Courier New" w:cs="Courier New"/>
-          <w:sz w:val="18"/>
-          <w:szCs w:val="18"/>
-        </w:rPr>
-        <w:t xml:space="preserve"> </w:t>
-      </w:r>
-      <w:r>
-        <w:rPr>
-          <w:rFonts w:ascii="Courier New" w:hAnsi="Courier New" w:cs="Courier New"/>
-          <w:sz w:val="18"/>
-          <w:szCs w:val="18"/>
-        </w:rPr>
-        <w:t xml:space="preserve"> </w:t>
-      </w:r>
-      <w:r>
-        <w:rPr>
-          <w:rFonts w:ascii="Garamond" w:hAnsi="Garamond" w:cs="Courier New"/>
-          <w:i/>
-          <w:sz w:val="20"/>
-          <w:szCs w:val="20"/>
-        </w:rPr>
-        <w:t>tuple indexing</w:t>
-      </w:r>
-      <w:r>
-        <w:rPr>
-          <w:rFonts w:ascii="Garamond" w:hAnsi="Garamond" w:cs="Courier New"/>
-          <w:i/>
-          <w:sz w:val="20"/>
-          <w:szCs w:val="20"/>
-        </w:rPr>
-        <w:t>, 0</w:t>
-      </w:r>
-      <w:r>
-        <w:rPr>
-          <w:rFonts w:ascii="Garamond" w:hAnsi="Garamond" w:cs="Courier New"/>
-          <w:i/>
-          <w:sz w:val="20"/>
-          <w:szCs w:val="20"/>
-        </w:rPr>
-        <w:t>-based</w:t>
-      </w:r>
-    </w:p>
-    <w:p>
-      <w:pPr>
-        <w:pStyle w:val="Code"/>
-      </w:pPr>
-    </w:p>
-    <w:p>
-      <w:pPr>
-        <w:pStyle w:val="Heading1"/>
-      </w:pPr>
-      <w:r>
-        <w:t>Enumerated Types</w:t>
-      </w:r>
-    </w:p>
-    <w:p>
-      <w:pPr>
-        <w:rPr>
-          <w:rFonts w:ascii="Courier New" w:hAnsi="Courier New" w:cs="Courier New"/>
-          <w:sz w:val="18"/>
-          <w:szCs w:val="18"/>
-        </w:rPr>
-      </w:pPr>
-      <w:proofErr w:type="spellStart"/>
-      <w:r>
-        <w:rPr>
-          <w:rFonts w:ascii="Courier New" w:hAnsi="Courier New" w:cs="Courier New"/>
-          <w:b/>
-          <w:sz w:val="18"/>
-          <w:szCs w:val="18"/>
-        </w:rPr>
-        <w:t>enum</w:t>
-      </w:r>
-      <w:proofErr w:type="spellEnd"/>
-      <w:r>
-        <w:rPr>
-          <w:rFonts w:ascii="Courier New" w:hAnsi="Courier New" w:cs="Courier New"/>
-          <w:sz w:val="18"/>
-          <w:szCs w:val="18"/>
-        </w:rPr>
-        <w:t xml:space="preserve"> day {</w:t>
+        <w:t>};</w:t>
+      </w:r>
+    </w:p>
+    <w:p>
+      <w:pPr>
+        <w:rPr>
+          <w:rFonts w:ascii="Courier New" w:hAnsi="Courier New" w:cs="Courier New"/>
+          <w:sz w:val="18"/>
+          <w:szCs w:val="18"/>
+        </w:rPr>
+      </w:pPr>
+      <w:r>
+        <w:rPr>
+          <w:rFonts w:ascii="Courier New" w:hAnsi="Courier New" w:cs="Courier New"/>
+          <w:b/>
+          <w:sz w:val="18"/>
+          <w:szCs w:val="18"/>
+        </w:rPr>
+        <w:t>var</w:t>
+      </w:r>
+      <w:r>
+        <w:rPr>
+          <w:rFonts w:ascii="Courier New" w:hAnsi="Courier New" w:cs="Courier New"/>
+          <w:sz w:val="18"/>
+          <w:szCs w:val="18"/>
+        </w:rPr>
+        <w:t xml:space="preserve"> today: day = </w:t>
       </w:r>
       <w:proofErr w:type="spellStart"/>
       <w:proofErr w:type="gramStart"/>
@@ -9858,33 +9878,266 @@
           <w:sz w:val="18"/>
           <w:szCs w:val="18"/>
         </w:rPr>
-        <w:t>sun,mon</w:t>
+        <w:t>day.fri</w:t>
+      </w:r>
+      <w:proofErr w:type="spellEnd"/>
+      <w:r>
+        <w:rPr>
+          <w:rFonts w:ascii="Courier New" w:hAnsi="Courier New" w:cs="Courier New"/>
+          <w:sz w:val="18"/>
+          <w:szCs w:val="18"/>
+        </w:rPr>
+        <w:t>;</w:t>
       </w:r>
       <w:proofErr w:type="gramEnd"/>
-      <w:r>
-        <w:rPr>
-          <w:rFonts w:ascii="Courier New" w:hAnsi="Courier New" w:cs="Courier New"/>
-          <w:sz w:val="18"/>
-          <w:szCs w:val="18"/>
-        </w:rPr>
-        <w:t>,tue,wed,thu,fri,sat</w:t>
+    </w:p>
+    <w:p>
+      <w:pPr>
+        <w:pStyle w:val="Heading1"/>
+        <w:rPr>
+          <w:sz w:val="20"/>
+        </w:rPr>
+      </w:pPr>
+      <w:r>
+        <w:t>Ranges</w:t>
+      </w:r>
+    </w:p>
+    <w:p>
+      <w:pPr>
+        <w:rPr>
+          <w:rFonts w:ascii="Garamond" w:hAnsi="Garamond" w:cs="Courier New"/>
+          <w:i/>
+          <w:sz w:val="20"/>
+          <w:szCs w:val="20"/>
+        </w:rPr>
+      </w:pPr>
+      <w:r>
+        <w:rPr>
+          <w:rFonts w:ascii="Courier New" w:hAnsi="Courier New" w:cs="Courier New"/>
+          <w:b/>
+          <w:sz w:val="18"/>
+          <w:szCs w:val="18"/>
+        </w:rPr>
+        <w:t>var</w:t>
+      </w:r>
+      <w:r>
+        <w:rPr>
+          <w:rFonts w:ascii="Courier New" w:hAnsi="Courier New" w:cs="Courier New"/>
+          <w:sz w:val="18"/>
+          <w:szCs w:val="18"/>
+        </w:rPr>
+        <w:t xml:space="preserve"> every: </w:t>
+      </w:r>
+      <w:r>
+        <w:rPr>
+          <w:rFonts w:ascii="Courier New" w:hAnsi="Courier New" w:cs="Courier New"/>
+          <w:b/>
+          <w:sz w:val="18"/>
+          <w:szCs w:val="18"/>
+        </w:rPr>
+        <w:t>range</w:t>
+      </w:r>
+      <w:r>
+        <w:rPr>
+          <w:rFonts w:ascii="Courier New" w:hAnsi="Courier New" w:cs="Courier New"/>
+          <w:sz w:val="18"/>
+          <w:szCs w:val="18"/>
+        </w:rPr>
+        <w:t xml:space="preserve"> = </w:t>
+      </w:r>
+      <w:proofErr w:type="gramStart"/>
+      <w:r>
+        <w:rPr>
+          <w:rFonts w:ascii="Courier New" w:hAnsi="Courier New" w:cs="Courier New"/>
+          <w:sz w:val="18"/>
+          <w:szCs w:val="18"/>
+        </w:rPr>
+        <w:t>0</w:t>
+      </w:r>
+      <w:r>
+        <w:rPr>
+          <w:rFonts w:ascii="Courier New" w:hAnsi="Courier New" w:cs="Courier New"/>
+          <w:sz w:val="18"/>
+          <w:szCs w:val="18"/>
+        </w:rPr>
+        <w:t>..</w:t>
+      </w:r>
+      <w:proofErr w:type="gramEnd"/>
+      <w:r>
+        <w:rPr>
+          <w:rFonts w:ascii="Courier New" w:hAnsi="Courier New" w:cs="Courier New"/>
+          <w:sz w:val="18"/>
+          <w:szCs w:val="18"/>
+        </w:rPr>
+        <w:t>n;</w:t>
+      </w:r>
+      <w:r>
+        <w:rPr>
+          <w:rFonts w:ascii="Courier New" w:hAnsi="Courier New" w:cs="Courier New"/>
+          <w:sz w:val="18"/>
+          <w:szCs w:val="18"/>
+        </w:rPr>
+        <w:t xml:space="preserve">     </w:t>
+      </w:r>
+      <w:r>
+        <w:rPr>
+          <w:rFonts w:ascii="Garamond" w:hAnsi="Garamond" w:cs="Courier New"/>
+          <w:i/>
+          <w:sz w:val="20"/>
+          <w:szCs w:val="20"/>
+        </w:rPr>
+        <w:t>range definition</w:t>
+      </w:r>
+    </w:p>
+    <w:p>
+      <w:pPr>
+        <w:rPr>
+          <w:rFonts w:ascii="Garamond" w:hAnsi="Garamond" w:cs="Courier New"/>
+          <w:i/>
+          <w:sz w:val="20"/>
+          <w:szCs w:val="20"/>
+        </w:rPr>
+      </w:pPr>
+      <w:r>
+        <w:rPr>
+          <w:rFonts w:ascii="Courier New" w:hAnsi="Courier New" w:cs="Courier New"/>
+          <w:b/>
+          <w:sz w:val="18"/>
+          <w:szCs w:val="18"/>
+        </w:rPr>
+        <w:t>var</w:t>
+      </w:r>
+      <w:r>
+        <w:rPr>
+          <w:rFonts w:ascii="Courier New" w:hAnsi="Courier New" w:cs="Courier New"/>
+          <w:sz w:val="18"/>
+          <w:szCs w:val="18"/>
+        </w:rPr>
+        <w:t xml:space="preserve"> evens</w:t>
+      </w:r>
+      <w:r>
+        <w:rPr>
+          <w:rFonts w:ascii="Courier New" w:hAnsi="Courier New" w:cs="Courier New"/>
+          <w:sz w:val="18"/>
+          <w:szCs w:val="18"/>
+        </w:rPr>
+        <w:t xml:space="preserve"> = every </w:t>
+      </w:r>
+      <w:r>
+        <w:rPr>
+          <w:rFonts w:ascii="Courier New" w:hAnsi="Courier New" w:cs="Courier New"/>
+          <w:b/>
+          <w:sz w:val="18"/>
+          <w:szCs w:val="18"/>
+        </w:rPr>
+        <w:t>by</w:t>
+      </w:r>
+      <w:r>
+        <w:rPr>
+          <w:rFonts w:ascii="Courier New" w:hAnsi="Courier New" w:cs="Courier New"/>
+          <w:sz w:val="18"/>
+          <w:szCs w:val="18"/>
+        </w:rPr>
+        <w:t xml:space="preserve"> </w:t>
+      </w:r>
+      <w:proofErr w:type="gramStart"/>
+      <w:r>
+        <w:rPr>
+          <w:rFonts w:ascii="Courier New" w:hAnsi="Courier New" w:cs="Courier New"/>
+          <w:sz w:val="18"/>
+          <w:szCs w:val="18"/>
+        </w:rPr>
+        <w:t>2;</w:t>
+      </w:r>
+      <w:r>
+        <w:rPr>
+          <w:rFonts w:ascii="Courier New" w:hAnsi="Courier New" w:cs="Courier New"/>
+          <w:sz w:val="18"/>
+          <w:szCs w:val="18"/>
+        </w:rPr>
+        <w:t xml:space="preserve"> </w:t>
+      </w:r>
+      <w:r>
+        <w:rPr>
+          <w:rFonts w:ascii="Courier New" w:hAnsi="Courier New" w:cs="Courier New"/>
+          <w:sz w:val="18"/>
+          <w:szCs w:val="18"/>
+        </w:rPr>
+        <w:t xml:space="preserve">  </w:t>
+      </w:r>
+      <w:proofErr w:type="gramEnd"/>
+      <w:r>
+        <w:rPr>
+          <w:rFonts w:ascii="Courier New" w:hAnsi="Courier New" w:cs="Courier New"/>
+          <w:sz w:val="18"/>
+          <w:szCs w:val="18"/>
+        </w:rPr>
+        <w:t xml:space="preserve">   </w:t>
+      </w:r>
+      <w:proofErr w:type="spellStart"/>
+      <w:r>
+        <w:rPr>
+          <w:rFonts w:ascii="Garamond" w:hAnsi="Garamond" w:cs="Courier New"/>
+          <w:i/>
+          <w:sz w:val="20"/>
+          <w:szCs w:val="20"/>
+        </w:rPr>
+        <w:t>stride</w:t>
+      </w:r>
+      <w:r>
+        <w:rPr>
+          <w:rFonts w:ascii="Garamond" w:hAnsi="Garamond" w:cs="Courier New"/>
+          <w:i/>
+          <w:sz w:val="20"/>
+          <w:szCs w:val="20"/>
+        </w:rPr>
+        <w:t>d</w:t>
       </w:r>
       <w:proofErr w:type="spellEnd"/>
       <w:r>
         <w:rPr>
-          <w:rFonts w:ascii="Courier New" w:hAnsi="Courier New" w:cs="Courier New"/>
-          <w:sz w:val="18"/>
-          <w:szCs w:val="18"/>
-        </w:rPr>
-        <w:t>};</w:t>
-      </w:r>
-    </w:p>
-    <w:p>
-      <w:pPr>
-        <w:rPr>
-          <w:rFonts w:ascii="Courier New" w:hAnsi="Courier New" w:cs="Courier New"/>
-          <w:sz w:val="18"/>
-          <w:szCs w:val="18"/>
+          <w:rFonts w:ascii="Garamond" w:hAnsi="Garamond" w:cs="Courier New"/>
+          <w:i/>
+          <w:sz w:val="20"/>
+          <w:szCs w:val="20"/>
+        </w:rPr>
+        <w:t xml:space="preserve"> </w:t>
+      </w:r>
+      <w:r>
+        <w:rPr>
+          <w:rFonts w:ascii="Garamond" w:hAnsi="Garamond" w:cs="Courier New"/>
+          <w:i/>
+          <w:sz w:val="20"/>
+          <w:szCs w:val="20"/>
+        </w:rPr>
+        <w:t>r</w:t>
+      </w:r>
+      <w:r>
+        <w:rPr>
+          <w:rFonts w:ascii="Garamond" w:hAnsi="Garamond" w:cs="Courier New"/>
+          <w:i/>
+          <w:sz w:val="20"/>
+          <w:szCs w:val="20"/>
+        </w:rPr>
+        <w:t>a</w:t>
+      </w:r>
+      <w:r>
+        <w:rPr>
+          <w:rFonts w:ascii="Garamond" w:hAnsi="Garamond" w:cs="Courier New"/>
+          <w:i/>
+          <w:sz w:val="20"/>
+          <w:szCs w:val="20"/>
+        </w:rPr>
+        <w:t>nge</w:t>
+      </w:r>
+    </w:p>
+    <w:p>
+      <w:pPr>
+        <w:rPr>
+          <w:rFonts w:ascii="Garamond" w:hAnsi="Garamond" w:cs="Courier New"/>
+          <w:i/>
+          <w:sz w:val="20"/>
+          <w:szCs w:val="20"/>
         </w:rPr>
       </w:pPr>
       <w:r>
@@ -9902,19 +10155,349 @@
           <w:sz w:val="18"/>
           <w:szCs w:val="18"/>
         </w:rPr>
-        <w:t xml:space="preserve"> today: day = </w:t>
+        <w:t xml:space="preserve"> R = evens </w:t>
+      </w:r>
+      <w:r>
+        <w:rPr>
+          <w:rFonts w:ascii="Courier New" w:hAnsi="Courier New" w:cs="Courier New"/>
+          <w:b/>
+          <w:sz w:val="18"/>
+          <w:szCs w:val="18"/>
+        </w:rPr>
+        <w:t>#</w:t>
+      </w:r>
+      <w:r>
+        <w:rPr>
+          <w:rFonts w:ascii="Courier New" w:hAnsi="Courier New" w:cs="Courier New"/>
+          <w:b/>
+          <w:sz w:val="18"/>
+          <w:szCs w:val="18"/>
+        </w:rPr>
+        <w:t xml:space="preserve"> </w:t>
+      </w:r>
+      <w:proofErr w:type="gramStart"/>
+      <w:r>
+        <w:rPr>
+          <w:rFonts w:ascii="Courier New" w:hAnsi="Courier New" w:cs="Courier New"/>
+          <w:sz w:val="18"/>
+          <w:szCs w:val="18"/>
+        </w:rPr>
+        <w:t>5</w:t>
+      </w:r>
+      <w:r>
+        <w:rPr>
+          <w:rFonts w:ascii="Courier New" w:hAnsi="Courier New" w:cs="Courier New"/>
+          <w:sz w:val="18"/>
+          <w:szCs w:val="18"/>
+        </w:rPr>
+        <w:t xml:space="preserve">; </w:t>
+      </w:r>
+      <w:r>
+        <w:rPr>
+          <w:rFonts w:ascii="Courier New" w:hAnsi="Courier New" w:cs="Courier New"/>
+          <w:sz w:val="18"/>
+          <w:szCs w:val="18"/>
+        </w:rPr>
+        <w:t xml:space="preserve">  </w:t>
+      </w:r>
+      <w:proofErr w:type="gramEnd"/>
+      <w:r>
+        <w:rPr>
+          <w:rFonts w:ascii="Courier New" w:hAnsi="Courier New" w:cs="Courier New"/>
+          <w:sz w:val="18"/>
+          <w:szCs w:val="18"/>
+        </w:rPr>
+        <w:t xml:space="preserve">  </w:t>
+      </w:r>
+      <w:r>
+        <w:rPr>
+          <w:rFonts w:ascii="Courier New" w:hAnsi="Courier New" w:cs="Courier New"/>
+          <w:sz w:val="18"/>
+          <w:szCs w:val="18"/>
+        </w:rPr>
+        <w:t xml:space="preserve">  </w:t>
+      </w:r>
+      <w:r>
+        <w:rPr>
+          <w:rFonts w:ascii="Courier New" w:hAnsi="Courier New" w:cs="Courier New"/>
+          <w:sz w:val="18"/>
+          <w:szCs w:val="18"/>
+        </w:rPr>
+        <w:t xml:space="preserve">    </w:t>
+      </w:r>
+      <w:r>
+        <w:rPr>
+          <w:rFonts w:ascii="Garamond" w:hAnsi="Garamond" w:cs="Courier New"/>
+          <w:i/>
+          <w:sz w:val="20"/>
+          <w:szCs w:val="20"/>
+        </w:rPr>
+        <w:t>counted range</w:t>
+      </w:r>
+    </w:p>
+    <w:p>
+      <w:pPr>
+        <w:rPr>
+          <w:rFonts w:ascii="Garamond" w:hAnsi="Garamond" w:cs="Courier New"/>
+          <w:i/>
+          <w:sz w:val="20"/>
+          <w:szCs w:val="20"/>
+        </w:rPr>
+      </w:pPr>
+      <w:r>
+        <w:rPr>
+          <w:rFonts w:ascii="Courier New" w:hAnsi="Courier New" w:cs="Courier New"/>
+          <w:b/>
+          <w:sz w:val="18"/>
+          <w:szCs w:val="18"/>
+        </w:rPr>
+        <w:t>var</w:t>
+      </w:r>
+      <w:r>
+        <w:rPr>
+          <w:rFonts w:ascii="Courier New" w:hAnsi="Courier New" w:cs="Courier New"/>
+          <w:sz w:val="18"/>
+          <w:szCs w:val="18"/>
+        </w:rPr>
+        <w:t xml:space="preserve"> odds = evens </w:t>
+      </w:r>
+      <w:r>
+        <w:rPr>
+          <w:rFonts w:ascii="Courier New" w:hAnsi="Courier New" w:cs="Courier New"/>
+          <w:b/>
+          <w:sz w:val="18"/>
+          <w:szCs w:val="18"/>
+        </w:rPr>
+        <w:t>align</w:t>
+      </w:r>
+      <w:r>
+        <w:rPr>
+          <w:rFonts w:ascii="Courier New" w:hAnsi="Courier New" w:cs="Courier New"/>
+          <w:sz w:val="18"/>
+          <w:szCs w:val="18"/>
+        </w:rPr>
+        <w:t xml:space="preserve"> </w:t>
+      </w:r>
+      <w:proofErr w:type="gramStart"/>
+      <w:r>
+        <w:rPr>
+          <w:rFonts w:ascii="Courier New" w:hAnsi="Courier New" w:cs="Courier New"/>
+          <w:sz w:val="18"/>
+          <w:szCs w:val="18"/>
+        </w:rPr>
+        <w:t xml:space="preserve">1;   </w:t>
+      </w:r>
+      <w:proofErr w:type="gramEnd"/>
+      <w:r>
+        <w:rPr>
+          <w:rFonts w:ascii="Courier New" w:hAnsi="Courier New" w:cs="Courier New"/>
+          <w:sz w:val="18"/>
+          <w:szCs w:val="18"/>
+        </w:rPr>
+        <w:t xml:space="preserve"> </w:t>
+      </w:r>
+      <w:r>
+        <w:rPr>
+          <w:rFonts w:ascii="Garamond" w:hAnsi="Garamond" w:cs="Courier New"/>
+          <w:i/>
+          <w:sz w:val="20"/>
+          <w:szCs w:val="20"/>
+        </w:rPr>
+        <w:t>aligned range</w:t>
+      </w:r>
+    </w:p>
+    <w:p>
+      <w:pPr>
+        <w:rPr>
+          <w:rFonts w:ascii="Garamond" w:hAnsi="Garamond" w:cs="Courier New"/>
+          <w:i/>
+          <w:sz w:val="20"/>
+          <w:szCs w:val="20"/>
+        </w:rPr>
+      </w:pPr>
+      <w:r>
+        <w:rPr>
+          <w:rFonts w:ascii="Courier New" w:hAnsi="Courier New" w:cs="Courier New"/>
+          <w:b/>
+          <w:sz w:val="18"/>
+          <w:szCs w:val="18"/>
+        </w:rPr>
+        <w:t>var</w:t>
+      </w:r>
+      <w:r>
+        <w:rPr>
+          <w:rFonts w:ascii="Courier New" w:hAnsi="Courier New" w:cs="Courier New"/>
+          <w:sz w:val="18"/>
+          <w:szCs w:val="18"/>
+        </w:rPr>
+        <w:t xml:space="preserve"> </w:t>
+      </w:r>
+      <w:r>
+        <w:rPr>
+          <w:rFonts w:ascii="Courier New" w:hAnsi="Courier New" w:cs="Courier New"/>
+          <w:sz w:val="18"/>
+          <w:szCs w:val="18"/>
+        </w:rPr>
+        <w:t>open</w:t>
+      </w:r>
+      <w:r>
+        <w:rPr>
+          <w:rFonts w:ascii="Courier New" w:hAnsi="Courier New" w:cs="Courier New"/>
+          <w:sz w:val="18"/>
+          <w:szCs w:val="18"/>
+        </w:rPr>
+        <w:t xml:space="preserve"> = </w:t>
+      </w:r>
+      <w:proofErr w:type="gramStart"/>
+      <w:r>
+        <w:rPr>
+          <w:rFonts w:ascii="Courier New" w:hAnsi="Courier New" w:cs="Courier New"/>
+          <w:sz w:val="18"/>
+          <w:szCs w:val="18"/>
+        </w:rPr>
+        <w:t>0..</w:t>
+      </w:r>
+      <w:proofErr w:type="gramEnd"/>
+      <w:r>
+        <w:rPr>
+          <w:rFonts w:ascii="Courier New" w:hAnsi="Courier New" w:cs="Courier New"/>
+          <w:sz w:val="18"/>
+          <w:szCs w:val="18"/>
+        </w:rPr>
+        <w:t>&lt;n</w:t>
+      </w:r>
+      <w:r>
+        <w:rPr>
+          <w:rFonts w:ascii="Courier New" w:hAnsi="Courier New" w:cs="Courier New"/>
+          <w:sz w:val="18"/>
+          <w:szCs w:val="18"/>
+        </w:rPr>
+        <w:t>;</w:t>
+      </w:r>
+      <w:r>
+        <w:rPr>
+          <w:rFonts w:ascii="Courier New" w:hAnsi="Courier New" w:cs="Courier New"/>
+          <w:sz w:val="18"/>
+          <w:szCs w:val="18"/>
+        </w:rPr>
+        <w:t xml:space="preserve">  </w:t>
+      </w:r>
+      <w:r>
+        <w:rPr>
+          <w:rFonts w:ascii="Courier New" w:hAnsi="Courier New" w:cs="Courier New"/>
+          <w:sz w:val="18"/>
+          <w:szCs w:val="18"/>
+        </w:rPr>
+        <w:t xml:space="preserve">      </w:t>
+      </w:r>
+      <w:r>
+        <w:rPr>
+          <w:rFonts w:ascii="Courier New" w:hAnsi="Courier New" w:cs="Courier New"/>
+          <w:sz w:val="18"/>
+          <w:szCs w:val="18"/>
+        </w:rPr>
+        <w:t xml:space="preserve"> </w:t>
+      </w:r>
+      <w:r>
+        <w:rPr>
+          <w:rFonts w:ascii="Courier New" w:hAnsi="Courier New" w:cs="Courier New"/>
+          <w:sz w:val="18"/>
+          <w:szCs w:val="18"/>
+        </w:rPr>
+        <w:t xml:space="preserve">   </w:t>
+      </w:r>
+      <w:r>
+        <w:rPr>
+          <w:rFonts w:ascii="Garamond" w:hAnsi="Garamond" w:cs="Courier New"/>
+          <w:i/>
+          <w:sz w:val="20"/>
+          <w:szCs w:val="20"/>
+        </w:rPr>
+        <w:t>open</w:t>
+      </w:r>
+      <w:r>
+        <w:rPr>
+          <w:rFonts w:ascii="Garamond" w:hAnsi="Garamond" w:cs="Courier New"/>
+          <w:i/>
+          <w:sz w:val="20"/>
+          <w:szCs w:val="20"/>
+        </w:rPr>
+        <w:t xml:space="preserve"> range</w:t>
+      </w:r>
+    </w:p>
+    <w:p>
+      <w:pPr>
+        <w:pStyle w:val="Heading1"/>
+      </w:pPr>
+      <w:r>
+        <w:t>Domains and Arrays</w:t>
+      </w:r>
+    </w:p>
+    <w:p>
+      <w:pPr>
+        <w:rPr>
+          <w:rFonts w:ascii="Garamond" w:hAnsi="Garamond" w:cs="Courier New"/>
+          <w:i/>
+          <w:sz w:val="20"/>
+          <w:szCs w:val="20"/>
+        </w:rPr>
+      </w:pPr>
+      <w:r>
+        <w:rPr>
+          <w:rFonts w:ascii="Courier New" w:hAnsi="Courier New" w:cs="Courier New"/>
+          <w:b/>
+          <w:sz w:val="18"/>
+          <w:szCs w:val="18"/>
+        </w:rPr>
+        <w:t>var</w:t>
+      </w:r>
+      <w:r>
+        <w:rPr>
+          <w:rFonts w:ascii="Courier New" w:hAnsi="Courier New" w:cs="Courier New"/>
+          <w:bCs/>
+          <w:sz w:val="18"/>
+          <w:szCs w:val="18"/>
+        </w:rPr>
+        <w:t xml:space="preserve"> </w:t>
       </w:r>
       <w:proofErr w:type="spellStart"/>
       <w:proofErr w:type="gramStart"/>
       <w:r>
         <w:rPr>
           <w:rFonts w:ascii="Courier New" w:hAnsi="Courier New" w:cs="Courier New"/>
-          <w:sz w:val="18"/>
-          <w:szCs w:val="18"/>
-        </w:rPr>
-        <w:t>day.fri</w:t>
+          <w:bCs/>
+          <w:sz w:val="18"/>
+          <w:szCs w:val="18"/>
+        </w:rPr>
+        <w:t>rectangular</w:t>
+      </w:r>
+      <w:r>
+        <w:rPr>
+          <w:rFonts w:ascii="Courier New" w:hAnsi="Courier New" w:cs="Courier New"/>
+          <w:sz w:val="18"/>
+          <w:szCs w:val="18"/>
+        </w:rPr>
+        <w:t>:</w:t>
+      </w:r>
+      <w:r>
+        <w:rPr>
+          <w:rFonts w:ascii="Courier New" w:hAnsi="Courier New" w:cs="Courier New"/>
+          <w:b/>
+          <w:sz w:val="18"/>
+          <w:szCs w:val="18"/>
+        </w:rPr>
+        <w:t>domain</w:t>
       </w:r>
       <w:proofErr w:type="spellEnd"/>
+      <w:proofErr w:type="gramEnd"/>
+      <w:r>
+        <w:rPr>
+          <w:rFonts w:ascii="Courier New" w:hAnsi="Courier New" w:cs="Courier New"/>
+          <w:sz w:val="18"/>
+          <w:szCs w:val="18"/>
+        </w:rPr>
+        <w:t>(1)</w:t>
+      </w:r>
       <w:r>
         <w:rPr>
           <w:rFonts w:ascii="Courier New" w:hAnsi="Courier New" w:cs="Courier New"/>
@@ -9923,572 +10506,540 @@
         </w:rPr>
         <w:t>;</w:t>
       </w:r>
+      <w:r>
+        <w:rPr>
+          <w:rFonts w:ascii="Garamond" w:hAnsi="Garamond" w:cs="Courier New"/>
+          <w:i/>
+          <w:sz w:val="20"/>
+          <w:szCs w:val="20"/>
+        </w:rPr>
+        <w:t xml:space="preserve">  1-d d</w:t>
+      </w:r>
+      <w:r>
+        <w:rPr>
+          <w:rFonts w:ascii="Garamond" w:hAnsi="Garamond" w:cs="Courier New"/>
+          <w:i/>
+          <w:sz w:val="20"/>
+          <w:szCs w:val="20"/>
+        </w:rPr>
+        <w:t>omain</w:t>
+      </w:r>
+      <w:r>
+        <w:rPr>
+          <w:rFonts w:ascii="Garamond" w:hAnsi="Garamond" w:cs="Courier New"/>
+          <w:i/>
+          <w:sz w:val="20"/>
+          <w:szCs w:val="20"/>
+        </w:rPr>
+        <w:t xml:space="preserve"> (index set</w:t>
+      </w:r>
+      <w:r>
+        <w:rPr>
+          <w:rFonts w:ascii="Garamond" w:hAnsi="Garamond" w:cs="Courier New"/>
+          <w:i/>
+          <w:sz w:val="20"/>
+          <w:szCs w:val="20"/>
+        </w:rPr>
+        <w:t>)</w:t>
+      </w:r>
+    </w:p>
+    <w:p>
+      <w:pPr>
+        <w:rPr>
+          <w:rFonts w:ascii="Garamond" w:hAnsi="Garamond" w:cs="Courier New"/>
+          <w:i/>
+          <w:sz w:val="20"/>
+          <w:szCs w:val="20"/>
+        </w:rPr>
+      </w:pPr>
+      <w:r>
+        <w:rPr>
+          <w:rFonts w:ascii="Courier New" w:hAnsi="Courier New" w:cs="Courier New"/>
+          <w:b/>
+          <w:sz w:val="18"/>
+          <w:szCs w:val="18"/>
+        </w:rPr>
+        <w:t>const</w:t>
+      </w:r>
+      <w:r>
+        <w:rPr>
+          <w:rFonts w:ascii="Courier New" w:hAnsi="Courier New" w:cs="Courier New"/>
+          <w:sz w:val="18"/>
+          <w:szCs w:val="18"/>
+        </w:rPr>
+        <w:t xml:space="preserve"> D</w:t>
+      </w:r>
+      <w:r>
+        <w:rPr>
+          <w:rFonts w:ascii="Courier New" w:hAnsi="Courier New" w:cs="Courier New"/>
+          <w:sz w:val="18"/>
+          <w:szCs w:val="18"/>
+        </w:rPr>
+        <w:t xml:space="preserve"> </w:t>
+      </w:r>
+      <w:r>
+        <w:rPr>
+          <w:rFonts w:ascii="Courier New" w:hAnsi="Courier New" w:cs="Courier New"/>
+          <w:sz w:val="18"/>
+          <w:szCs w:val="18"/>
+        </w:rPr>
+        <w:t>=</w:t>
+      </w:r>
+      <w:r>
+        <w:rPr>
+          <w:rFonts w:ascii="Courier New" w:hAnsi="Courier New" w:cs="Courier New"/>
+          <w:sz w:val="18"/>
+          <w:szCs w:val="18"/>
+        </w:rPr>
+        <w:t xml:space="preserve"> {</w:t>
+      </w:r>
+      <w:proofErr w:type="gramStart"/>
+      <w:r>
+        <w:rPr>
+          <w:rFonts w:ascii="Courier New" w:hAnsi="Courier New" w:cs="Courier New"/>
+          <w:sz w:val="18"/>
+          <w:szCs w:val="18"/>
+        </w:rPr>
+        <w:t>1..</w:t>
+      </w:r>
       <w:proofErr w:type="gramEnd"/>
+      <w:r>
+        <w:rPr>
+          <w:rFonts w:ascii="Courier New" w:hAnsi="Courier New" w:cs="Courier New"/>
+          <w:sz w:val="18"/>
+          <w:szCs w:val="18"/>
+        </w:rPr>
+        <w:t>n</w:t>
+      </w:r>
+      <w:r>
+        <w:rPr>
+          <w:rFonts w:ascii="Courier New" w:hAnsi="Courier New" w:cs="Courier New"/>
+          <w:sz w:val="18"/>
+          <w:szCs w:val="18"/>
+        </w:rPr>
+        <w:t xml:space="preserve">};        </w:t>
+      </w:r>
+      <w:r>
+        <w:rPr>
+          <w:rFonts w:ascii="Courier New" w:hAnsi="Courier New" w:cs="Courier New"/>
+          <w:sz w:val="18"/>
+          <w:szCs w:val="18"/>
+        </w:rPr>
+        <w:t xml:space="preserve"> </w:t>
+      </w:r>
+      <w:r>
+        <w:rPr>
+          <w:rFonts w:ascii="Courier New" w:hAnsi="Courier New" w:cs="Courier New"/>
+          <w:sz w:val="18"/>
+          <w:szCs w:val="18"/>
+        </w:rPr>
+        <w:t xml:space="preserve"> </w:t>
+      </w:r>
+      <w:r>
+        <w:rPr>
+          <w:rFonts w:ascii="Courier New" w:hAnsi="Courier New" w:cs="Courier New"/>
+          <w:sz w:val="18"/>
+          <w:szCs w:val="18"/>
+        </w:rPr>
+        <w:t xml:space="preserve"> </w:t>
+      </w:r>
+      <w:r>
+        <w:rPr>
+          <w:rFonts w:ascii="Garamond" w:hAnsi="Garamond" w:cs="Courier New"/>
+          <w:i/>
+          <w:sz w:val="20"/>
+          <w:szCs w:val="20"/>
+        </w:rPr>
+        <w:t>domain</w:t>
+      </w:r>
+      <w:r>
+        <w:rPr>
+          <w:rFonts w:ascii="Garamond" w:hAnsi="Garamond" w:cs="Courier New"/>
+          <w:i/>
+          <w:sz w:val="20"/>
+          <w:szCs w:val="20"/>
+        </w:rPr>
+        <w:t xml:space="preserve"> literal</w:t>
+      </w:r>
+    </w:p>
+    <w:p>
+      <w:pPr>
+        <w:rPr>
+          <w:rFonts w:ascii="Garamond" w:hAnsi="Garamond" w:cs="Courier New"/>
+          <w:i/>
+          <w:sz w:val="20"/>
+          <w:szCs w:val="20"/>
+        </w:rPr>
+      </w:pPr>
+      <w:r>
+        <w:rPr>
+          <w:rFonts w:ascii="Courier New" w:hAnsi="Courier New" w:cs="Courier New"/>
+          <w:b/>
+          <w:sz w:val="18"/>
+          <w:szCs w:val="18"/>
+        </w:rPr>
+        <w:t>var</w:t>
+      </w:r>
+      <w:r>
+        <w:rPr>
+          <w:rFonts w:ascii="Courier New" w:hAnsi="Courier New" w:cs="Courier New"/>
+          <w:sz w:val="18"/>
+          <w:szCs w:val="18"/>
+        </w:rPr>
+        <w:t xml:space="preserve"> A: [D] </w:t>
+      </w:r>
+      <w:proofErr w:type="gramStart"/>
+      <w:r>
+        <w:rPr>
+          <w:rFonts w:ascii="Courier New" w:hAnsi="Courier New" w:cs="Courier New"/>
+          <w:b/>
+          <w:sz w:val="18"/>
+          <w:szCs w:val="18"/>
+        </w:rPr>
+        <w:t>real</w:t>
+      </w:r>
+      <w:r>
+        <w:rPr>
+          <w:rFonts w:ascii="Courier New" w:hAnsi="Courier New" w:cs="Courier New"/>
+          <w:sz w:val="18"/>
+          <w:szCs w:val="18"/>
+        </w:rPr>
+        <w:t>;</w:t>
+      </w:r>
+      <w:r>
+        <w:rPr>
+          <w:rFonts w:ascii="Courier New" w:hAnsi="Courier New" w:cs="Courier New"/>
+          <w:sz w:val="18"/>
+          <w:szCs w:val="18"/>
+        </w:rPr>
+        <w:t xml:space="preserve">   </w:t>
+      </w:r>
+      <w:proofErr w:type="gramEnd"/>
+      <w:r>
+        <w:rPr>
+          <w:rFonts w:ascii="Courier New" w:hAnsi="Courier New" w:cs="Courier New"/>
+          <w:sz w:val="18"/>
+          <w:szCs w:val="18"/>
+        </w:rPr>
+        <w:t xml:space="preserve">       </w:t>
+      </w:r>
+      <w:r>
+        <w:rPr>
+          <w:rFonts w:ascii="Courier New" w:hAnsi="Courier New" w:cs="Courier New"/>
+          <w:sz w:val="18"/>
+          <w:szCs w:val="18"/>
+        </w:rPr>
+        <w:t xml:space="preserve"> </w:t>
+      </w:r>
+      <w:r>
+        <w:rPr>
+          <w:rFonts w:ascii="Courier New" w:hAnsi="Courier New" w:cs="Courier New"/>
+          <w:sz w:val="18"/>
+          <w:szCs w:val="18"/>
+        </w:rPr>
+        <w:t xml:space="preserve"> </w:t>
+      </w:r>
+      <w:r>
+        <w:rPr>
+          <w:rFonts w:ascii="Garamond" w:hAnsi="Garamond" w:cs="Courier New"/>
+          <w:i/>
+          <w:sz w:val="20"/>
+          <w:szCs w:val="20"/>
+        </w:rPr>
+        <w:t>array</w:t>
+      </w:r>
+      <w:r>
+        <w:rPr>
+          <w:rFonts w:ascii="Garamond" w:hAnsi="Garamond" w:cs="Courier New"/>
+          <w:i/>
+          <w:sz w:val="20"/>
+          <w:szCs w:val="20"/>
+        </w:rPr>
+        <w:t xml:space="preserve"> of real numbers</w:t>
+      </w:r>
+    </w:p>
+    <w:p>
+      <w:pPr>
+        <w:rPr>
+          <w:rFonts w:ascii="Garamond" w:hAnsi="Garamond" w:cs="Courier New"/>
+          <w:i/>
+          <w:sz w:val="20"/>
+          <w:szCs w:val="20"/>
+        </w:rPr>
+      </w:pPr>
+      <w:r>
+        <w:rPr>
+          <w:rFonts w:ascii="Courier New" w:hAnsi="Courier New" w:cs="Courier New"/>
+          <w:b/>
+          <w:sz w:val="18"/>
+          <w:szCs w:val="18"/>
+        </w:rPr>
+        <w:t>var</w:t>
+      </w:r>
+      <w:r>
+        <w:rPr>
+          <w:rFonts w:ascii="Courier New" w:hAnsi="Courier New" w:cs="Courier New"/>
+          <w:sz w:val="18"/>
+          <w:szCs w:val="18"/>
+        </w:rPr>
+        <w:t xml:space="preserve"> Set: </w:t>
+      </w:r>
+      <w:r>
+        <w:rPr>
+          <w:rFonts w:ascii="Courier New" w:hAnsi="Courier New" w:cs="Courier New"/>
+          <w:b/>
+          <w:sz w:val="18"/>
+          <w:szCs w:val="18"/>
+        </w:rPr>
+        <w:t>domain</w:t>
+      </w:r>
+      <w:r>
+        <w:rPr>
+          <w:rFonts w:ascii="Courier New" w:hAnsi="Courier New" w:cs="Courier New"/>
+          <w:sz w:val="18"/>
+          <w:szCs w:val="18"/>
+        </w:rPr>
+        <w:t>(</w:t>
+      </w:r>
+      <w:r>
+        <w:rPr>
+          <w:rFonts w:ascii="Courier New" w:hAnsi="Courier New" w:cs="Courier New"/>
+          <w:b/>
+          <w:sz w:val="18"/>
+          <w:szCs w:val="18"/>
+        </w:rPr>
+        <w:t>int</w:t>
+      </w:r>
+      <w:proofErr w:type="gramStart"/>
+      <w:r>
+        <w:rPr>
+          <w:rFonts w:ascii="Courier New" w:hAnsi="Courier New" w:cs="Courier New"/>
+          <w:sz w:val="18"/>
+          <w:szCs w:val="18"/>
+        </w:rPr>
+        <w:t xml:space="preserve">);   </w:t>
+      </w:r>
+      <w:proofErr w:type="gramEnd"/>
+      <w:r>
+        <w:rPr>
+          <w:rFonts w:ascii="Courier New" w:hAnsi="Courier New" w:cs="Courier New"/>
+          <w:sz w:val="18"/>
+          <w:szCs w:val="18"/>
+        </w:rPr>
+        <w:t xml:space="preserve">  </w:t>
+      </w:r>
+      <w:r>
+        <w:rPr>
+          <w:rFonts w:ascii="Courier New" w:hAnsi="Courier New" w:cs="Courier New"/>
+          <w:sz w:val="18"/>
+          <w:szCs w:val="18"/>
+        </w:rPr>
+        <w:t xml:space="preserve">  </w:t>
+      </w:r>
+      <w:r>
+        <w:rPr>
+          <w:rFonts w:ascii="Garamond" w:hAnsi="Garamond" w:cs="Courier New"/>
+          <w:i/>
+          <w:sz w:val="20"/>
+          <w:szCs w:val="20"/>
+        </w:rPr>
+        <w:t>associative domain</w:t>
+      </w:r>
+    </w:p>
+    <w:p>
+      <w:pPr>
+        <w:rPr>
+          <w:rFonts w:ascii="Garamond" w:hAnsi="Garamond" w:cs="Courier New"/>
+          <w:i/>
+          <w:sz w:val="20"/>
+          <w:szCs w:val="20"/>
+        </w:rPr>
+      </w:pPr>
+      <w:r>
+        <w:rPr>
+          <w:rFonts w:ascii="Courier New" w:hAnsi="Courier New" w:cs="Courier New"/>
+          <w:sz w:val="18"/>
+          <w:szCs w:val="18"/>
+        </w:rPr>
+        <w:t xml:space="preserve">Set += </w:t>
+      </w:r>
+      <w:proofErr w:type="gramStart"/>
+      <w:r>
+        <w:rPr>
+          <w:rFonts w:ascii="Courier New" w:hAnsi="Courier New" w:cs="Courier New"/>
+          <w:sz w:val="18"/>
+          <w:szCs w:val="18"/>
+        </w:rPr>
+        <w:t xml:space="preserve">3;   </w:t>
+      </w:r>
+      <w:proofErr w:type="gramEnd"/>
+      <w:r>
+        <w:rPr>
+          <w:rFonts w:ascii="Courier New" w:hAnsi="Courier New" w:cs="Courier New"/>
+          <w:sz w:val="18"/>
+          <w:szCs w:val="18"/>
+        </w:rPr>
+        <w:t xml:space="preserve">              </w:t>
+      </w:r>
+      <w:r>
+        <w:rPr>
+          <w:rFonts w:ascii="Courier New" w:hAnsi="Courier New" w:cs="Courier New"/>
+          <w:sz w:val="18"/>
+          <w:szCs w:val="18"/>
+        </w:rPr>
+        <w:t xml:space="preserve"> </w:t>
+      </w:r>
+      <w:r>
+        <w:rPr>
+          <w:rFonts w:ascii="Courier New" w:hAnsi="Courier New" w:cs="Courier New"/>
+          <w:sz w:val="18"/>
+          <w:szCs w:val="18"/>
+        </w:rPr>
+        <w:t xml:space="preserve"> </w:t>
+      </w:r>
+      <w:r>
+        <w:rPr>
+          <w:rFonts w:ascii="Garamond" w:hAnsi="Garamond" w:cs="Courier New"/>
+          <w:i/>
+          <w:sz w:val="20"/>
+          <w:szCs w:val="20"/>
+        </w:rPr>
+        <w:t>add index to domain</w:t>
+      </w:r>
+    </w:p>
+    <w:p>
+      <w:pPr>
+        <w:rPr>
+          <w:rFonts w:ascii="Garamond" w:hAnsi="Garamond" w:cs="Courier New"/>
+          <w:i/>
+          <w:sz w:val="20"/>
+          <w:szCs w:val="20"/>
+        </w:rPr>
+      </w:pPr>
+      <w:r>
+        <w:rPr>
+          <w:rFonts w:ascii="Courier New" w:hAnsi="Courier New" w:cs="Courier New"/>
+          <w:b/>
+          <w:sz w:val="18"/>
+          <w:szCs w:val="18"/>
+        </w:rPr>
+        <w:t>var</w:t>
+      </w:r>
+      <w:r>
+        <w:rPr>
+          <w:rFonts w:ascii="Courier New" w:hAnsi="Courier New" w:cs="Courier New"/>
+          <w:sz w:val="18"/>
+          <w:szCs w:val="18"/>
+        </w:rPr>
+        <w:t xml:space="preserve"> SD: </w:t>
+      </w:r>
+      <w:r>
+        <w:rPr>
+          <w:rFonts w:ascii="Courier New" w:hAnsi="Courier New" w:cs="Courier New"/>
+          <w:b/>
+          <w:sz w:val="18"/>
+          <w:szCs w:val="18"/>
+        </w:rPr>
+        <w:t>sparse</w:t>
+      </w:r>
+      <w:r>
+        <w:rPr>
+          <w:rFonts w:ascii="Courier New" w:hAnsi="Courier New" w:cs="Courier New"/>
+          <w:sz w:val="18"/>
+          <w:szCs w:val="18"/>
+        </w:rPr>
+        <w:t xml:space="preserve"> </w:t>
+      </w:r>
+      <w:r>
+        <w:rPr>
+          <w:rFonts w:ascii="Courier New" w:hAnsi="Courier New" w:cs="Courier New"/>
+          <w:b/>
+          <w:sz w:val="18"/>
+          <w:szCs w:val="18"/>
+        </w:rPr>
+        <w:t>subdomain</w:t>
+      </w:r>
+      <w:r>
+        <w:rPr>
+          <w:rFonts w:ascii="Courier New" w:hAnsi="Courier New" w:cs="Courier New"/>
+          <w:sz w:val="18"/>
+          <w:szCs w:val="18"/>
+        </w:rPr>
+        <w:t>(D</w:t>
+      </w:r>
+      <w:proofErr w:type="gramStart"/>
+      <w:r>
+        <w:rPr>
+          <w:rFonts w:ascii="Courier New" w:hAnsi="Courier New" w:cs="Courier New"/>
+          <w:sz w:val="18"/>
+          <w:szCs w:val="18"/>
+        </w:rPr>
+        <w:t>);</w:t>
+      </w:r>
+      <w:r>
+        <w:rPr>
+          <w:rFonts w:ascii="Courier New" w:hAnsi="Courier New" w:cs="Courier New"/>
+          <w:sz w:val="18"/>
+          <w:szCs w:val="18"/>
+        </w:rPr>
+        <w:t xml:space="preserve"> </w:t>
+      </w:r>
+      <w:r>
+        <w:rPr>
+          <w:rFonts w:ascii="Courier New" w:hAnsi="Courier New" w:cs="Courier New"/>
+          <w:sz w:val="18"/>
+          <w:szCs w:val="18"/>
+        </w:rPr>
+        <w:t xml:space="preserve"> </w:t>
+      </w:r>
+      <w:r>
+        <w:rPr>
+          <w:rFonts w:ascii="Garamond" w:hAnsi="Garamond" w:cs="Courier New"/>
+          <w:i/>
+          <w:sz w:val="20"/>
+          <w:szCs w:val="20"/>
+        </w:rPr>
+        <w:t>sparse</w:t>
+      </w:r>
+      <w:proofErr w:type="gramEnd"/>
+      <w:r>
+        <w:rPr>
+          <w:rFonts w:ascii="Garamond" w:hAnsi="Garamond" w:cs="Courier New"/>
+          <w:i/>
+          <w:sz w:val="20"/>
+          <w:szCs w:val="20"/>
+        </w:rPr>
+        <w:t xml:space="preserve"> domain</w:t>
+      </w:r>
     </w:p>
     <w:p>
       <w:pPr>
         <w:pStyle w:val="Heading1"/>
-        <w:rPr>
-          <w:sz w:val="20"/>
-        </w:rPr>
-      </w:pPr>
-      <w:r>
-        <w:t>Ranges</w:t>
-      </w:r>
-    </w:p>
-    <w:p>
-      <w:pPr>
-        <w:rPr>
-          <w:rFonts w:ascii="Garamond" w:hAnsi="Garamond" w:cs="Courier New"/>
-          <w:i/>
-          <w:sz w:val="20"/>
-          <w:szCs w:val="20"/>
-        </w:rPr>
-      </w:pPr>
-      <w:r>
-        <w:rPr>
-          <w:rFonts w:ascii="Courier New" w:hAnsi="Courier New" w:cs="Courier New"/>
-          <w:b/>
-          <w:sz w:val="18"/>
-          <w:szCs w:val="18"/>
-        </w:rPr>
-        <w:t>var</w:t>
-      </w:r>
-      <w:r>
-        <w:rPr>
-          <w:rFonts w:ascii="Courier New" w:hAnsi="Courier New" w:cs="Courier New"/>
-          <w:sz w:val="18"/>
-          <w:szCs w:val="18"/>
-        </w:rPr>
-        <w:t xml:space="preserve"> every: </w:t>
-      </w:r>
-      <w:r>
-        <w:rPr>
-          <w:rFonts w:ascii="Courier New" w:hAnsi="Courier New" w:cs="Courier New"/>
-          <w:b/>
-          <w:sz w:val="18"/>
-          <w:szCs w:val="18"/>
-        </w:rPr>
-        <w:t>range</w:t>
-      </w:r>
-      <w:r>
-        <w:rPr>
-          <w:rFonts w:ascii="Courier New" w:hAnsi="Courier New" w:cs="Courier New"/>
-          <w:sz w:val="18"/>
-          <w:szCs w:val="18"/>
-        </w:rPr>
-        <w:t xml:space="preserve"> = </w:t>
-      </w:r>
-      <w:proofErr w:type="gramStart"/>
-      <w:r>
-        <w:rPr>
-          <w:rFonts w:ascii="Courier New" w:hAnsi="Courier New" w:cs="Courier New"/>
-          <w:sz w:val="18"/>
-          <w:szCs w:val="18"/>
-        </w:rPr>
-        <w:t>0</w:t>
-      </w:r>
-      <w:r>
-        <w:rPr>
-          <w:rFonts w:ascii="Courier New" w:hAnsi="Courier New" w:cs="Courier New"/>
-          <w:sz w:val="18"/>
-          <w:szCs w:val="18"/>
-        </w:rPr>
-        <w:t>..</w:t>
-      </w:r>
-      <w:proofErr w:type="gramEnd"/>
-      <w:r>
-        <w:rPr>
-          <w:rFonts w:ascii="Courier New" w:hAnsi="Courier New" w:cs="Courier New"/>
-          <w:sz w:val="18"/>
-          <w:szCs w:val="18"/>
-        </w:rPr>
-        <w:t>n;</w:t>
-      </w:r>
-      <w:r>
-        <w:rPr>
-          <w:rFonts w:ascii="Courier New" w:hAnsi="Courier New" w:cs="Courier New"/>
-          <w:sz w:val="18"/>
-          <w:szCs w:val="18"/>
-        </w:rPr>
-        <w:t xml:space="preserve">     </w:t>
-      </w:r>
-      <w:r>
-        <w:rPr>
-          <w:rFonts w:ascii="Garamond" w:hAnsi="Garamond" w:cs="Courier New"/>
-          <w:i/>
-          <w:sz w:val="20"/>
-          <w:szCs w:val="20"/>
-        </w:rPr>
-        <w:t>range definition</w:t>
-      </w:r>
-    </w:p>
-    <w:p>
-      <w:pPr>
-        <w:rPr>
-          <w:rFonts w:ascii="Garamond" w:hAnsi="Garamond" w:cs="Courier New"/>
-          <w:i/>
-          <w:sz w:val="20"/>
-          <w:szCs w:val="20"/>
-        </w:rPr>
-      </w:pPr>
-      <w:r>
-        <w:rPr>
-          <w:rFonts w:ascii="Courier New" w:hAnsi="Courier New" w:cs="Courier New"/>
-          <w:b/>
-          <w:sz w:val="18"/>
-          <w:szCs w:val="18"/>
-        </w:rPr>
-        <w:t>var</w:t>
-      </w:r>
-      <w:r>
-        <w:rPr>
-          <w:rFonts w:ascii="Courier New" w:hAnsi="Courier New" w:cs="Courier New"/>
-          <w:sz w:val="18"/>
-          <w:szCs w:val="18"/>
-        </w:rPr>
-        <w:t xml:space="preserve"> evens</w:t>
-      </w:r>
-      <w:r>
-        <w:rPr>
-          <w:rFonts w:ascii="Courier New" w:hAnsi="Courier New" w:cs="Courier New"/>
-          <w:sz w:val="18"/>
-          <w:szCs w:val="18"/>
-        </w:rPr>
-        <w:t xml:space="preserve"> = every </w:t>
-      </w:r>
-      <w:r>
-        <w:rPr>
-          <w:rFonts w:ascii="Courier New" w:hAnsi="Courier New" w:cs="Courier New"/>
-          <w:b/>
-          <w:sz w:val="18"/>
-          <w:szCs w:val="18"/>
-        </w:rPr>
-        <w:t>by</w:t>
-      </w:r>
-      <w:r>
-        <w:rPr>
-          <w:rFonts w:ascii="Courier New" w:hAnsi="Courier New" w:cs="Courier New"/>
-          <w:sz w:val="18"/>
-          <w:szCs w:val="18"/>
-        </w:rPr>
-        <w:t xml:space="preserve"> </w:t>
-      </w:r>
-      <w:proofErr w:type="gramStart"/>
-      <w:r>
-        <w:rPr>
-          <w:rFonts w:ascii="Courier New" w:hAnsi="Courier New" w:cs="Courier New"/>
-          <w:sz w:val="18"/>
-          <w:szCs w:val="18"/>
-        </w:rPr>
-        <w:t>2;</w:t>
-      </w:r>
-      <w:r>
-        <w:rPr>
-          <w:rFonts w:ascii="Courier New" w:hAnsi="Courier New" w:cs="Courier New"/>
-          <w:sz w:val="18"/>
-          <w:szCs w:val="18"/>
-        </w:rPr>
-        <w:t xml:space="preserve"> </w:t>
-      </w:r>
-      <w:r>
-        <w:rPr>
-          <w:rFonts w:ascii="Courier New" w:hAnsi="Courier New" w:cs="Courier New"/>
-          <w:sz w:val="18"/>
-          <w:szCs w:val="18"/>
-        </w:rPr>
-        <w:t xml:space="preserve">  </w:t>
-      </w:r>
-      <w:proofErr w:type="gramEnd"/>
-      <w:r>
-        <w:rPr>
-          <w:rFonts w:ascii="Courier New" w:hAnsi="Courier New" w:cs="Courier New"/>
-          <w:sz w:val="18"/>
-          <w:szCs w:val="18"/>
-        </w:rPr>
-        <w:t xml:space="preserve">   </w:t>
-      </w:r>
-      <w:proofErr w:type="spellStart"/>
-      <w:r>
-        <w:rPr>
-          <w:rFonts w:ascii="Garamond" w:hAnsi="Garamond" w:cs="Courier New"/>
-          <w:i/>
-          <w:sz w:val="20"/>
-          <w:szCs w:val="20"/>
-        </w:rPr>
-        <w:t>stride</w:t>
-      </w:r>
-      <w:r>
-        <w:rPr>
-          <w:rFonts w:ascii="Garamond" w:hAnsi="Garamond" w:cs="Courier New"/>
-          <w:i/>
-          <w:sz w:val="20"/>
-          <w:szCs w:val="20"/>
-        </w:rPr>
-        <w:t>d</w:t>
-      </w:r>
-      <w:proofErr w:type="spellEnd"/>
-      <w:r>
-        <w:rPr>
-          <w:rFonts w:ascii="Garamond" w:hAnsi="Garamond" w:cs="Courier New"/>
-          <w:i/>
-          <w:sz w:val="20"/>
-          <w:szCs w:val="20"/>
-        </w:rPr>
-        <w:t xml:space="preserve"> </w:t>
-      </w:r>
-      <w:r>
-        <w:rPr>
-          <w:rFonts w:ascii="Garamond" w:hAnsi="Garamond" w:cs="Courier New"/>
-          <w:i/>
-          <w:sz w:val="20"/>
-          <w:szCs w:val="20"/>
-        </w:rPr>
-        <w:t>r</w:t>
-      </w:r>
-      <w:r>
-        <w:rPr>
-          <w:rFonts w:ascii="Garamond" w:hAnsi="Garamond" w:cs="Courier New"/>
-          <w:i/>
-          <w:sz w:val="20"/>
-          <w:szCs w:val="20"/>
-        </w:rPr>
-        <w:t>a</w:t>
-      </w:r>
-      <w:r>
-        <w:rPr>
-          <w:rFonts w:ascii="Garamond" w:hAnsi="Garamond" w:cs="Courier New"/>
-          <w:i/>
-          <w:sz w:val="20"/>
-          <w:szCs w:val="20"/>
-        </w:rPr>
-        <w:t>nge</w:t>
-      </w:r>
-    </w:p>
-    <w:p>
-      <w:pPr>
-        <w:rPr>
-          <w:rFonts w:ascii="Garamond" w:hAnsi="Garamond" w:cs="Courier New"/>
-          <w:i/>
-          <w:sz w:val="20"/>
-          <w:szCs w:val="20"/>
-        </w:rPr>
-      </w:pPr>
-      <w:r>
-        <w:rPr>
-          <w:rFonts w:ascii="Courier New" w:hAnsi="Courier New" w:cs="Courier New"/>
-          <w:b/>
-          <w:sz w:val="18"/>
-          <w:szCs w:val="18"/>
-        </w:rPr>
-        <w:t>var</w:t>
-      </w:r>
-      <w:r>
-        <w:rPr>
-          <w:rFonts w:ascii="Courier New" w:hAnsi="Courier New" w:cs="Courier New"/>
-          <w:sz w:val="18"/>
-          <w:szCs w:val="18"/>
-        </w:rPr>
-        <w:t xml:space="preserve"> R = evens </w:t>
-      </w:r>
-      <w:r>
-        <w:rPr>
-          <w:rFonts w:ascii="Courier New" w:hAnsi="Courier New" w:cs="Courier New"/>
-          <w:b/>
-          <w:sz w:val="18"/>
-          <w:szCs w:val="18"/>
-        </w:rPr>
-        <w:t>#</w:t>
-      </w:r>
-      <w:r>
-        <w:rPr>
-          <w:rFonts w:ascii="Courier New" w:hAnsi="Courier New" w:cs="Courier New"/>
-          <w:b/>
-          <w:sz w:val="18"/>
-          <w:szCs w:val="18"/>
-        </w:rPr>
-        <w:t xml:space="preserve"> </w:t>
-      </w:r>
-      <w:proofErr w:type="gramStart"/>
-      <w:r>
-        <w:rPr>
-          <w:rFonts w:ascii="Courier New" w:hAnsi="Courier New" w:cs="Courier New"/>
-          <w:sz w:val="18"/>
-          <w:szCs w:val="18"/>
-        </w:rPr>
-        <w:t>5</w:t>
-      </w:r>
-      <w:r>
-        <w:rPr>
-          <w:rFonts w:ascii="Courier New" w:hAnsi="Courier New" w:cs="Courier New"/>
-          <w:sz w:val="18"/>
-          <w:szCs w:val="18"/>
-        </w:rPr>
-        <w:t xml:space="preserve">; </w:t>
-      </w:r>
-      <w:r>
-        <w:rPr>
-          <w:rFonts w:ascii="Courier New" w:hAnsi="Courier New" w:cs="Courier New"/>
-          <w:sz w:val="18"/>
-          <w:szCs w:val="18"/>
-        </w:rPr>
-        <w:t xml:space="preserve">  </w:t>
-      </w:r>
-      <w:proofErr w:type="gramEnd"/>
-      <w:r>
-        <w:rPr>
-          <w:rFonts w:ascii="Courier New" w:hAnsi="Courier New" w:cs="Courier New"/>
-          <w:sz w:val="18"/>
-          <w:szCs w:val="18"/>
-        </w:rPr>
-        <w:t xml:space="preserve">  </w:t>
-      </w:r>
-      <w:r>
-        <w:rPr>
-          <w:rFonts w:ascii="Courier New" w:hAnsi="Courier New" w:cs="Courier New"/>
-          <w:sz w:val="18"/>
-          <w:szCs w:val="18"/>
-        </w:rPr>
-        <w:t xml:space="preserve">  </w:t>
-      </w:r>
-      <w:r>
-        <w:rPr>
-          <w:rFonts w:ascii="Courier New" w:hAnsi="Courier New" w:cs="Courier New"/>
-          <w:sz w:val="18"/>
-          <w:szCs w:val="18"/>
-        </w:rPr>
-        <w:t xml:space="preserve">    </w:t>
-      </w:r>
-      <w:r>
-        <w:rPr>
-          <w:rFonts w:ascii="Garamond" w:hAnsi="Garamond" w:cs="Courier New"/>
-          <w:i/>
-          <w:sz w:val="20"/>
-          <w:szCs w:val="20"/>
-        </w:rPr>
-        <w:t>counted range</w:t>
-      </w:r>
-    </w:p>
-    <w:p>
-      <w:pPr>
-        <w:rPr>
-          <w:rFonts w:ascii="Garamond" w:hAnsi="Garamond" w:cs="Courier New"/>
-          <w:i/>
-          <w:sz w:val="20"/>
-          <w:szCs w:val="20"/>
-        </w:rPr>
-      </w:pPr>
-      <w:r>
-        <w:rPr>
-          <w:rFonts w:ascii="Courier New" w:hAnsi="Courier New" w:cs="Courier New"/>
-          <w:b/>
-          <w:sz w:val="18"/>
-          <w:szCs w:val="18"/>
-        </w:rPr>
-        <w:t>var</w:t>
-      </w:r>
-      <w:r>
-        <w:rPr>
-          <w:rFonts w:ascii="Courier New" w:hAnsi="Courier New" w:cs="Courier New"/>
-          <w:sz w:val="18"/>
-          <w:szCs w:val="18"/>
-        </w:rPr>
-        <w:t xml:space="preserve"> odds = evens </w:t>
-      </w:r>
-      <w:r>
-        <w:rPr>
-          <w:rFonts w:ascii="Courier New" w:hAnsi="Courier New" w:cs="Courier New"/>
-          <w:b/>
-          <w:sz w:val="18"/>
-          <w:szCs w:val="18"/>
-        </w:rPr>
-        <w:t>align</w:t>
-      </w:r>
-      <w:r>
-        <w:rPr>
-          <w:rFonts w:ascii="Courier New" w:hAnsi="Courier New" w:cs="Courier New"/>
-          <w:sz w:val="18"/>
-          <w:szCs w:val="18"/>
-        </w:rPr>
-        <w:t xml:space="preserve"> </w:t>
-      </w:r>
-      <w:proofErr w:type="gramStart"/>
-      <w:r>
-        <w:rPr>
-          <w:rFonts w:ascii="Courier New" w:hAnsi="Courier New" w:cs="Courier New"/>
-          <w:sz w:val="18"/>
-          <w:szCs w:val="18"/>
-        </w:rPr>
-        <w:t xml:space="preserve">1;   </w:t>
-      </w:r>
-      <w:proofErr w:type="gramEnd"/>
-      <w:r>
-        <w:rPr>
-          <w:rFonts w:ascii="Courier New" w:hAnsi="Courier New" w:cs="Courier New"/>
-          <w:sz w:val="18"/>
-          <w:szCs w:val="18"/>
-        </w:rPr>
-        <w:t xml:space="preserve"> </w:t>
-      </w:r>
-      <w:r>
-        <w:rPr>
-          <w:rFonts w:ascii="Garamond" w:hAnsi="Garamond" w:cs="Courier New"/>
-          <w:i/>
-          <w:sz w:val="20"/>
-          <w:szCs w:val="20"/>
-        </w:rPr>
-        <w:t>aligned range</w:t>
-      </w:r>
-    </w:p>
-    <w:p>
-      <w:pPr>
-        <w:rPr>
-          <w:rFonts w:ascii="Garamond" w:hAnsi="Garamond" w:cs="Courier New"/>
-          <w:i/>
-          <w:sz w:val="20"/>
-          <w:szCs w:val="20"/>
-        </w:rPr>
-      </w:pPr>
-      <w:r>
-        <w:rPr>
-          <w:rFonts w:ascii="Courier New" w:hAnsi="Courier New" w:cs="Courier New"/>
-          <w:b/>
-          <w:sz w:val="18"/>
-          <w:szCs w:val="18"/>
-        </w:rPr>
-        <w:t>var</w:t>
-      </w:r>
-      <w:r>
-        <w:rPr>
-          <w:rFonts w:ascii="Courier New" w:hAnsi="Courier New" w:cs="Courier New"/>
-          <w:sz w:val="18"/>
-          <w:szCs w:val="18"/>
-        </w:rPr>
-        <w:t xml:space="preserve"> </w:t>
-      </w:r>
-      <w:r>
-        <w:rPr>
-          <w:rFonts w:ascii="Courier New" w:hAnsi="Courier New" w:cs="Courier New"/>
-          <w:sz w:val="18"/>
-          <w:szCs w:val="18"/>
-        </w:rPr>
-        <w:t>open</w:t>
-      </w:r>
-      <w:r>
-        <w:rPr>
-          <w:rFonts w:ascii="Courier New" w:hAnsi="Courier New" w:cs="Courier New"/>
-          <w:sz w:val="18"/>
-          <w:szCs w:val="18"/>
-        </w:rPr>
-        <w:t xml:space="preserve"> = </w:t>
-      </w:r>
-      <w:proofErr w:type="gramStart"/>
-      <w:r>
-        <w:rPr>
-          <w:rFonts w:ascii="Courier New" w:hAnsi="Courier New" w:cs="Courier New"/>
-          <w:sz w:val="18"/>
-          <w:szCs w:val="18"/>
-        </w:rPr>
-        <w:t>0..</w:t>
-      </w:r>
-      <w:proofErr w:type="gramEnd"/>
-      <w:r>
-        <w:rPr>
-          <w:rFonts w:ascii="Courier New" w:hAnsi="Courier New" w:cs="Courier New"/>
-          <w:sz w:val="18"/>
-          <w:szCs w:val="18"/>
-        </w:rPr>
-        <w:t>&lt;n</w:t>
-      </w:r>
-      <w:r>
-        <w:rPr>
-          <w:rFonts w:ascii="Courier New" w:hAnsi="Courier New" w:cs="Courier New"/>
-          <w:sz w:val="18"/>
-          <w:szCs w:val="18"/>
-        </w:rPr>
-        <w:t>;</w:t>
-      </w:r>
-      <w:r>
-        <w:rPr>
-          <w:rFonts w:ascii="Courier New" w:hAnsi="Courier New" w:cs="Courier New"/>
-          <w:sz w:val="18"/>
-          <w:szCs w:val="18"/>
-        </w:rPr>
-        <w:t xml:space="preserve">  </w:t>
-      </w:r>
-      <w:r>
-        <w:rPr>
-          <w:rFonts w:ascii="Courier New" w:hAnsi="Courier New" w:cs="Courier New"/>
-          <w:sz w:val="18"/>
-          <w:szCs w:val="18"/>
-        </w:rPr>
-        <w:t xml:space="preserve">      </w:t>
-      </w:r>
-      <w:r>
-        <w:rPr>
-          <w:rFonts w:ascii="Courier New" w:hAnsi="Courier New" w:cs="Courier New"/>
-          <w:sz w:val="18"/>
-          <w:szCs w:val="18"/>
-        </w:rPr>
-        <w:t xml:space="preserve"> </w:t>
-      </w:r>
-      <w:r>
-        <w:rPr>
-          <w:rFonts w:ascii="Courier New" w:hAnsi="Courier New" w:cs="Courier New"/>
-          <w:sz w:val="18"/>
-          <w:szCs w:val="18"/>
-        </w:rPr>
-        <w:t xml:space="preserve">   </w:t>
-      </w:r>
-      <w:r>
-        <w:rPr>
-          <w:rFonts w:ascii="Garamond" w:hAnsi="Garamond" w:cs="Courier New"/>
-          <w:i/>
-          <w:sz w:val="20"/>
-          <w:szCs w:val="20"/>
-        </w:rPr>
-        <w:t>open</w:t>
-      </w:r>
-      <w:r>
-        <w:rPr>
-          <w:rFonts w:ascii="Garamond" w:hAnsi="Garamond" w:cs="Courier New"/>
-          <w:i/>
-          <w:sz w:val="20"/>
-          <w:szCs w:val="20"/>
-        </w:rPr>
-        <w:t xml:space="preserve"> range</w:t>
-      </w:r>
-    </w:p>
-    <w:p>
-      <w:pPr>
-        <w:pStyle w:val="Heading1"/>
-      </w:pPr>
-      <w:r>
-        <w:t>Domains and Arrays</w:t>
-      </w:r>
-    </w:p>
-    <w:p>
-      <w:pPr>
-        <w:rPr>
-          <w:rFonts w:ascii="Garamond" w:hAnsi="Garamond" w:cs="Courier New"/>
-          <w:i/>
-          <w:sz w:val="20"/>
-          <w:szCs w:val="20"/>
-        </w:rPr>
-      </w:pPr>
-      <w:r>
-        <w:rPr>
-          <w:rFonts w:ascii="Courier New" w:hAnsi="Courier New" w:cs="Courier New"/>
-          <w:b/>
-          <w:sz w:val="18"/>
-          <w:szCs w:val="18"/>
-        </w:rPr>
-        <w:t>var</w:t>
-      </w:r>
-      <w:r>
-        <w:rPr>
-          <w:rFonts w:ascii="Courier New" w:hAnsi="Courier New" w:cs="Courier New"/>
-          <w:bCs/>
+      </w:pPr>
+      <w:r>
+        <w:t>Domain Maps</w:t>
+      </w:r>
+    </w:p>
+    <w:p>
+      <w:pPr>
+        <w:rPr>
+          <w:rFonts w:ascii="Courier New" w:hAnsi="Courier New" w:cs="Courier New"/>
+          <w:sz w:val="18"/>
+          <w:szCs w:val="18"/>
+        </w:rPr>
+      </w:pPr>
+      <w:r>
+        <w:rPr>
+          <w:rFonts w:ascii="Courier New" w:hAnsi="Courier New" w:cs="Courier New"/>
+          <w:b/>
+          <w:sz w:val="18"/>
+          <w:szCs w:val="18"/>
+        </w:rPr>
+        <w:t>use</w:t>
+      </w:r>
+      <w:r>
+        <w:rPr>
+          <w:rFonts w:ascii="Courier New" w:hAnsi="Courier New" w:cs="Courier New"/>
           <w:sz w:val="18"/>
           <w:szCs w:val="18"/>
         </w:rPr>
@@ -10499,30 +11050,225 @@
       <w:r>
         <w:rPr>
           <w:rFonts w:ascii="Courier New" w:hAnsi="Courier New" w:cs="Courier New"/>
+          <w:sz w:val="18"/>
+          <w:szCs w:val="18"/>
+        </w:rPr>
+        <w:t>BlockDist</w:t>
+      </w:r>
+      <w:proofErr w:type="spellEnd"/>
+      <w:r>
+        <w:rPr>
+          <w:rFonts w:ascii="Courier New" w:hAnsi="Courier New" w:cs="Courier New"/>
+          <w:sz w:val="18"/>
+          <w:szCs w:val="18"/>
+        </w:rPr>
+        <w:t>;</w:t>
+      </w:r>
+      <w:proofErr w:type="gramEnd"/>
+    </w:p>
+    <w:p>
+      <w:pPr>
+        <w:rPr>
+          <w:rFonts w:ascii="Courier New" w:hAnsi="Courier New" w:cs="Courier New"/>
+          <w:sz w:val="18"/>
+          <w:szCs w:val="18"/>
+        </w:rPr>
+      </w:pPr>
+      <w:r>
+        <w:rPr>
+          <w:rFonts w:ascii="Courier New" w:hAnsi="Courier New" w:cs="Courier New"/>
+          <w:b/>
+          <w:sz w:val="18"/>
+          <w:szCs w:val="18"/>
+        </w:rPr>
+        <w:t xml:space="preserve">const </w:t>
+      </w:r>
+      <w:r>
+        <w:rPr>
+          <w:rFonts w:ascii="Courier New" w:hAnsi="Courier New" w:cs="Courier New"/>
+          <w:sz w:val="18"/>
+          <w:szCs w:val="18"/>
+        </w:rPr>
+        <w:t>D</w:t>
+      </w:r>
+      <w:r>
+        <w:rPr>
+          <w:rFonts w:ascii="Courier New" w:hAnsi="Courier New" w:cs="Courier New"/>
+          <w:sz w:val="18"/>
+          <w:szCs w:val="18"/>
+        </w:rPr>
+        <w:t xml:space="preserve"> = {</w:t>
+      </w:r>
+      <w:proofErr w:type="gramStart"/>
+      <w:r>
+        <w:rPr>
+          <w:rFonts w:ascii="Courier New" w:hAnsi="Courier New" w:cs="Courier New"/>
+          <w:sz w:val="18"/>
+          <w:szCs w:val="18"/>
+        </w:rPr>
+        <w:t>1..</w:t>
+      </w:r>
+      <w:proofErr w:type="gramEnd"/>
+      <w:r>
+        <w:rPr>
+          <w:rFonts w:ascii="Courier New" w:hAnsi="Courier New" w:cs="Courier New"/>
+          <w:sz w:val="18"/>
+          <w:szCs w:val="18"/>
+        </w:rPr>
+        <w:t xml:space="preserve">n} </w:t>
+      </w:r>
+      <w:proofErr w:type="spellStart"/>
+      <w:r>
+        <w:rPr>
+          <w:rFonts w:ascii="Courier New" w:hAnsi="Courier New" w:cs="Courier New"/>
+          <w:b/>
+          <w:sz w:val="18"/>
+          <w:szCs w:val="18"/>
+        </w:rPr>
+        <w:t>dmapped</w:t>
+      </w:r>
+      <w:proofErr w:type="spellEnd"/>
+      <w:r>
+        <w:rPr>
+          <w:rFonts w:ascii="Courier New" w:hAnsi="Courier New" w:cs="Courier New"/>
+          <w:sz w:val="18"/>
+          <w:szCs w:val="18"/>
+        </w:rPr>
+        <w:t xml:space="preserve"> </w:t>
+      </w:r>
+      <w:r>
+        <w:rPr>
+          <w:rFonts w:ascii="Courier New" w:hAnsi="Courier New" w:cs="Courier New"/>
+          <w:sz w:val="18"/>
+          <w:szCs w:val="18"/>
+        </w:rPr>
+        <w:t xml:space="preserve"> </w:t>
+      </w:r>
+      <w:proofErr w:type="spellStart"/>
+      <w:r>
+        <w:rPr>
+          <w:rFonts w:ascii="Garamond" w:hAnsi="Garamond" w:cs="Courier New"/>
+          <w:i/>
+          <w:sz w:val="20"/>
+          <w:szCs w:val="20"/>
+        </w:rPr>
+        <w:t>d</w:t>
+      </w:r>
+      <w:r>
+        <w:rPr>
+          <w:rFonts w:ascii="Garamond" w:hAnsi="Garamond" w:cs="Courier New"/>
+          <w:i/>
+          <w:sz w:val="20"/>
+          <w:szCs w:val="20"/>
+        </w:rPr>
+        <w:t>istrib</w:t>
+      </w:r>
+      <w:proofErr w:type="spellEnd"/>
+      <w:r>
+        <w:rPr>
+          <w:rFonts w:ascii="Garamond" w:hAnsi="Garamond" w:cs="Courier New"/>
+          <w:i/>
+          <w:sz w:val="20"/>
+          <w:szCs w:val="20"/>
+        </w:rPr>
+        <w:t>. d</w:t>
+      </w:r>
+      <w:r>
+        <w:rPr>
+          <w:rFonts w:ascii="Garamond" w:hAnsi="Garamond" w:cs="Courier New"/>
+          <w:i/>
+          <w:sz w:val="20"/>
+          <w:szCs w:val="20"/>
+        </w:rPr>
+        <w:t>omain w/</w:t>
+      </w:r>
+      <w:r>
+        <w:rPr>
+          <w:rFonts w:ascii="Garamond" w:hAnsi="Garamond" w:cs="Courier New"/>
+          <w:i/>
+          <w:sz w:val="20"/>
+          <w:szCs w:val="20"/>
+        </w:rPr>
+        <w:t xml:space="preserve"> block</w:t>
+      </w:r>
+    </w:p>
+    <w:p>
+      <w:pPr>
+        <w:rPr>
+          <w:rFonts w:ascii="Courier New" w:hAnsi="Courier New" w:cs="Courier New"/>
+          <w:sz w:val="18"/>
+          <w:szCs w:val="18"/>
+        </w:rPr>
+      </w:pPr>
+      <w:r>
+        <w:rPr>
+          <w:rFonts w:ascii="Courier New" w:hAnsi="Courier New" w:cs="Courier New"/>
+          <w:sz w:val="18"/>
+          <w:szCs w:val="18"/>
+        </w:rPr>
+        <w:t xml:space="preserve">  </w:t>
+      </w:r>
+      <w:r>
+        <w:rPr>
+          <w:rFonts w:ascii="Courier New" w:hAnsi="Courier New" w:cs="Courier New"/>
+          <w:b/>
           <w:bCs/>
           <w:sz w:val="18"/>
           <w:szCs w:val="18"/>
         </w:rPr>
-        <w:t>rectangular</w:t>
-      </w:r>
-      <w:r>
-        <w:rPr>
-          <w:rFonts w:ascii="Courier New" w:hAnsi="Courier New" w:cs="Courier New"/>
-          <w:sz w:val="18"/>
-          <w:szCs w:val="18"/>
-        </w:rPr>
-        <w:t>:</w:t>
-      </w:r>
-      <w:r>
-        <w:rPr>
-          <w:rFonts w:ascii="Courier New" w:hAnsi="Courier New" w:cs="Courier New"/>
-          <w:b/>
-          <w:sz w:val="18"/>
-          <w:szCs w:val="18"/>
-        </w:rPr>
-        <w:t>domain</w:t>
+        <w:t>new</w:t>
+      </w:r>
+      <w:r>
+        <w:rPr>
+          <w:rFonts w:ascii="Courier New" w:hAnsi="Courier New" w:cs="Courier New"/>
+          <w:sz w:val="18"/>
+          <w:szCs w:val="18"/>
+        </w:rPr>
+        <w:t xml:space="preserve"> </w:t>
+      </w:r>
+      <w:proofErr w:type="spellStart"/>
+      <w:r>
+        <w:rPr>
+          <w:rFonts w:ascii="Courier New" w:hAnsi="Courier New" w:cs="Courier New"/>
+          <w:sz w:val="18"/>
+          <w:szCs w:val="18"/>
+        </w:rPr>
+        <w:t>b</w:t>
+      </w:r>
+      <w:r>
+        <w:rPr>
+          <w:rFonts w:ascii="Courier New" w:hAnsi="Courier New" w:cs="Courier New"/>
+          <w:sz w:val="18"/>
+          <w:szCs w:val="18"/>
+        </w:rPr>
+        <w:t>lock</w:t>
+      </w:r>
+      <w:r>
+        <w:rPr>
+          <w:rFonts w:ascii="Courier New" w:hAnsi="Courier New" w:cs="Courier New"/>
+          <w:sz w:val="18"/>
+          <w:szCs w:val="18"/>
+        </w:rPr>
+        <w:t>Dist</w:t>
       </w:r>
       <w:proofErr w:type="spellEnd"/>
+      <w:r>
+        <w:rPr>
+          <w:rFonts w:ascii="Courier New" w:hAnsi="Courier New" w:cs="Courier New"/>
+          <w:sz w:val="18"/>
+          <w:szCs w:val="18"/>
+        </w:rPr>
+        <w:t>({</w:t>
+      </w:r>
+      <w:proofErr w:type="gramStart"/>
+      <w:r>
+        <w:rPr>
+          <w:rFonts w:ascii="Courier New" w:hAnsi="Courier New" w:cs="Courier New"/>
+          <w:sz w:val="18"/>
+          <w:szCs w:val="18"/>
+        </w:rPr>
+        <w:t>1..</w:t>
+      </w:r>
       <w:proofErr w:type="gramEnd"/>
       <w:r>
         <w:rPr>
@@ -10530,330 +11276,24 @@
           <w:sz w:val="18"/>
           <w:szCs w:val="18"/>
         </w:rPr>
-        <w:t>(1)</w:t>
-      </w:r>
-      <w:r>
-        <w:rPr>
-          <w:rFonts w:ascii="Courier New" w:hAnsi="Courier New" w:cs="Courier New"/>
-          <w:sz w:val="18"/>
-          <w:szCs w:val="18"/>
-        </w:rPr>
-        <w:t>;</w:t>
-      </w:r>
-      <w:r>
-        <w:rPr>
-          <w:rFonts w:ascii="Garamond" w:hAnsi="Garamond" w:cs="Courier New"/>
-          <w:i/>
-          <w:sz w:val="20"/>
-          <w:szCs w:val="20"/>
-        </w:rPr>
-        <w:t xml:space="preserve">  1-d d</w:t>
-      </w:r>
-      <w:r>
-        <w:rPr>
-          <w:rFonts w:ascii="Garamond" w:hAnsi="Garamond" w:cs="Courier New"/>
-          <w:i/>
-          <w:sz w:val="20"/>
-          <w:szCs w:val="20"/>
-        </w:rPr>
-        <w:t>omain</w:t>
-      </w:r>
-      <w:r>
-        <w:rPr>
-          <w:rFonts w:ascii="Garamond" w:hAnsi="Garamond" w:cs="Courier New"/>
-          <w:i/>
-          <w:sz w:val="20"/>
-          <w:szCs w:val="20"/>
-        </w:rPr>
-        <w:t xml:space="preserve"> (index set</w:t>
-      </w:r>
-      <w:r>
-        <w:rPr>
-          <w:rFonts w:ascii="Garamond" w:hAnsi="Garamond" w:cs="Courier New"/>
-          <w:i/>
-          <w:sz w:val="20"/>
-          <w:szCs w:val="20"/>
-        </w:rPr>
-        <w:t>)</w:t>
-      </w:r>
-    </w:p>
-    <w:p>
-      <w:pPr>
-        <w:rPr>
-          <w:rFonts w:ascii="Garamond" w:hAnsi="Garamond" w:cs="Courier New"/>
-          <w:i/>
-          <w:sz w:val="20"/>
-          <w:szCs w:val="20"/>
-        </w:rPr>
-      </w:pPr>
-      <w:r>
-        <w:rPr>
-          <w:rFonts w:ascii="Courier New" w:hAnsi="Courier New" w:cs="Courier New"/>
-          <w:b/>
-          <w:sz w:val="18"/>
-          <w:szCs w:val="18"/>
-        </w:rPr>
-        <w:t>const</w:t>
-      </w:r>
-      <w:r>
-        <w:rPr>
-          <w:rFonts w:ascii="Courier New" w:hAnsi="Courier New" w:cs="Courier New"/>
-          <w:sz w:val="18"/>
-          <w:szCs w:val="18"/>
-        </w:rPr>
-        <w:t xml:space="preserve"> D</w:t>
-      </w:r>
-      <w:r>
-        <w:rPr>
-          <w:rFonts w:ascii="Courier New" w:hAnsi="Courier New" w:cs="Courier New"/>
-          <w:sz w:val="18"/>
-          <w:szCs w:val="18"/>
-        </w:rPr>
-        <w:t xml:space="preserve"> </w:t>
-      </w:r>
-      <w:r>
-        <w:rPr>
-          <w:rFonts w:ascii="Courier New" w:hAnsi="Courier New" w:cs="Courier New"/>
-          <w:sz w:val="18"/>
-          <w:szCs w:val="18"/>
-        </w:rPr>
-        <w:t>=</w:t>
-      </w:r>
-      <w:r>
-        <w:rPr>
-          <w:rFonts w:ascii="Courier New" w:hAnsi="Courier New" w:cs="Courier New"/>
-          <w:sz w:val="18"/>
-          <w:szCs w:val="18"/>
-        </w:rPr>
-        <w:t xml:space="preserve"> {</w:t>
-      </w:r>
-      <w:proofErr w:type="gramStart"/>
-      <w:r>
-        <w:rPr>
-          <w:rFonts w:ascii="Courier New" w:hAnsi="Courier New" w:cs="Courier New"/>
-          <w:sz w:val="18"/>
-          <w:szCs w:val="18"/>
-        </w:rPr>
-        <w:t>1..</w:t>
-      </w:r>
-      <w:proofErr w:type="gramEnd"/>
-      <w:r>
-        <w:rPr>
-          <w:rFonts w:ascii="Courier New" w:hAnsi="Courier New" w:cs="Courier New"/>
-          <w:sz w:val="18"/>
-          <w:szCs w:val="18"/>
-        </w:rPr>
-        <w:t>n</w:t>
-      </w:r>
-      <w:r>
-        <w:rPr>
-          <w:rFonts w:ascii="Courier New" w:hAnsi="Courier New" w:cs="Courier New"/>
-          <w:sz w:val="18"/>
-          <w:szCs w:val="18"/>
-        </w:rPr>
-        <w:t xml:space="preserve">};        </w:t>
-      </w:r>
-      <w:r>
-        <w:rPr>
-          <w:rFonts w:ascii="Courier New" w:hAnsi="Courier New" w:cs="Courier New"/>
-          <w:sz w:val="18"/>
-          <w:szCs w:val="18"/>
-        </w:rPr>
-        <w:t xml:space="preserve"> </w:t>
-      </w:r>
-      <w:r>
-        <w:rPr>
-          <w:rFonts w:ascii="Courier New" w:hAnsi="Courier New" w:cs="Courier New"/>
-          <w:sz w:val="18"/>
-          <w:szCs w:val="18"/>
-        </w:rPr>
-        <w:t xml:space="preserve"> </w:t>
-      </w:r>
-      <w:r>
-        <w:rPr>
-          <w:rFonts w:ascii="Courier New" w:hAnsi="Courier New" w:cs="Courier New"/>
-          <w:sz w:val="18"/>
-          <w:szCs w:val="18"/>
-        </w:rPr>
-        <w:t xml:space="preserve"> </w:t>
-      </w:r>
-      <w:r>
-        <w:rPr>
-          <w:rFonts w:ascii="Garamond" w:hAnsi="Garamond" w:cs="Courier New"/>
-          <w:i/>
-          <w:sz w:val="20"/>
-          <w:szCs w:val="20"/>
-        </w:rPr>
-        <w:t>domain</w:t>
-      </w:r>
-      <w:r>
-        <w:rPr>
-          <w:rFonts w:ascii="Garamond" w:hAnsi="Garamond" w:cs="Courier New"/>
-          <w:i/>
-          <w:sz w:val="20"/>
-          <w:szCs w:val="20"/>
-        </w:rPr>
-        <w:t xml:space="preserve"> literal</w:t>
-      </w:r>
-    </w:p>
-    <w:p>
-      <w:pPr>
-        <w:rPr>
-          <w:rFonts w:ascii="Garamond" w:hAnsi="Garamond" w:cs="Courier New"/>
-          <w:i/>
-          <w:sz w:val="20"/>
-          <w:szCs w:val="20"/>
-        </w:rPr>
-      </w:pPr>
-      <w:r>
-        <w:rPr>
-          <w:rFonts w:ascii="Courier New" w:hAnsi="Courier New" w:cs="Courier New"/>
-          <w:b/>
-          <w:sz w:val="18"/>
-          <w:szCs w:val="18"/>
-        </w:rPr>
-        <w:t>var</w:t>
-      </w:r>
-      <w:r>
-        <w:rPr>
-          <w:rFonts w:ascii="Courier New" w:hAnsi="Courier New" w:cs="Courier New"/>
-          <w:sz w:val="18"/>
-          <w:szCs w:val="18"/>
-        </w:rPr>
-        <w:t xml:space="preserve"> A: [D] </w:t>
-      </w:r>
-      <w:proofErr w:type="gramStart"/>
-      <w:r>
-        <w:rPr>
-          <w:rFonts w:ascii="Courier New" w:hAnsi="Courier New" w:cs="Courier New"/>
-          <w:b/>
-          <w:sz w:val="18"/>
-          <w:szCs w:val="18"/>
-        </w:rPr>
-        <w:t>real</w:t>
-      </w:r>
-      <w:r>
-        <w:rPr>
-          <w:rFonts w:ascii="Courier New" w:hAnsi="Courier New" w:cs="Courier New"/>
-          <w:sz w:val="18"/>
-          <w:szCs w:val="18"/>
-        </w:rPr>
-        <w:t>;</w:t>
-      </w:r>
-      <w:r>
-        <w:rPr>
-          <w:rFonts w:ascii="Courier New" w:hAnsi="Courier New" w:cs="Courier New"/>
-          <w:sz w:val="18"/>
-          <w:szCs w:val="18"/>
-        </w:rPr>
-        <w:t xml:space="preserve">   </w:t>
-      </w:r>
-      <w:proofErr w:type="gramEnd"/>
-      <w:r>
-        <w:rPr>
-          <w:rFonts w:ascii="Courier New" w:hAnsi="Courier New" w:cs="Courier New"/>
-          <w:sz w:val="18"/>
-          <w:szCs w:val="18"/>
-        </w:rPr>
-        <w:t xml:space="preserve">       </w:t>
-      </w:r>
-      <w:r>
-        <w:rPr>
-          <w:rFonts w:ascii="Courier New" w:hAnsi="Courier New" w:cs="Courier New"/>
-          <w:sz w:val="18"/>
-          <w:szCs w:val="18"/>
-        </w:rPr>
-        <w:t xml:space="preserve"> </w:t>
-      </w:r>
-      <w:r>
-        <w:rPr>
-          <w:rFonts w:ascii="Courier New" w:hAnsi="Courier New" w:cs="Courier New"/>
-          <w:sz w:val="18"/>
-          <w:szCs w:val="18"/>
-        </w:rPr>
-        <w:t xml:space="preserve"> </w:t>
-      </w:r>
-      <w:r>
-        <w:rPr>
-          <w:rFonts w:ascii="Garamond" w:hAnsi="Garamond" w:cs="Courier New"/>
-          <w:i/>
-          <w:sz w:val="20"/>
-          <w:szCs w:val="20"/>
-        </w:rPr>
-        <w:t>array</w:t>
-      </w:r>
-      <w:r>
-        <w:rPr>
-          <w:rFonts w:ascii="Garamond" w:hAnsi="Garamond" w:cs="Courier New"/>
-          <w:i/>
-          <w:sz w:val="20"/>
-          <w:szCs w:val="20"/>
-        </w:rPr>
-        <w:t xml:space="preserve"> of real numbers</w:t>
-      </w:r>
-    </w:p>
-    <w:p>
-      <w:pPr>
-        <w:rPr>
-          <w:rFonts w:ascii="Garamond" w:hAnsi="Garamond" w:cs="Courier New"/>
-          <w:i/>
-          <w:sz w:val="20"/>
-          <w:szCs w:val="20"/>
-        </w:rPr>
-      </w:pPr>
-      <w:r>
-        <w:rPr>
-          <w:rFonts w:ascii="Courier New" w:hAnsi="Courier New" w:cs="Courier New"/>
-          <w:b/>
-          <w:sz w:val="18"/>
-          <w:szCs w:val="18"/>
-        </w:rPr>
-        <w:t>var</w:t>
-      </w:r>
-      <w:r>
-        <w:rPr>
-          <w:rFonts w:ascii="Courier New" w:hAnsi="Courier New" w:cs="Courier New"/>
-          <w:sz w:val="18"/>
-          <w:szCs w:val="18"/>
-        </w:rPr>
-        <w:t xml:space="preserve"> Set: </w:t>
-      </w:r>
-      <w:r>
-        <w:rPr>
-          <w:rFonts w:ascii="Courier New" w:hAnsi="Courier New" w:cs="Courier New"/>
-          <w:b/>
-          <w:sz w:val="18"/>
-          <w:szCs w:val="18"/>
-        </w:rPr>
-        <w:t>domain</w:t>
-      </w:r>
-      <w:r>
-        <w:rPr>
-          <w:rFonts w:ascii="Courier New" w:hAnsi="Courier New" w:cs="Courier New"/>
-          <w:sz w:val="18"/>
-          <w:szCs w:val="18"/>
-        </w:rPr>
-        <w:t>(</w:t>
-      </w:r>
-      <w:r>
-        <w:rPr>
-          <w:rFonts w:ascii="Courier New" w:hAnsi="Courier New" w:cs="Courier New"/>
-          <w:b/>
-          <w:sz w:val="18"/>
-          <w:szCs w:val="18"/>
-        </w:rPr>
-        <w:t>int</w:t>
-      </w:r>
-      <w:proofErr w:type="gramStart"/>
-      <w:r>
-        <w:rPr>
-          <w:rFonts w:ascii="Courier New" w:hAnsi="Courier New" w:cs="Courier New"/>
-          <w:sz w:val="18"/>
-          <w:szCs w:val="18"/>
-        </w:rPr>
-        <w:t xml:space="preserve">);   </w:t>
-      </w:r>
-      <w:proofErr w:type="gramEnd"/>
+        <w:t>n});</w:t>
+      </w:r>
+      <w:r>
+        <w:rPr>
+          <w:rFonts w:ascii="Courier New" w:hAnsi="Courier New" w:cs="Courier New"/>
+          <w:sz w:val="18"/>
+          <w:szCs w:val="18"/>
+        </w:rPr>
+        <w:t xml:space="preserve"> </w:t>
+      </w:r>
+      <w:r>
+        <w:rPr>
+          <w:rFonts w:ascii="Courier New" w:hAnsi="Courier New" w:cs="Courier New"/>
+          <w:sz w:val="18"/>
+          <w:szCs w:val="18"/>
+        </w:rPr>
+        <w:t xml:space="preserve"> </w:t>
+      </w:r>
       <w:r>
         <w:rPr>
           <w:rFonts w:ascii="Courier New" w:hAnsi="Courier New" w:cs="Courier New"/>
@@ -10868,465 +11308,7 @@
           <w:sz w:val="18"/>
           <w:szCs w:val="18"/>
         </w:rPr>
-        <w:t xml:space="preserve">  </w:t>
-      </w:r>
-      <w:r>
-        <w:rPr>
-          <w:rFonts w:ascii="Garamond" w:hAnsi="Garamond" w:cs="Courier New"/>
-          <w:i/>
-          <w:sz w:val="20"/>
-          <w:szCs w:val="20"/>
-        </w:rPr>
-        <w:t>associative domain</w:t>
-      </w:r>
-    </w:p>
-    <w:p>
-      <w:pPr>
-        <w:rPr>
-          <w:rFonts w:ascii="Garamond" w:hAnsi="Garamond" w:cs="Courier New"/>
-          <w:i/>
-          <w:sz w:val="20"/>
-          <w:szCs w:val="20"/>
-        </w:rPr>
-      </w:pPr>
-      <w:r>
-        <w:rPr>
-          <w:rFonts w:ascii="Courier New" w:hAnsi="Courier New" w:cs="Courier New"/>
-          <w:sz w:val="18"/>
-          <w:szCs w:val="18"/>
-        </w:rPr>
-        <w:t xml:space="preserve">Set += </w:t>
-      </w:r>
-      <w:proofErr w:type="gramStart"/>
-      <w:r>
-        <w:rPr>
-          <w:rFonts w:ascii="Courier New" w:hAnsi="Courier New" w:cs="Courier New"/>
-          <w:sz w:val="18"/>
-          <w:szCs w:val="18"/>
-        </w:rPr>
-        <w:t xml:space="preserve">3;   </w:t>
-      </w:r>
-      <w:proofErr w:type="gramEnd"/>
-      <w:r>
-        <w:rPr>
-          <w:rFonts w:ascii="Courier New" w:hAnsi="Courier New" w:cs="Courier New"/>
-          <w:sz w:val="18"/>
-          <w:szCs w:val="18"/>
-        </w:rPr>
-        <w:t xml:space="preserve">              </w:t>
-      </w:r>
-      <w:r>
-        <w:rPr>
-          <w:rFonts w:ascii="Courier New" w:hAnsi="Courier New" w:cs="Courier New"/>
-          <w:sz w:val="18"/>
-          <w:szCs w:val="18"/>
-        </w:rPr>
-        <w:t xml:space="preserve"> </w:t>
-      </w:r>
-      <w:r>
-        <w:rPr>
-          <w:rFonts w:ascii="Courier New" w:hAnsi="Courier New" w:cs="Courier New"/>
-          <w:sz w:val="18"/>
-          <w:szCs w:val="18"/>
-        </w:rPr>
-        <w:t xml:space="preserve"> </w:t>
-      </w:r>
-      <w:r>
-        <w:rPr>
-          <w:rFonts w:ascii="Garamond" w:hAnsi="Garamond" w:cs="Courier New"/>
-          <w:i/>
-          <w:sz w:val="20"/>
-          <w:szCs w:val="20"/>
-        </w:rPr>
-        <w:t>add index to domain</w:t>
-      </w:r>
-    </w:p>
-    <w:p>
-      <w:pPr>
-        <w:rPr>
-          <w:rFonts w:ascii="Garamond" w:hAnsi="Garamond" w:cs="Courier New"/>
-          <w:i/>
-          <w:sz w:val="20"/>
-          <w:szCs w:val="20"/>
-        </w:rPr>
-      </w:pPr>
-      <w:r>
-        <w:rPr>
-          <w:rFonts w:ascii="Courier New" w:hAnsi="Courier New" w:cs="Courier New"/>
-          <w:b/>
-          <w:sz w:val="18"/>
-          <w:szCs w:val="18"/>
-        </w:rPr>
-        <w:t>var</w:t>
-      </w:r>
-      <w:r>
-        <w:rPr>
-          <w:rFonts w:ascii="Courier New" w:hAnsi="Courier New" w:cs="Courier New"/>
-          <w:sz w:val="18"/>
-          <w:szCs w:val="18"/>
-        </w:rPr>
-        <w:t xml:space="preserve"> SD: </w:t>
-      </w:r>
-      <w:r>
-        <w:rPr>
-          <w:rFonts w:ascii="Courier New" w:hAnsi="Courier New" w:cs="Courier New"/>
-          <w:b/>
-          <w:sz w:val="18"/>
-          <w:szCs w:val="18"/>
-        </w:rPr>
-        <w:t>sparse</w:t>
-      </w:r>
-      <w:r>
-        <w:rPr>
-          <w:rFonts w:ascii="Courier New" w:hAnsi="Courier New" w:cs="Courier New"/>
-          <w:sz w:val="18"/>
-          <w:szCs w:val="18"/>
-        </w:rPr>
-        <w:t xml:space="preserve"> </w:t>
-      </w:r>
-      <w:r>
-        <w:rPr>
-          <w:rFonts w:ascii="Courier New" w:hAnsi="Courier New" w:cs="Courier New"/>
-          <w:b/>
-          <w:sz w:val="18"/>
-          <w:szCs w:val="18"/>
-        </w:rPr>
-        <w:t>subdomain</w:t>
-      </w:r>
-      <w:r>
-        <w:rPr>
-          <w:rFonts w:ascii="Courier New" w:hAnsi="Courier New" w:cs="Courier New"/>
-          <w:sz w:val="18"/>
-          <w:szCs w:val="18"/>
-        </w:rPr>
-        <w:t>(D</w:t>
-      </w:r>
-      <w:proofErr w:type="gramStart"/>
-      <w:r>
-        <w:rPr>
-          <w:rFonts w:ascii="Courier New" w:hAnsi="Courier New" w:cs="Courier New"/>
-          <w:sz w:val="18"/>
-          <w:szCs w:val="18"/>
-        </w:rPr>
-        <w:t>);</w:t>
-      </w:r>
-      <w:r>
-        <w:rPr>
-          <w:rFonts w:ascii="Courier New" w:hAnsi="Courier New" w:cs="Courier New"/>
-          <w:sz w:val="18"/>
-          <w:szCs w:val="18"/>
-        </w:rPr>
-        <w:t xml:space="preserve"> </w:t>
-      </w:r>
-      <w:r>
-        <w:rPr>
-          <w:rFonts w:ascii="Courier New" w:hAnsi="Courier New" w:cs="Courier New"/>
-          <w:sz w:val="18"/>
-          <w:szCs w:val="18"/>
-        </w:rPr>
-        <w:t xml:space="preserve"> </w:t>
-      </w:r>
-      <w:r>
-        <w:rPr>
-          <w:rFonts w:ascii="Garamond" w:hAnsi="Garamond" w:cs="Courier New"/>
-          <w:i/>
-          <w:sz w:val="20"/>
-          <w:szCs w:val="20"/>
-        </w:rPr>
-        <w:t>sparse</w:t>
-      </w:r>
-      <w:proofErr w:type="gramEnd"/>
-      <w:r>
-        <w:rPr>
-          <w:rFonts w:ascii="Garamond" w:hAnsi="Garamond" w:cs="Courier New"/>
-          <w:i/>
-          <w:sz w:val="20"/>
-          <w:szCs w:val="20"/>
-        </w:rPr>
-        <w:t xml:space="preserve"> domain</w:t>
-      </w:r>
-    </w:p>
-    <w:p>
-      <w:pPr>
-        <w:pStyle w:val="Heading1"/>
-      </w:pPr>
-      <w:r>
-        <w:t>Domain Maps</w:t>
-      </w:r>
-    </w:p>
-    <w:p>
-      <w:pPr>
-        <w:rPr>
-          <w:rFonts w:ascii="Courier New" w:hAnsi="Courier New" w:cs="Courier New"/>
-          <w:sz w:val="18"/>
-          <w:szCs w:val="18"/>
-        </w:rPr>
-      </w:pPr>
-      <w:r>
-        <w:rPr>
-          <w:rFonts w:ascii="Courier New" w:hAnsi="Courier New" w:cs="Courier New"/>
-          <w:b/>
-          <w:sz w:val="18"/>
-          <w:szCs w:val="18"/>
-        </w:rPr>
-        <w:t>use</w:t>
-      </w:r>
-      <w:r>
-        <w:rPr>
-          <w:rFonts w:ascii="Courier New" w:hAnsi="Courier New" w:cs="Courier New"/>
-          <w:sz w:val="18"/>
-          <w:szCs w:val="18"/>
-        </w:rPr>
-        <w:t xml:space="preserve"> </w:t>
-      </w:r>
-      <w:proofErr w:type="spellStart"/>
-      <w:proofErr w:type="gramStart"/>
-      <w:r>
-        <w:rPr>
-          <w:rFonts w:ascii="Courier New" w:hAnsi="Courier New" w:cs="Courier New"/>
-          <w:sz w:val="18"/>
-          <w:szCs w:val="18"/>
-        </w:rPr>
-        <w:t>BlockDist</w:t>
-      </w:r>
-      <w:proofErr w:type="spellEnd"/>
-      <w:r>
-        <w:rPr>
-          <w:rFonts w:ascii="Courier New" w:hAnsi="Courier New" w:cs="Courier New"/>
-          <w:sz w:val="18"/>
-          <w:szCs w:val="18"/>
-        </w:rPr>
-        <w:t>;</w:t>
-      </w:r>
-      <w:proofErr w:type="gramEnd"/>
-    </w:p>
-    <w:p>
-      <w:pPr>
-        <w:rPr>
-          <w:rFonts w:ascii="Courier New" w:hAnsi="Courier New" w:cs="Courier New"/>
-          <w:sz w:val="18"/>
-          <w:szCs w:val="18"/>
-        </w:rPr>
-      </w:pPr>
-      <w:r>
-        <w:rPr>
-          <w:rFonts w:ascii="Courier New" w:hAnsi="Courier New" w:cs="Courier New"/>
-          <w:b/>
-          <w:sz w:val="18"/>
-          <w:szCs w:val="18"/>
-        </w:rPr>
-        <w:t xml:space="preserve">const </w:t>
-      </w:r>
-      <w:r>
-        <w:rPr>
-          <w:rFonts w:ascii="Courier New" w:hAnsi="Courier New" w:cs="Courier New"/>
-          <w:sz w:val="18"/>
-          <w:szCs w:val="18"/>
-        </w:rPr>
-        <w:t>D</w:t>
-      </w:r>
-      <w:r>
-        <w:rPr>
-          <w:rFonts w:ascii="Courier New" w:hAnsi="Courier New" w:cs="Courier New"/>
-          <w:sz w:val="18"/>
-          <w:szCs w:val="18"/>
-        </w:rPr>
-        <w:t xml:space="preserve"> = {</w:t>
-      </w:r>
-      <w:proofErr w:type="gramStart"/>
-      <w:r>
-        <w:rPr>
-          <w:rFonts w:ascii="Courier New" w:hAnsi="Courier New" w:cs="Courier New"/>
-          <w:sz w:val="18"/>
-          <w:szCs w:val="18"/>
-        </w:rPr>
-        <w:t>1..</w:t>
-      </w:r>
-      <w:proofErr w:type="gramEnd"/>
-      <w:r>
-        <w:rPr>
-          <w:rFonts w:ascii="Courier New" w:hAnsi="Courier New" w:cs="Courier New"/>
-          <w:sz w:val="18"/>
-          <w:szCs w:val="18"/>
-        </w:rPr>
-        <w:t xml:space="preserve">n} </w:t>
-      </w:r>
-      <w:proofErr w:type="spellStart"/>
-      <w:r>
-        <w:rPr>
-          <w:rFonts w:ascii="Courier New" w:hAnsi="Courier New" w:cs="Courier New"/>
-          <w:b/>
-          <w:sz w:val="18"/>
-          <w:szCs w:val="18"/>
-        </w:rPr>
-        <w:t>dmapped</w:t>
-      </w:r>
-      <w:proofErr w:type="spellEnd"/>
-      <w:r>
-        <w:rPr>
-          <w:rFonts w:ascii="Courier New" w:hAnsi="Courier New" w:cs="Courier New"/>
-          <w:sz w:val="18"/>
-          <w:szCs w:val="18"/>
-        </w:rPr>
-        <w:t xml:space="preserve"> </w:t>
-      </w:r>
-      <w:r>
-        <w:rPr>
-          <w:rFonts w:ascii="Courier New" w:hAnsi="Courier New" w:cs="Courier New"/>
-          <w:sz w:val="18"/>
-          <w:szCs w:val="18"/>
-        </w:rPr>
-        <w:t xml:space="preserve"> </w:t>
-      </w:r>
-      <w:proofErr w:type="spellStart"/>
-      <w:r>
-        <w:rPr>
-          <w:rFonts w:ascii="Garamond" w:hAnsi="Garamond" w:cs="Courier New"/>
-          <w:i/>
-          <w:sz w:val="20"/>
-          <w:szCs w:val="20"/>
-        </w:rPr>
-        <w:t>d</w:t>
-      </w:r>
-      <w:r>
-        <w:rPr>
-          <w:rFonts w:ascii="Garamond" w:hAnsi="Garamond" w:cs="Courier New"/>
-          <w:i/>
-          <w:sz w:val="20"/>
-          <w:szCs w:val="20"/>
-        </w:rPr>
-        <w:t>istrib</w:t>
-      </w:r>
-      <w:proofErr w:type="spellEnd"/>
-      <w:r>
-        <w:rPr>
-          <w:rFonts w:ascii="Garamond" w:hAnsi="Garamond" w:cs="Courier New"/>
-          <w:i/>
-          <w:sz w:val="20"/>
-          <w:szCs w:val="20"/>
-        </w:rPr>
-        <w:t>. d</w:t>
-      </w:r>
-      <w:r>
-        <w:rPr>
-          <w:rFonts w:ascii="Garamond" w:hAnsi="Garamond" w:cs="Courier New"/>
-          <w:i/>
-          <w:sz w:val="20"/>
-          <w:szCs w:val="20"/>
-        </w:rPr>
-        <w:t>omain w/</w:t>
-      </w:r>
-      <w:r>
-        <w:rPr>
-          <w:rFonts w:ascii="Garamond" w:hAnsi="Garamond" w:cs="Courier New"/>
-          <w:i/>
-          <w:sz w:val="20"/>
-          <w:szCs w:val="20"/>
-        </w:rPr>
-        <w:t xml:space="preserve"> block</w:t>
-      </w:r>
-    </w:p>
-    <w:p>
-      <w:pPr>
-        <w:rPr>
-          <w:rFonts w:ascii="Courier New" w:hAnsi="Courier New" w:cs="Courier New"/>
-          <w:sz w:val="18"/>
-          <w:szCs w:val="18"/>
-        </w:rPr>
-      </w:pPr>
-      <w:r>
-        <w:rPr>
-          <w:rFonts w:ascii="Courier New" w:hAnsi="Courier New" w:cs="Courier New"/>
-          <w:sz w:val="18"/>
-          <w:szCs w:val="18"/>
-        </w:rPr>
-        <w:t xml:space="preserve">  </w:t>
-      </w:r>
-      <w:proofErr w:type="spellStart"/>
-      <w:r>
-        <w:rPr>
-          <w:rFonts w:ascii="Courier New" w:hAnsi="Courier New" w:cs="Courier New"/>
-          <w:sz w:val="18"/>
-          <w:szCs w:val="18"/>
-        </w:rPr>
-        <w:t>b</w:t>
-      </w:r>
-      <w:r>
-        <w:rPr>
-          <w:rFonts w:ascii="Courier New" w:hAnsi="Courier New" w:cs="Courier New"/>
-          <w:sz w:val="18"/>
-          <w:szCs w:val="18"/>
-        </w:rPr>
-        <w:t>lock</w:t>
-      </w:r>
-      <w:r>
-        <w:rPr>
-          <w:rFonts w:ascii="Courier New" w:hAnsi="Courier New" w:cs="Courier New"/>
-          <w:sz w:val="18"/>
-          <w:szCs w:val="18"/>
-        </w:rPr>
-        <w:t>Dist</w:t>
-      </w:r>
-      <w:proofErr w:type="spellEnd"/>
-      <w:r>
-        <w:rPr>
-          <w:rFonts w:ascii="Courier New" w:hAnsi="Courier New" w:cs="Courier New"/>
-          <w:sz w:val="18"/>
-          <w:szCs w:val="18"/>
-        </w:rPr>
-        <w:t>(</w:t>
-      </w:r>
-      <w:proofErr w:type="spellStart"/>
-      <w:r>
-        <w:rPr>
-          <w:rFonts w:ascii="Courier New" w:hAnsi="Courier New" w:cs="Courier New"/>
-          <w:sz w:val="18"/>
-          <w:szCs w:val="18"/>
-        </w:rPr>
-        <w:t>boundingBox</w:t>
-      </w:r>
-      <w:proofErr w:type="spellEnd"/>
-      <w:r>
-        <w:rPr>
-          <w:rFonts w:ascii="Courier New" w:hAnsi="Courier New" w:cs="Courier New"/>
-          <w:sz w:val="18"/>
-          <w:szCs w:val="18"/>
-        </w:rPr>
-        <w:t>={</w:t>
-      </w:r>
-      <w:proofErr w:type="gramStart"/>
-      <w:r>
-        <w:rPr>
-          <w:rFonts w:ascii="Courier New" w:hAnsi="Courier New" w:cs="Courier New"/>
-          <w:sz w:val="18"/>
-          <w:szCs w:val="18"/>
-        </w:rPr>
-        <w:t>1..</w:t>
-      </w:r>
-      <w:proofErr w:type="gramEnd"/>
-      <w:r>
-        <w:rPr>
-          <w:rFonts w:ascii="Courier New" w:hAnsi="Courier New" w:cs="Courier New"/>
-          <w:sz w:val="18"/>
-          <w:szCs w:val="18"/>
-        </w:rPr>
-        <w:t>n});</w:t>
-      </w:r>
-      <w:r>
-        <w:rPr>
-          <w:rFonts w:ascii="Courier New" w:hAnsi="Courier New" w:cs="Courier New"/>
-          <w:sz w:val="18"/>
-          <w:szCs w:val="18"/>
-        </w:rPr>
-        <w:t xml:space="preserve"> </w:t>
-      </w:r>
-      <w:r>
-        <w:rPr>
-          <w:rFonts w:ascii="Courier New" w:hAnsi="Courier New" w:cs="Courier New"/>
-          <w:sz w:val="18"/>
-          <w:szCs w:val="18"/>
-        </w:rPr>
-        <w:t xml:space="preserve"> </w:t>
+        <w:t xml:space="preserve">      </w:t>
       </w:r>
       <w:r>
         <w:rPr>
@@ -12062,16 +12044,7 @@
           <w:sz w:val="20"/>
           <w:szCs w:val="20"/>
         </w:rPr>
-        <w:t xml:space="preserve"> intents</w:t>
-      </w:r>
-      <w:r>
-        <w:rPr>
-          <w:rFonts w:ascii="Garamond" w:hAnsi="Garamond" w:cs="Courier New"/>
-          <w:i/>
-          <w:sz w:val="20"/>
-          <w:szCs w:val="20"/>
-        </w:rPr>
-        <w:t xml:space="preserve">: </w:t>
+        <w:t xml:space="preserve"> intents: </w:t>
       </w:r>
       <w:r>
         <w:rPr>
@@ -15381,72 +15354,7 @@
             <w:szCs w:val="20"/>
             <w:u w:val="none"/>
           </w:rPr>
-          <w:t>https:/</w:t>
-        </w:r>
-        <w:r>
-          <w:rPr>
-            <w:rStyle w:val="Hyperlink"/>
-            <w:rFonts w:ascii="Courier New" w:hAnsi="Courier New" w:cs="Courier New"/>
-            <w:i/>
-            <w:iCs/>
-            <w:color w:val="1F497D" w:themeColor="text2"/>
-            <w:sz w:val="18"/>
-            <w:szCs w:val="20"/>
-            <w:u w:val="none"/>
-          </w:rPr>
-          <w:t>/</w:t>
-        </w:r>
-        <w:r>
-          <w:rPr>
-            <w:rStyle w:val="Hyperlink"/>
-            <w:rFonts w:ascii="Courier New" w:hAnsi="Courier New" w:cs="Courier New"/>
-            <w:i/>
-            <w:iCs/>
-            <w:color w:val="1F497D" w:themeColor="text2"/>
-            <w:sz w:val="18"/>
-            <w:szCs w:val="20"/>
-            <w:u w:val="none"/>
-          </w:rPr>
-          <w:t>c</w:t>
-        </w:r>
-        <w:r>
-          <w:rPr>
-            <w:rStyle w:val="Hyperlink"/>
-            <w:rFonts w:ascii="Courier New" w:hAnsi="Courier New" w:cs="Courier New"/>
-            <w:i/>
-            <w:iCs/>
-            <w:color w:val="1F497D" w:themeColor="text2"/>
-            <w:sz w:val="18"/>
-            <w:szCs w:val="20"/>
-            <w:u w:val="none"/>
-          </w:rPr>
-          <w:t>hapel-lang.org/</w:t>
-        </w:r>
-        <w:r>
-          <w:rPr>
-            <w:rStyle w:val="Hyperlink"/>
-            <w:rFonts w:ascii="Courier New" w:hAnsi="Courier New" w:cs="Courier New"/>
-            <w:i/>
-            <w:iCs/>
-            <w:color w:val="1F497D" w:themeColor="text2"/>
-            <w:sz w:val="18"/>
-            <w:szCs w:val="20"/>
-            <w:u w:val="none"/>
-          </w:rPr>
-          <w:t>u</w:t>
-        </w:r>
-        <w:r>
-          <w:rPr>
-            <w:rStyle w:val="Hyperlink"/>
-            <w:rFonts w:ascii="Courier New" w:hAnsi="Courier New" w:cs="Courier New"/>
-            <w:i/>
-            <w:iCs/>
-            <w:color w:val="1F497D" w:themeColor="text2"/>
-            <w:sz w:val="18"/>
-            <w:szCs w:val="20"/>
-            <w:u w:val="none"/>
-          </w:rPr>
-          <w:t>sers.html</w:t>
+          <w:t>https://chapel-lang.org/users.html</w:t>
         </w:r>
       </w:hyperlink>
     </w:p>
@@ -15462,7 +15370,7 @@
 </file>
 
 <file path=word/endnotes.xml><?xml version="1.0" encoding="utf-8"?>
-<w:endnotes xmlns:wpc="http://schemas.microsoft.com/office/word/2010/wordprocessingCanvas" xmlns:cx="http://schemas.microsoft.com/office/drawing/2014/chartex" xmlns:cx1="http://schemas.microsoft.com/office/drawing/2015/9/8/chartex" xmlns:cx2="http://schemas.microsoft.com/office/drawing/2015/10/21/chartex" xmlns:cx3="http://schemas.microsoft.com/office/drawing/2016/5/9/chartex" xmlns:cx4="http://schemas.microsoft.com/office/drawing/2016/5/10/chartex" xmlns:cx5="http://schemas.microsoft.com/office/drawing/2016/5/11/chartex" xmlns:cx6="http://schemas.microsoft.com/office/drawing/2016/5/12/chartex" xmlns:cx7="http://schemas.microsoft.com/office/drawing/2016/5/13/chartex" xmlns:cx8="http://schemas.microsoft.com/office/drawing/2016/5/14/chartex" xmlns:mc="http://schemas.openxmlformats.org/markup-compatibility/2006" xmlns:aink="http://schemas.microsoft.com/office/drawing/2016/ink" xmlns:am3d="http://schemas.microsoft.com/office/drawing/2017/model3d" xmlns:o="urn:schemas-microsoft-com:office:office" xmlns:r="http://schemas.openxmlformats.org/officeDocument/2006/relationships" xmlns:m="http://schemas.openxmlformats.org/officeDocument/2006/math" xmlns:v="urn:schemas-microsoft-com:vml" xmlns:wp14="http://schemas.microsoft.com/office/word/2010/wordprocessingDrawing" xmlns:wp="http://schemas.openxmlformats.org/drawingml/2006/wordprocessingDrawing" xmlns:w10="urn:schemas-microsoft-com:office:word" xmlns:w="http://schemas.openxmlformats.org/wordprocessingml/2006/main" xmlns:w14="http://schemas.microsoft.com/office/word/2010/wordml" xmlns:w15="http://schemas.microsoft.com/office/word/2012/wordml" xmlns:w16cex="http://schemas.microsoft.com/office/word/2018/wordml/cex" xmlns:w16cid="http://schemas.microsoft.com/office/word/2016/wordml/cid" xmlns:w16="http://schemas.microsoft.com/office/word/2018/wordml" xmlns:w16se="http://schemas.microsoft.com/office/word/2015/wordml/symex" xmlns:wpg="http://schemas.microsoft.com/office/word/2010/wordprocessingGroup" xmlns:wpi="http://schemas.microsoft.com/office/word/2010/wordprocessingInk" xmlns:wne="http://schemas.microsoft.com/office/word/2006/wordml" xmlns:wps="http://schemas.microsoft.com/office/word/2010/wordprocessingShape" mc:Ignorable="w14 w15 w16se w16cid w16 w16cex wp14">
+<w:endnotes xmlns:wpc="http://schemas.microsoft.com/office/word/2010/wordprocessingCanvas" xmlns:cx="http://schemas.microsoft.com/office/drawing/2014/chartex" xmlns:cx1="http://schemas.microsoft.com/office/drawing/2015/9/8/chartex" xmlns:cx2="http://schemas.microsoft.com/office/drawing/2015/10/21/chartex" xmlns:cx3="http://schemas.microsoft.com/office/drawing/2016/5/9/chartex" xmlns:cx4="http://schemas.microsoft.com/office/drawing/2016/5/10/chartex" xmlns:cx5="http://schemas.microsoft.com/office/drawing/2016/5/11/chartex" xmlns:cx6="http://schemas.microsoft.com/office/drawing/2016/5/12/chartex" xmlns:cx7="http://schemas.microsoft.com/office/drawing/2016/5/13/chartex" xmlns:cx8="http://schemas.microsoft.com/office/drawing/2016/5/14/chartex" xmlns:mc="http://schemas.openxmlformats.org/markup-compatibility/2006" xmlns:aink="http://schemas.microsoft.com/office/drawing/2016/ink" xmlns:am3d="http://schemas.microsoft.com/office/drawing/2017/model3d" xmlns:o="urn:schemas-microsoft-com:office:office" xmlns:oel="http://schemas.microsoft.com/office/2019/extlst" xmlns:r="http://schemas.openxmlformats.org/officeDocument/2006/relationships" xmlns:m="http://schemas.openxmlformats.org/officeDocument/2006/math" xmlns:v="urn:schemas-microsoft-com:vml" xmlns:wp14="http://schemas.microsoft.com/office/word/2010/wordprocessingDrawing" xmlns:wp="http://schemas.openxmlformats.org/drawingml/2006/wordprocessingDrawing" xmlns:w10="urn:schemas-microsoft-com:office:word" xmlns:w="http://schemas.openxmlformats.org/wordprocessingml/2006/main" xmlns:w14="http://schemas.microsoft.com/office/word/2010/wordml" xmlns:w15="http://schemas.microsoft.com/office/word/2012/wordml" xmlns:w16cex="http://schemas.microsoft.com/office/word/2018/wordml/cex" xmlns:w16cid="http://schemas.microsoft.com/office/word/2016/wordml/cid" xmlns:w16="http://schemas.microsoft.com/office/word/2018/wordml" xmlns:w16sdtdh="http://schemas.microsoft.com/office/word/2020/wordml/sdtdatahash" xmlns:w16se="http://schemas.microsoft.com/office/word/2015/wordml/symex" xmlns:wpg="http://schemas.microsoft.com/office/word/2010/wordprocessingGroup" xmlns:wpi="http://schemas.microsoft.com/office/word/2010/wordprocessingInk" xmlns:wne="http://schemas.microsoft.com/office/word/2006/wordml" xmlns:wps="http://schemas.microsoft.com/office/word/2010/wordprocessingShape" mc:Ignorable="w14 w15 w16se w16cid w16 w16cex w16sdtdh wp14">
   <w:endnote w:type="separator" w:id="-1">
     <w:p>
       <w:r>
@@ -15481,7 +15389,7 @@
 </file>
 
 <file path=word/footnotes.xml><?xml version="1.0" encoding="utf-8"?>
-<w:footnotes xmlns:wpc="http://schemas.microsoft.com/office/word/2010/wordprocessingCanvas" xmlns:cx="http://schemas.microsoft.com/office/drawing/2014/chartex" xmlns:cx1="http://schemas.microsoft.com/office/drawing/2015/9/8/chartex" xmlns:cx2="http://schemas.microsoft.com/office/drawing/2015/10/21/chartex" xmlns:cx3="http://schemas.microsoft.com/office/drawing/2016/5/9/chartex" xmlns:cx4="http://schemas.microsoft.com/office/drawing/2016/5/10/chartex" xmlns:cx5="http://schemas.microsoft.com/office/drawing/2016/5/11/chartex" xmlns:cx6="http://schemas.microsoft.com/office/drawing/2016/5/12/chartex" xmlns:cx7="http://schemas.microsoft.com/office/drawing/2016/5/13/chartex" xmlns:cx8="http://schemas.microsoft.com/office/drawing/2016/5/14/chartex" xmlns:mc="http://schemas.openxmlformats.org/markup-compatibility/2006" xmlns:aink="http://schemas.microsoft.com/office/drawing/2016/ink" xmlns:am3d="http://schemas.microsoft.com/office/drawing/2017/model3d" xmlns:o="urn:schemas-microsoft-com:office:office" xmlns:r="http://schemas.openxmlformats.org/officeDocument/2006/relationships" xmlns:m="http://schemas.openxmlformats.org/officeDocument/2006/math" xmlns:v="urn:schemas-microsoft-com:vml" xmlns:wp14="http://schemas.microsoft.com/office/word/2010/wordprocessingDrawing" xmlns:wp="http://schemas.openxmlformats.org/drawingml/2006/wordprocessingDrawing" xmlns:w10="urn:schemas-microsoft-com:office:word" xmlns:w="http://schemas.openxmlformats.org/wordprocessingml/2006/main" xmlns:w14="http://schemas.microsoft.com/office/word/2010/wordml" xmlns:w15="http://schemas.microsoft.com/office/word/2012/wordml" xmlns:w16cex="http://schemas.microsoft.com/office/word/2018/wordml/cex" xmlns:w16cid="http://schemas.microsoft.com/office/word/2016/wordml/cid" xmlns:w16="http://schemas.microsoft.com/office/word/2018/wordml" xmlns:w16se="http://schemas.microsoft.com/office/word/2015/wordml/symex" xmlns:wpg="http://schemas.microsoft.com/office/word/2010/wordprocessingGroup" xmlns:wpi="http://schemas.microsoft.com/office/word/2010/wordprocessingInk" xmlns:wne="http://schemas.microsoft.com/office/word/2006/wordml" xmlns:wps="http://schemas.microsoft.com/office/word/2010/wordprocessingShape" mc:Ignorable="w14 w15 w16se w16cid w16 w16cex wp14">
+<w:footnotes xmlns:wpc="http://schemas.microsoft.com/office/word/2010/wordprocessingCanvas" xmlns:cx="http://schemas.microsoft.com/office/drawing/2014/chartex" xmlns:cx1="http://schemas.microsoft.com/office/drawing/2015/9/8/chartex" xmlns:cx2="http://schemas.microsoft.com/office/drawing/2015/10/21/chartex" xmlns:cx3="http://schemas.microsoft.com/office/drawing/2016/5/9/chartex" xmlns:cx4="http://schemas.microsoft.com/office/drawing/2016/5/10/chartex" xmlns:cx5="http://schemas.microsoft.com/office/drawing/2016/5/11/chartex" xmlns:cx6="http://schemas.microsoft.com/office/drawing/2016/5/12/chartex" xmlns:cx7="http://schemas.microsoft.com/office/drawing/2016/5/13/chartex" xmlns:cx8="http://schemas.microsoft.com/office/drawing/2016/5/14/chartex" xmlns:mc="http://schemas.openxmlformats.org/markup-compatibility/2006" xmlns:aink="http://schemas.microsoft.com/office/drawing/2016/ink" xmlns:am3d="http://schemas.microsoft.com/office/drawing/2017/model3d" xmlns:o="urn:schemas-microsoft-com:office:office" xmlns:oel="http://schemas.microsoft.com/office/2019/extlst" xmlns:r="http://schemas.openxmlformats.org/officeDocument/2006/relationships" xmlns:m="http://schemas.openxmlformats.org/officeDocument/2006/math" xmlns:v="urn:schemas-microsoft-com:vml" xmlns:wp14="http://schemas.microsoft.com/office/word/2010/wordprocessingDrawing" xmlns:wp="http://schemas.openxmlformats.org/drawingml/2006/wordprocessingDrawing" xmlns:w10="urn:schemas-microsoft-com:office:word" xmlns:w="http://schemas.openxmlformats.org/wordprocessingml/2006/main" xmlns:w14="http://schemas.microsoft.com/office/word/2010/wordml" xmlns:w15="http://schemas.microsoft.com/office/word/2012/wordml" xmlns:w16cex="http://schemas.microsoft.com/office/word/2018/wordml/cex" xmlns:w16cid="http://schemas.microsoft.com/office/word/2016/wordml/cid" xmlns:w16="http://schemas.microsoft.com/office/word/2018/wordml" xmlns:w16sdtdh="http://schemas.microsoft.com/office/word/2020/wordml/sdtdatahash" xmlns:w16se="http://schemas.microsoft.com/office/word/2015/wordml/symex" xmlns:wpg="http://schemas.microsoft.com/office/word/2010/wordprocessingGroup" xmlns:wpi="http://schemas.microsoft.com/office/word/2010/wordprocessingInk" xmlns:wne="http://schemas.microsoft.com/office/word/2006/wordml" xmlns:wps="http://schemas.microsoft.com/office/word/2010/wordprocessingShape" mc:Ignorable="w14 w15 w16se w16cid w16 w16cex w16sdtdh wp14">
   <w:footnote w:type="separator" w:id="-1">
     <w:p>
       <w:r>
@@ -15500,7 +15408,7 @@
 </file>
 
 <file path=word/header1.xml><?xml version="1.0" encoding="utf-8"?>
-<w:hdr xmlns:wpc="http://schemas.microsoft.com/office/word/2010/wordprocessingCanvas" xmlns:cx="http://schemas.microsoft.com/office/drawing/2014/chartex" xmlns:cx1="http://schemas.microsoft.com/office/drawing/2015/9/8/chartex" xmlns:cx2="http://schemas.microsoft.com/office/drawing/2015/10/21/chartex" xmlns:cx3="http://schemas.microsoft.com/office/drawing/2016/5/9/chartex" xmlns:cx4="http://schemas.microsoft.com/office/drawing/2016/5/10/chartex" xmlns:cx5="http://schemas.microsoft.com/office/drawing/2016/5/11/chartex" xmlns:cx6="http://schemas.microsoft.com/office/drawing/2016/5/12/chartex" xmlns:cx7="http://schemas.microsoft.com/office/drawing/2016/5/13/chartex" xmlns:cx8="http://schemas.microsoft.com/office/drawing/2016/5/14/chartex" xmlns:mc="http://schemas.openxmlformats.org/markup-compatibility/2006" xmlns:aink="http://schemas.microsoft.com/office/drawing/2016/ink" xmlns:am3d="http://schemas.microsoft.com/office/drawing/2017/model3d" xmlns:o="urn:schemas-microsoft-com:office:office" xmlns:r="http://schemas.openxmlformats.org/officeDocument/2006/relationships" xmlns:m="http://schemas.openxmlformats.org/officeDocument/2006/math" xmlns:v="urn:schemas-microsoft-com:vml" xmlns:wp14="http://schemas.microsoft.com/office/word/2010/wordprocessingDrawing" xmlns:wp="http://schemas.openxmlformats.org/drawingml/2006/wordprocessingDrawing" xmlns:w10="urn:schemas-microsoft-com:office:word" xmlns:w="http://schemas.openxmlformats.org/wordprocessingml/2006/main" xmlns:w14="http://schemas.microsoft.com/office/word/2010/wordml" xmlns:w15="http://schemas.microsoft.com/office/word/2012/wordml" xmlns:w16cex="http://schemas.microsoft.com/office/word/2018/wordml/cex" xmlns:w16cid="http://schemas.microsoft.com/office/word/2016/wordml/cid" xmlns:w16="http://schemas.microsoft.com/office/word/2018/wordml" xmlns:w16se="http://schemas.microsoft.com/office/word/2015/wordml/symex" xmlns:wpg="http://schemas.microsoft.com/office/word/2010/wordprocessingGroup" xmlns:wpi="http://schemas.microsoft.com/office/word/2010/wordprocessingInk" xmlns:wne="http://schemas.microsoft.com/office/word/2006/wordml" xmlns:wps="http://schemas.microsoft.com/office/word/2010/wordprocessingShape" mc:Ignorable="w14 w15 w16se w16cid w16 w16cex wp14">
+<w:hdr xmlns:wpc="http://schemas.microsoft.com/office/word/2010/wordprocessingCanvas" xmlns:cx="http://schemas.microsoft.com/office/drawing/2014/chartex" xmlns:cx1="http://schemas.microsoft.com/office/drawing/2015/9/8/chartex" xmlns:cx2="http://schemas.microsoft.com/office/drawing/2015/10/21/chartex" xmlns:cx3="http://schemas.microsoft.com/office/drawing/2016/5/9/chartex" xmlns:cx4="http://schemas.microsoft.com/office/drawing/2016/5/10/chartex" xmlns:cx5="http://schemas.microsoft.com/office/drawing/2016/5/11/chartex" xmlns:cx6="http://schemas.microsoft.com/office/drawing/2016/5/12/chartex" xmlns:cx7="http://schemas.microsoft.com/office/drawing/2016/5/13/chartex" xmlns:cx8="http://schemas.microsoft.com/office/drawing/2016/5/14/chartex" xmlns:mc="http://schemas.openxmlformats.org/markup-compatibility/2006" xmlns:aink="http://schemas.microsoft.com/office/drawing/2016/ink" xmlns:am3d="http://schemas.microsoft.com/office/drawing/2017/model3d" xmlns:o="urn:schemas-microsoft-com:office:office" xmlns:oel="http://schemas.microsoft.com/office/2019/extlst" xmlns:r="http://schemas.openxmlformats.org/officeDocument/2006/relationships" xmlns:m="http://schemas.openxmlformats.org/officeDocument/2006/math" xmlns:v="urn:schemas-microsoft-com:vml" xmlns:wp14="http://schemas.microsoft.com/office/word/2010/wordprocessingDrawing" xmlns:wp="http://schemas.openxmlformats.org/drawingml/2006/wordprocessingDrawing" xmlns:w10="urn:schemas-microsoft-com:office:word" xmlns:w="http://schemas.openxmlformats.org/wordprocessingml/2006/main" xmlns:w14="http://schemas.microsoft.com/office/word/2010/wordml" xmlns:w15="http://schemas.microsoft.com/office/word/2012/wordml" xmlns:w16cex="http://schemas.microsoft.com/office/word/2018/wordml/cex" xmlns:w16cid="http://schemas.microsoft.com/office/word/2016/wordml/cid" xmlns:w16="http://schemas.microsoft.com/office/word/2018/wordml" xmlns:w16sdtdh="http://schemas.microsoft.com/office/word/2020/wordml/sdtdatahash" xmlns:w16se="http://schemas.microsoft.com/office/word/2015/wordml/symex" xmlns:wpg="http://schemas.microsoft.com/office/word/2010/wordprocessingGroup" xmlns:wpi="http://schemas.microsoft.com/office/word/2010/wordprocessingInk" xmlns:wne="http://schemas.microsoft.com/office/word/2006/wordml" xmlns:wps="http://schemas.microsoft.com/office/word/2010/wordprocessingShape" mc:Ignorable="w14 w15 w16se w16cid w16 w16cex w16sdtdh wp14">
   <w:p>
     <w:pPr>
       <w:pStyle w:val="Header"/>
@@ -15560,7 +15468,7 @@
 </file>
 
 <file path=word/numbering.xml><?xml version="1.0" encoding="utf-8"?>
-<w:numbering xmlns:wpc="http://schemas.microsoft.com/office/word/2010/wordprocessingCanvas" xmlns:cx="http://schemas.microsoft.com/office/drawing/2014/chartex" xmlns:cx1="http://schemas.microsoft.com/office/drawing/2015/9/8/chartex" xmlns:cx2="http://schemas.microsoft.com/office/drawing/2015/10/21/chartex" xmlns:cx3="http://schemas.microsoft.com/office/drawing/2016/5/9/chartex" xmlns:cx4="http://schemas.microsoft.com/office/drawing/2016/5/10/chartex" xmlns:cx5="http://schemas.microsoft.com/office/drawing/2016/5/11/chartex" xmlns:cx6="http://schemas.microsoft.com/office/drawing/2016/5/12/chartex" xmlns:cx7="http://schemas.microsoft.com/office/drawing/2016/5/13/chartex" xmlns:cx8="http://schemas.microsoft.com/office/drawing/2016/5/14/chartex" xmlns:mc="http://schemas.openxmlformats.org/markup-compatibility/2006" xmlns:aink="http://schemas.microsoft.com/office/drawing/2016/ink" xmlns:am3d="http://schemas.microsoft.com/office/drawing/2017/model3d" xmlns:o="urn:schemas-microsoft-com:office:office" xmlns:r="http://schemas.openxmlformats.org/officeDocument/2006/relationships" xmlns:m="http://schemas.openxmlformats.org/officeDocument/2006/math" xmlns:v="urn:schemas-microsoft-com:vml" xmlns:wp14="http://schemas.microsoft.com/office/word/2010/wordprocessingDrawing" xmlns:wp="http://schemas.openxmlformats.org/drawingml/2006/wordprocessingDrawing" xmlns:w10="urn:schemas-microsoft-com:office:word" xmlns:w="http://schemas.openxmlformats.org/wordprocessingml/2006/main" xmlns:w14="http://schemas.microsoft.com/office/word/2010/wordml" xmlns:w15="http://schemas.microsoft.com/office/word/2012/wordml" xmlns:w16cex="http://schemas.microsoft.com/office/word/2018/wordml/cex" xmlns:w16cid="http://schemas.microsoft.com/office/word/2016/wordml/cid" xmlns:w16="http://schemas.microsoft.com/office/word/2018/wordml" xmlns:w16se="http://schemas.microsoft.com/office/word/2015/wordml/symex" xmlns:wpg="http://schemas.microsoft.com/office/word/2010/wordprocessingGroup" xmlns:wpi="http://schemas.microsoft.com/office/word/2010/wordprocessingInk" xmlns:wne="http://schemas.microsoft.com/office/word/2006/wordml" xmlns:wps="http://schemas.microsoft.com/office/word/2010/wordprocessingShape" mc:Ignorable="w14 w15 w16se w16cid w16 w16cex wp14">
+<w:numbering xmlns:wpc="http://schemas.microsoft.com/office/word/2010/wordprocessingCanvas" xmlns:cx="http://schemas.microsoft.com/office/drawing/2014/chartex" xmlns:cx1="http://schemas.microsoft.com/office/drawing/2015/9/8/chartex" xmlns:cx2="http://schemas.microsoft.com/office/drawing/2015/10/21/chartex" xmlns:cx3="http://schemas.microsoft.com/office/drawing/2016/5/9/chartex" xmlns:cx4="http://schemas.microsoft.com/office/drawing/2016/5/10/chartex" xmlns:cx5="http://schemas.microsoft.com/office/drawing/2016/5/11/chartex" xmlns:cx6="http://schemas.microsoft.com/office/drawing/2016/5/12/chartex" xmlns:cx7="http://schemas.microsoft.com/office/drawing/2016/5/13/chartex" xmlns:cx8="http://schemas.microsoft.com/office/drawing/2016/5/14/chartex" xmlns:mc="http://schemas.openxmlformats.org/markup-compatibility/2006" xmlns:aink="http://schemas.microsoft.com/office/drawing/2016/ink" xmlns:am3d="http://schemas.microsoft.com/office/drawing/2017/model3d" xmlns:o="urn:schemas-microsoft-com:office:office" xmlns:oel="http://schemas.microsoft.com/office/2019/extlst" xmlns:r="http://schemas.openxmlformats.org/officeDocument/2006/relationships" xmlns:m="http://schemas.openxmlformats.org/officeDocument/2006/math" xmlns:v="urn:schemas-microsoft-com:vml" xmlns:wp14="http://schemas.microsoft.com/office/word/2010/wordprocessingDrawing" xmlns:wp="http://schemas.openxmlformats.org/drawingml/2006/wordprocessingDrawing" xmlns:w10="urn:schemas-microsoft-com:office:word" xmlns:w="http://schemas.openxmlformats.org/wordprocessingml/2006/main" xmlns:w14="http://schemas.microsoft.com/office/word/2010/wordml" xmlns:w15="http://schemas.microsoft.com/office/word/2012/wordml" xmlns:w16cex="http://schemas.microsoft.com/office/word/2018/wordml/cex" xmlns:w16cid="http://schemas.microsoft.com/office/word/2016/wordml/cid" xmlns:w16="http://schemas.microsoft.com/office/word/2018/wordml" xmlns:w16sdtdh="http://schemas.microsoft.com/office/word/2020/wordml/sdtdatahash" xmlns:w16se="http://schemas.microsoft.com/office/word/2015/wordml/symex" xmlns:wpg="http://schemas.microsoft.com/office/word/2010/wordprocessingGroup" xmlns:wpi="http://schemas.microsoft.com/office/word/2010/wordprocessingInk" xmlns:wne="http://schemas.microsoft.com/office/word/2006/wordml" xmlns:wps="http://schemas.microsoft.com/office/word/2010/wordprocessingShape" mc:Ignorable="w14 w15 w16se w16cid w16 w16cex w16sdtdh wp14">
   <w:abstractNum w:abstractNumId="0" w15:restartNumberingAfterBreak="0">
     <w:nsid w:val="269A0CC7"/>
     <w:multiLevelType w:val="hybridMultilevel"/>
@@ -15986,23 +15894,23 @@
       </w:rPr>
     </w:lvl>
   </w:abstractNum>
-  <w:num w:numId="1">
+  <w:num w:numId="1" w16cid:durableId="2106219223">
     <w:abstractNumId w:val="3"/>
   </w:num>
-  <w:num w:numId="2">
+  <w:num w:numId="2" w16cid:durableId="289091428">
     <w:abstractNumId w:val="1"/>
   </w:num>
-  <w:num w:numId="3">
+  <w:num w:numId="3" w16cid:durableId="2004623808">
     <w:abstractNumId w:val="0"/>
   </w:num>
-  <w:num w:numId="4">
+  <w:num w:numId="4" w16cid:durableId="348264996">
     <w:abstractNumId w:val="2"/>
   </w:num>
 </w:numbering>
 </file>
 
 <file path=word/styles.xml><?xml version="1.0" encoding="utf-8"?>
-<w:styles xmlns:mc="http://schemas.openxmlformats.org/markup-compatibility/2006" xmlns:r="http://schemas.openxmlformats.org/officeDocument/2006/relationships" xmlns:w="http://schemas.openxmlformats.org/wordprocessingml/2006/main" xmlns:w14="http://schemas.microsoft.com/office/word/2010/wordml" xmlns:w15="http://schemas.microsoft.com/office/word/2012/wordml" xmlns:w16cex="http://schemas.microsoft.com/office/word/2018/wordml/cex" xmlns:w16cid="http://schemas.microsoft.com/office/word/2016/wordml/cid" xmlns:w16="http://schemas.microsoft.com/office/word/2018/wordml" xmlns:w16se="http://schemas.microsoft.com/office/word/2015/wordml/symex" mc:Ignorable="w14 w15 w16se w16cid w16 w16cex">
+<w:styles xmlns:mc="http://schemas.openxmlformats.org/markup-compatibility/2006" xmlns:r="http://schemas.openxmlformats.org/officeDocument/2006/relationships" xmlns:w="http://schemas.openxmlformats.org/wordprocessingml/2006/main" xmlns:w14="http://schemas.microsoft.com/office/word/2010/wordml" xmlns:w15="http://schemas.microsoft.com/office/word/2012/wordml" xmlns:w16cex="http://schemas.microsoft.com/office/word/2018/wordml/cex" xmlns:w16cid="http://schemas.microsoft.com/office/word/2016/wordml/cid" xmlns:w16="http://schemas.microsoft.com/office/word/2018/wordml" xmlns:w16sdtdh="http://schemas.microsoft.com/office/word/2020/wordml/sdtdatahash" xmlns:w16se="http://schemas.microsoft.com/office/word/2015/wordml/symex" mc:Ignorable="w14 w15 w16se w16cid w16 w16cex w16sdtdh">
   <w:docDefaults>
     <w:rPrDefault>
       <w:rPr>

</xml_diff>